<commit_message>
Cambios en observaciones + revision
</commit_message>
<xml_diff>
--- a/Docs/Observaciones-Lab 4.docx
+++ b/Docs/Observaciones-Lab 4.docx
@@ -1,10 +1,10 @@
 
 <file path=word/document.xml><?xml version="1.0" encoding="utf-8"?>
-<w:document xmlns:wpc="http://schemas.microsoft.com/office/word/2010/wordprocessingCanvas" xmlns:cx="http://schemas.microsoft.com/office/drawing/2014/chartex" xmlns:cx1="http://schemas.microsoft.com/office/drawing/2015/9/8/chartex" xmlns:cx2="http://schemas.microsoft.com/office/drawing/2015/10/21/chartex" xmlns:cx3="http://schemas.microsoft.com/office/drawing/2016/5/9/chartex" xmlns:cx4="http://schemas.microsoft.com/office/drawing/2016/5/10/chartex" xmlns:cx5="http://schemas.microsoft.com/office/drawing/2016/5/11/chartex" xmlns:cx6="http://schemas.microsoft.com/office/drawing/2016/5/12/chartex" xmlns:cx7="http://schemas.microsoft.com/office/drawing/2016/5/13/chartex" xmlns:cx8="http://schemas.microsoft.com/office/drawing/2016/5/14/chartex" xmlns:mc="http://schemas.openxmlformats.org/markup-compatibility/2006" xmlns:aink="http://schemas.microsoft.com/office/drawing/2016/ink" xmlns:am3d="http://schemas.microsoft.com/office/drawing/2017/model3d" xmlns:o="urn:schemas-microsoft-com:office:office" xmlns:r="http://schemas.openxmlformats.org/officeDocument/2006/relationships" xmlns:m="http://schemas.openxmlformats.org/officeDocument/2006/math" xmlns:v="urn:schemas-microsoft-com:vml" xmlns:wp14="http://schemas.microsoft.com/office/word/2010/wordprocessingDrawing" xmlns:wp="http://schemas.openxmlformats.org/drawingml/2006/wordprocessingDrawing" xmlns:w10="urn:schemas-microsoft-com:office:word" xmlns:w="http://schemas.openxmlformats.org/wordprocessingml/2006/main" xmlns:w14="http://schemas.microsoft.com/office/word/2010/wordml" xmlns:w15="http://schemas.microsoft.com/office/word/2012/wordml" xmlns:w16cex="http://schemas.microsoft.com/office/word/2018/wordml/cex" xmlns:w16cid="http://schemas.microsoft.com/office/word/2016/wordml/cid" xmlns:w16="http://schemas.microsoft.com/office/word/2018/wordml" xmlns:w16se="http://schemas.microsoft.com/office/word/2015/wordml/symex" xmlns:wpg="http://schemas.microsoft.com/office/word/2010/wordprocessingGroup" xmlns:wpi="http://schemas.microsoft.com/office/word/2010/wordprocessingInk" xmlns:wne="http://schemas.microsoft.com/office/word/2006/wordml" xmlns:wps="http://schemas.microsoft.com/office/word/2010/wordprocessingShape" mc:Ignorable="w14 w15 w16se w16cid w16 w16cex wp14">
+<w:document xmlns:wpc="http://schemas.microsoft.com/office/word/2010/wordprocessingCanvas" xmlns:cx="http://schemas.microsoft.com/office/drawing/2014/chartex" xmlns:cx1="http://schemas.microsoft.com/office/drawing/2015/9/8/chartex" xmlns:cx2="http://schemas.microsoft.com/office/drawing/2015/10/21/chartex" xmlns:cx3="http://schemas.microsoft.com/office/drawing/2016/5/9/chartex" xmlns:cx4="http://schemas.microsoft.com/office/drawing/2016/5/10/chartex" xmlns:cx5="http://schemas.microsoft.com/office/drawing/2016/5/11/chartex" xmlns:cx6="http://schemas.microsoft.com/office/drawing/2016/5/12/chartex" xmlns:cx7="http://schemas.microsoft.com/office/drawing/2016/5/13/chartex" xmlns:cx8="http://schemas.microsoft.com/office/drawing/2016/5/14/chartex" xmlns:mc="http://schemas.openxmlformats.org/markup-compatibility/2006" xmlns:aink="http://schemas.microsoft.com/office/drawing/2016/ink" xmlns:am3d="http://schemas.microsoft.com/office/drawing/2017/model3d" xmlns:o="urn:schemas-microsoft-com:office:office" xmlns:r="http://schemas.openxmlformats.org/officeDocument/2006/relationships" xmlns:m="http://schemas.openxmlformats.org/officeDocument/2006/math" xmlns:v="urn:schemas-microsoft-com:vml" xmlns:wp14="http://schemas.microsoft.com/office/word/2010/wordprocessingDrawing" xmlns:wp="http://schemas.openxmlformats.org/drawingml/2006/wordprocessingDrawing" xmlns:w10="urn:schemas-microsoft-com:office:word" xmlns:w="http://schemas.openxmlformats.org/wordprocessingml/2006/main" xmlns:w14="http://schemas.microsoft.com/office/word/2010/wordml" xmlns:w15="http://schemas.microsoft.com/office/word/2012/wordml" xmlns:w16cex="http://schemas.microsoft.com/office/word/2018/wordml/cex" xmlns:w16cid="http://schemas.microsoft.com/office/word/2016/wordml/cid" xmlns:w16="http://schemas.microsoft.com/office/word/2018/wordml" xmlns:w16sdtdh="http://schemas.microsoft.com/office/word/2020/wordml/sdtdatahash" xmlns:w16se="http://schemas.microsoft.com/office/word/2015/wordml/symex" xmlns:wpg="http://schemas.microsoft.com/office/word/2010/wordprocessingGroup" xmlns:wpi="http://schemas.microsoft.com/office/word/2010/wordprocessingInk" xmlns:wne="http://schemas.microsoft.com/office/word/2006/wordml" xmlns:wps="http://schemas.microsoft.com/office/word/2010/wordprocessingShape" mc:Ignorable="w14 w15 w16se w16cid w16 w16cex w16sdtdh wp14">
   <w:body>
     <w:p>
       <w:pPr>
-        <w:pStyle w:val="Title"/>
+        <w:pStyle w:val="Ttulo"/>
         <w:jc w:val="center"/>
         <w:rPr>
           <w:noProof w:val="0"/>
@@ -40,17 +40,8 @@
           <w:noProof w:val="0"/>
           <w:lang w:val="es-419"/>
         </w:rPr>
-        <w:t xml:space="preserve">1 Cod </w:t>
-      </w:r>
-      <w:proofErr w:type="spellStart"/>
-      <w:r>
-        <w:rPr>
-          <w:noProof w:val="0"/>
-          <w:lang w:val="es-419"/>
-        </w:rPr>
-        <w:t>XXXX</w:t>
-      </w:r>
-      <w:proofErr w:type="spellEnd"/>
+        <w:t>1 Cod XXXX</w:t>
+      </w:r>
     </w:p>
     <w:p>
       <w:pPr>
@@ -66,24 +57,8 @@
           <w:noProof w:val="0"/>
           <w:lang w:val="es-419"/>
         </w:rPr>
-        <w:t xml:space="preserve">Estudiante </w:t>
-      </w:r>
-      <w:r>
-        <w:rPr>
-          <w:noProof w:val="0"/>
-          <w:lang w:val="es-419"/>
-        </w:rPr>
-        <w:t xml:space="preserve">2 Cod </w:t>
-      </w:r>
-      <w:proofErr w:type="spellStart"/>
-      <w:r>
-        <w:rPr>
-          <w:noProof w:val="0"/>
-          <w:lang w:val="es-419"/>
-        </w:rPr>
-        <w:t>XXXX</w:t>
-      </w:r>
-      <w:proofErr w:type="spellEnd"/>
+        <w:t>Martín Santiago Galván Castro 201911013</w:t>
+      </w:r>
     </w:p>
     <w:p>
       <w:pPr>
@@ -97,7 +72,7 @@
     </w:p>
     <w:tbl>
       <w:tblPr>
-        <w:tblStyle w:val="GridTable2"/>
+        <w:tblStyle w:val="Tabladecuadrcula2"/>
         <w:tblW w:w="3694" w:type="pct"/>
         <w:jc w:val="center"/>
         <w:tblLook w:val="04A0" w:firstRow="1" w:lastRow="0" w:firstColumn="1" w:lastColumn="0" w:noHBand="0" w:noVBand="1"/>
@@ -182,7 +157,15 @@
                 <w:noProof w:val="0"/>
                 <w:lang w:val="es-419"/>
               </w:rPr>
-              <w:t>Máquina 2</w:t>
+              <w:t>Máquina</w:t>
+            </w:r>
+            <w:r>
+              <w:rPr>
+                <w:rFonts w:ascii="Dax-Regular" w:hAnsi="Dax-Regular"/>
+                <w:noProof w:val="0"/>
+                <w:lang w:val="es-419"/>
+              </w:rPr>
+              <w:t xml:space="preserve"> 2 (Martín)</w:t>
             </w:r>
           </w:p>
         </w:tc>
@@ -243,9 +226,15 @@
               <w:rPr>
                 <w:rFonts w:ascii="Dax-Regular" w:hAnsi="Dax-Regular"/>
                 <w:noProof w:val="0"/>
-                <w:lang w:val="es-419"/>
-              </w:rPr>
-            </w:pPr>
+              </w:rPr>
+            </w:pPr>
+            <w:r>
+              <w:rPr>
+                <w:rFonts w:ascii="Dax-Regular" w:hAnsi="Dax-Regular"/>
+                <w:noProof w:val="0"/>
+              </w:rPr>
+              <w:t>AMD Ryzen 3 3200G with Radeon Vega Graphics       3.60 GHz</w:t>
+            </w:r>
           </w:p>
         </w:tc>
       </w:tr>
@@ -307,6 +296,14 @@
                 <w:lang w:val="es-419"/>
               </w:rPr>
             </w:pPr>
+            <w:r>
+              <w:rPr>
+                <w:rFonts w:ascii="Dax-Regular" w:hAnsi="Dax-Regular"/>
+                <w:noProof w:val="0"/>
+                <w:lang w:val="es-419"/>
+              </w:rPr>
+              <w:t>16</w:t>
+            </w:r>
           </w:p>
         </w:tc>
       </w:tr>
@@ -370,13 +367,21 @@
                 <w:lang w:val="es-419"/>
               </w:rPr>
             </w:pPr>
+            <w:r>
+              <w:rPr>
+                <w:rFonts w:ascii="Dax-Regular" w:hAnsi="Dax-Regular"/>
+                <w:noProof w:val="0"/>
+                <w:lang w:val="es-419"/>
+              </w:rPr>
+              <w:t>Windows 10</w:t>
+            </w:r>
           </w:p>
         </w:tc>
       </w:tr>
     </w:tbl>
     <w:p>
       <w:pPr>
-        <w:pStyle w:val="Caption"/>
+        <w:pStyle w:val="Descripcin"/>
         <w:jc w:val="center"/>
         <w:rPr>
           <w:lang w:val="es-419"/>
@@ -429,7 +434,7 @@
     </w:p>
     <w:p>
       <w:pPr>
-        <w:pStyle w:val="Heading1"/>
+        <w:pStyle w:val="Ttulo1"/>
         <w:rPr>
           <w:b/>
           <w:bCs/>
@@ -449,7 +454,7 @@
     </w:p>
     <w:p>
       <w:pPr>
-        <w:pStyle w:val="Heading2"/>
+        <w:pStyle w:val="Ttulo2"/>
         <w:rPr>
           <w:b/>
           <w:bCs/>
@@ -469,7 +474,7 @@
     </w:p>
     <w:tbl>
       <w:tblPr>
-        <w:tblStyle w:val="GridTable2"/>
+        <w:tblStyle w:val="Tabladecuadrcula2"/>
         <w:tblW w:w="5000" w:type="pct"/>
         <w:jc w:val="center"/>
         <w:tblLook w:val="04A0" w:firstRow="1" w:lastRow="0" w:firstColumn="1" w:lastColumn="0" w:noHBand="0" w:noVBand="1"/>
@@ -511,7 +516,6 @@
               </w:rPr>
               <w:t>Tamaño de la muestra (</w:t>
             </w:r>
-            <w:proofErr w:type="spellStart"/>
             <w:r>
               <w:rPr>
                 <w:noProof w:val="0"/>
@@ -519,7 +523,6 @@
               </w:rPr>
               <w:t>ARRAY_LIST</w:t>
             </w:r>
-            <w:proofErr w:type="spellEnd"/>
             <w:r>
               <w:rPr>
                 <w:rFonts w:ascii="Dax-Regular" w:hAnsi="Dax-Regular"/>
@@ -1466,7 +1469,7 @@
     </w:tbl>
     <w:p>
       <w:pPr>
-        <w:pStyle w:val="Caption"/>
+        <w:pStyle w:val="Descripcin"/>
         <w:jc w:val="center"/>
         <w:rPr>
           <w:lang w:val="es-419"/>
@@ -1519,7 +1522,7 @@
     </w:p>
     <w:tbl>
       <w:tblPr>
-        <w:tblStyle w:val="GridTable2"/>
+        <w:tblStyle w:val="Tabladecuadrcula2"/>
         <w:tblW w:w="5000" w:type="pct"/>
         <w:jc w:val="center"/>
         <w:tblLook w:val="04A0" w:firstRow="1" w:lastRow="0" w:firstColumn="1" w:lastColumn="0" w:noHBand="0" w:noVBand="1"/>
@@ -1561,7 +1564,6 @@
               </w:rPr>
               <w:t>Tamaño de la muestra (</w:t>
             </w:r>
-            <w:proofErr w:type="spellStart"/>
             <w:r>
               <w:rPr>
                 <w:noProof w:val="0"/>
@@ -1569,7 +1571,6 @@
               </w:rPr>
               <w:t>LINKED_LIST</w:t>
             </w:r>
-            <w:proofErr w:type="spellEnd"/>
             <w:r>
               <w:rPr>
                 <w:rFonts w:ascii="Dax-Regular" w:hAnsi="Dax-Regular"/>
@@ -2516,7 +2517,7 @@
     </w:tbl>
     <w:p>
       <w:pPr>
-        <w:pStyle w:val="Caption"/>
+        <w:pStyle w:val="Descripcin"/>
         <w:ind w:left="360"/>
         <w:rPr>
           <w:lang w:val="es-419"/>
@@ -2569,7 +2570,7 @@
     </w:p>
     <w:tbl>
       <w:tblPr>
-        <w:tblStyle w:val="GridTable2-Accent3"/>
+        <w:tblStyle w:val="Tablaconcuadrcula2-nfasis3"/>
         <w:tblW w:w="8790" w:type="dxa"/>
         <w:jc w:val="center"/>
         <w:tblLook w:val="04A0" w:firstRow="1" w:lastRow="0" w:firstColumn="1" w:lastColumn="0" w:noHBand="0" w:noVBand="1"/>
@@ -2628,25 +2629,7 @@
                 <w:noProof w:val="0"/>
                 <w:lang w:val="es-419"/>
               </w:rPr>
-              <w:t>Arreglo (</w:t>
-            </w:r>
-            <w:proofErr w:type="spellStart"/>
-            <w:r>
-              <w:rPr>
-                <w:rFonts w:ascii="Dax-Regular" w:hAnsi="Dax-Regular"/>
-                <w:noProof w:val="0"/>
-                <w:lang w:val="es-419"/>
-              </w:rPr>
-              <w:t>ARRAYLIST</w:t>
-            </w:r>
-            <w:proofErr w:type="spellEnd"/>
-            <w:r>
-              <w:rPr>
-                <w:rFonts w:ascii="Dax-Regular" w:hAnsi="Dax-Regular"/>
-                <w:noProof w:val="0"/>
-                <w:lang w:val="es-419"/>
-              </w:rPr>
-              <w:t>)</w:t>
+              <w:t>Arreglo (ARRAYLIST)</w:t>
             </w:r>
           </w:p>
         </w:tc>
@@ -2670,25 +2653,7 @@
                 <w:noProof w:val="0"/>
                 <w:lang w:val="es-419"/>
               </w:rPr>
-              <w:t>Lista enlazada (</w:t>
-            </w:r>
-            <w:proofErr w:type="spellStart"/>
-            <w:r>
-              <w:rPr>
-                <w:rFonts w:ascii="Dax-Regular" w:hAnsi="Dax-Regular"/>
-                <w:noProof w:val="0"/>
-                <w:lang w:val="es-419"/>
-              </w:rPr>
-              <w:t>LINKED_LIST</w:t>
-            </w:r>
-            <w:proofErr w:type="spellEnd"/>
-            <w:r>
-              <w:rPr>
-                <w:rFonts w:ascii="Dax-Regular" w:hAnsi="Dax-Regular"/>
-                <w:noProof w:val="0"/>
-                <w:lang w:val="es-419"/>
-              </w:rPr>
-              <w:t>)</w:t>
+              <w:t>Lista enlazada (LINKED_LIST)</w:t>
             </w:r>
           </w:p>
         </w:tc>
@@ -2894,6 +2859,7 @@
                 <w:noProof w:val="0"/>
                 <w:lang w:val="es-419"/>
               </w:rPr>
+              <w:lastRenderedPageBreak/>
               <w:t xml:space="preserve">Shell </w:t>
             </w:r>
             <w:proofErr w:type="spellStart"/>
@@ -2945,7 +2911,7 @@
     </w:tbl>
     <w:p>
       <w:pPr>
-        <w:pStyle w:val="Caption"/>
+        <w:pStyle w:val="Descripcin"/>
         <w:jc w:val="center"/>
         <w:rPr>
           <w:lang w:val="es-419"/>
@@ -3006,7 +2972,7 @@
     </w:p>
     <w:p>
       <w:pPr>
-        <w:pStyle w:val="Heading2"/>
+        <w:pStyle w:val="Ttulo2"/>
         <w:rPr>
           <w:b/>
           <w:bCs/>
@@ -3021,13 +2987,12 @@
           <w:noProof w:val="0"/>
           <w:lang w:val="es-419"/>
         </w:rPr>
-        <w:lastRenderedPageBreak/>
         <w:t>Graficas</w:t>
       </w:r>
     </w:p>
     <w:p>
       <w:pPr>
-        <w:pStyle w:val="ListParagraph"/>
+        <w:pStyle w:val="Prrafodelista"/>
         <w:numPr>
           <w:ilvl w:val="0"/>
           <w:numId w:val="5"/>
@@ -3051,14 +3016,7 @@
           <w:rFonts w:ascii="Dax-Regular" w:hAnsi="Dax-Regular"/>
           <w:lang w:val="es-419"/>
         </w:rPr>
-        <w:t>inco gráficas generadas por los resultados de las pruebas de rendimiento</w:t>
-      </w:r>
-      <w:r>
-        <w:rPr>
-          <w:rFonts w:ascii="Dax-Regular" w:hAnsi="Dax-Regular"/>
-          <w:lang w:val="es-419"/>
-        </w:rPr>
-        <w:t xml:space="preserve"> en la </w:t>
+        <w:t xml:space="preserve">inco gráficas generadas por los resultados de las pruebas de rendimiento en la </w:t>
       </w:r>
       <w:r>
         <w:rPr>
@@ -3090,7 +3048,7 @@
     </w:p>
     <w:p>
       <w:pPr>
-        <w:pStyle w:val="ListParagraph"/>
+        <w:pStyle w:val="Prrafodelista"/>
         <w:numPr>
           <w:ilvl w:val="1"/>
           <w:numId w:val="5"/>
@@ -3107,28 +3065,12 @@
           <w:rFonts w:ascii="Dax-Regular" w:hAnsi="Dax-Regular"/>
           <w:lang w:val="es-419"/>
         </w:rPr>
-        <w:t xml:space="preserve">Comparación de rendimiento </w:t>
-      </w:r>
-      <w:proofErr w:type="spellStart"/>
-      <w:r>
-        <w:rPr>
-          <w:rFonts w:ascii="Dax-Regular" w:hAnsi="Dax-Regular"/>
-          <w:lang w:val="es-419"/>
-        </w:rPr>
-        <w:t>ARRAYLIST</w:t>
-      </w:r>
-      <w:proofErr w:type="spellEnd"/>
-      <w:r>
-        <w:rPr>
-          <w:rFonts w:ascii="Dax-Regular" w:hAnsi="Dax-Regular"/>
-          <w:lang w:val="es-419"/>
-        </w:rPr>
-        <w:t>.</w:t>
+        <w:t>Comparación de rendimiento ARRAYLIST.</w:t>
       </w:r>
     </w:p>
     <w:p>
       <w:pPr>
-        <w:pStyle w:val="ListParagraph"/>
+        <w:pStyle w:val="Prrafodelista"/>
         <w:numPr>
           <w:ilvl w:val="1"/>
           <w:numId w:val="5"/>
@@ -3145,28 +3087,12 @@
           <w:rFonts w:ascii="Dax-Regular" w:hAnsi="Dax-Regular"/>
           <w:lang w:val="es-419"/>
         </w:rPr>
-        <w:t xml:space="preserve">Comparación de rendimiento </w:t>
-      </w:r>
-      <w:proofErr w:type="spellStart"/>
-      <w:r>
-        <w:rPr>
-          <w:rFonts w:ascii="Dax-Regular" w:hAnsi="Dax-Regular"/>
-          <w:lang w:val="es-419"/>
-        </w:rPr>
-        <w:t>LINKED_LIST</w:t>
-      </w:r>
-      <w:proofErr w:type="spellEnd"/>
-      <w:r>
-        <w:rPr>
-          <w:rFonts w:ascii="Dax-Regular" w:hAnsi="Dax-Regular"/>
-          <w:lang w:val="es-419"/>
-        </w:rPr>
-        <w:t>.</w:t>
+        <w:t>Comparación de rendimiento LINKED_LIST.</w:t>
       </w:r>
     </w:p>
     <w:p>
       <w:pPr>
-        <w:pStyle w:val="ListParagraph"/>
+        <w:pStyle w:val="Prrafodelista"/>
         <w:numPr>
           <w:ilvl w:val="1"/>
           <w:numId w:val="5"/>
@@ -3220,7 +3146,7 @@
     </w:p>
     <w:p>
       <w:pPr>
-        <w:pStyle w:val="ListParagraph"/>
+        <w:pStyle w:val="Prrafodelista"/>
         <w:numPr>
           <w:ilvl w:val="1"/>
           <w:numId w:val="5"/>
@@ -3274,7 +3200,7 @@
     </w:p>
     <w:p>
       <w:pPr>
-        <w:pStyle w:val="ListParagraph"/>
+        <w:pStyle w:val="Prrafodelista"/>
         <w:numPr>
           <w:ilvl w:val="1"/>
           <w:numId w:val="5"/>
@@ -3312,7 +3238,7 @@
     </w:p>
     <w:p>
       <w:pPr>
-        <w:pStyle w:val="Heading1"/>
+        <w:pStyle w:val="Ttulo1"/>
         <w:rPr>
           <w:b/>
           <w:bCs/>
@@ -3327,41 +3253,32 @@
           <w:noProof w:val="0"/>
           <w:lang w:val="es-419"/>
         </w:rPr>
-        <w:t xml:space="preserve">Maquina </w:t>
-      </w:r>
-      <w:r>
+        <w:t>Maquina 2</w:t>
+      </w:r>
+    </w:p>
+    <w:p>
+      <w:pPr>
+        <w:pStyle w:val="Ttulo2"/>
         <w:rPr>
           <w:b/>
           <w:bCs/>
           <w:noProof w:val="0"/>
           <w:lang w:val="es-419"/>
         </w:rPr>
-        <w:t>2</w:t>
-      </w:r>
-    </w:p>
-    <w:p>
-      <w:pPr>
-        <w:pStyle w:val="Heading2"/>
+      </w:pPr>
+      <w:r>
         <w:rPr>
           <w:b/>
           <w:bCs/>
           <w:noProof w:val="0"/>
           <w:lang w:val="es-419"/>
         </w:rPr>
-      </w:pPr>
-      <w:r>
-        <w:rPr>
-          <w:b/>
-          <w:bCs/>
-          <w:noProof w:val="0"/>
-          <w:lang w:val="es-419"/>
-        </w:rPr>
         <w:t>Resultados</w:t>
       </w:r>
     </w:p>
     <w:tbl>
       <w:tblPr>
-        <w:tblStyle w:val="GridTable2"/>
+        <w:tblStyle w:val="Tabladecuadrcula2"/>
         <w:tblW w:w="5000" w:type="pct"/>
         <w:jc w:val="center"/>
         <w:tblLook w:val="04A0" w:firstRow="1" w:lastRow="0" w:firstColumn="1" w:lastColumn="0" w:noHBand="0" w:noVBand="1"/>
@@ -3403,7 +3320,6 @@
               </w:rPr>
               <w:t>Tamaño de la muestra (</w:t>
             </w:r>
-            <w:proofErr w:type="spellStart"/>
             <w:r>
               <w:rPr>
                 <w:noProof w:val="0"/>
@@ -3411,7 +3327,6 @@
               </w:rPr>
               <w:t>ARRAY_LIST</w:t>
             </w:r>
-            <w:proofErr w:type="spellEnd"/>
             <w:r>
               <w:rPr>
                 <w:rFonts w:ascii="Dax-Regular" w:hAnsi="Dax-Regular"/>
@@ -4358,7 +4273,7 @@
     </w:tbl>
     <w:p>
       <w:pPr>
-        <w:pStyle w:val="Caption"/>
+        <w:pStyle w:val="Descripcin"/>
         <w:jc w:val="center"/>
         <w:rPr>
           <w:lang w:val="es-419"/>
@@ -4409,7 +4324,7 @@
     </w:p>
     <w:tbl>
       <w:tblPr>
-        <w:tblStyle w:val="GridTable2"/>
+        <w:tblStyle w:val="Tabladecuadrcula2"/>
         <w:tblW w:w="5000" w:type="pct"/>
         <w:jc w:val="center"/>
         <w:tblLook w:val="04A0" w:firstRow="1" w:lastRow="0" w:firstColumn="1" w:lastColumn="0" w:noHBand="0" w:noVBand="1"/>
@@ -4451,7 +4366,6 @@
               </w:rPr>
               <w:t>Tamaño de la muestra (</w:t>
             </w:r>
-            <w:proofErr w:type="spellStart"/>
             <w:r>
               <w:rPr>
                 <w:noProof w:val="0"/>
@@ -4459,7 +4373,6 @@
               </w:rPr>
               <w:t>LINKED_LIST</w:t>
             </w:r>
-            <w:proofErr w:type="spellEnd"/>
             <w:r>
               <w:rPr>
                 <w:rFonts w:ascii="Dax-Regular" w:hAnsi="Dax-Regular"/>
@@ -5406,7 +5319,7 @@
     </w:tbl>
     <w:p>
       <w:pPr>
-        <w:pStyle w:val="Caption"/>
+        <w:pStyle w:val="Descripcin"/>
         <w:ind w:left="360"/>
         <w:rPr>
           <w:lang w:val="es-419"/>
@@ -5457,7 +5370,7 @@
     </w:p>
     <w:tbl>
       <w:tblPr>
-        <w:tblStyle w:val="GridTable2-Accent3"/>
+        <w:tblStyle w:val="Tablaconcuadrcula2-nfasis3"/>
         <w:tblW w:w="8790" w:type="dxa"/>
         <w:jc w:val="center"/>
         <w:tblLook w:val="04A0" w:firstRow="1" w:lastRow="0" w:firstColumn="1" w:lastColumn="0" w:noHBand="0" w:noVBand="1"/>
@@ -5516,25 +5429,7 @@
                 <w:noProof w:val="0"/>
                 <w:lang w:val="es-419"/>
               </w:rPr>
-              <w:t>Arreglo (</w:t>
-            </w:r>
-            <w:proofErr w:type="spellStart"/>
-            <w:r>
-              <w:rPr>
-                <w:rFonts w:ascii="Dax-Regular" w:hAnsi="Dax-Regular"/>
-                <w:noProof w:val="0"/>
-                <w:lang w:val="es-419"/>
-              </w:rPr>
-              <w:t>ARRAYLIST</w:t>
-            </w:r>
-            <w:proofErr w:type="spellEnd"/>
-            <w:r>
-              <w:rPr>
-                <w:rFonts w:ascii="Dax-Regular" w:hAnsi="Dax-Regular"/>
-                <w:noProof w:val="0"/>
-                <w:lang w:val="es-419"/>
-              </w:rPr>
-              <w:t>)</w:t>
+              <w:t>Arreglo (ARRAYLIST)</w:t>
             </w:r>
           </w:p>
         </w:tc>
@@ -5558,25 +5453,7 @@
                 <w:noProof w:val="0"/>
                 <w:lang w:val="es-419"/>
               </w:rPr>
-              <w:t>Lista enlazada (</w:t>
-            </w:r>
-            <w:proofErr w:type="spellStart"/>
-            <w:r>
-              <w:rPr>
-                <w:rFonts w:ascii="Dax-Regular" w:hAnsi="Dax-Regular"/>
-                <w:noProof w:val="0"/>
-                <w:lang w:val="es-419"/>
-              </w:rPr>
-              <w:t>LINKED_LIST</w:t>
-            </w:r>
-            <w:proofErr w:type="spellEnd"/>
-            <w:r>
-              <w:rPr>
-                <w:rFonts w:ascii="Dax-Regular" w:hAnsi="Dax-Regular"/>
-                <w:noProof w:val="0"/>
-                <w:lang w:val="es-419"/>
-              </w:rPr>
-              <w:t>)</w:t>
+              <w:t>Lista enlazada (LINKED_LIST)</w:t>
             </w:r>
           </w:p>
         </w:tc>
@@ -5833,7 +5710,7 @@
     </w:tbl>
     <w:p>
       <w:pPr>
-        <w:pStyle w:val="Caption"/>
+        <w:pStyle w:val="Descripcin"/>
         <w:jc w:val="center"/>
         <w:rPr>
           <w:rFonts w:ascii="Dax-Regular" w:hAnsi="Dax-Regular"/>
@@ -5844,6 +5721,7 @@
         <w:rPr>
           <w:lang w:val="es-419"/>
         </w:rPr>
+        <w:lastRenderedPageBreak/>
         <w:t xml:space="preserve">Tabla </w:t>
       </w:r>
       <w:r>
@@ -5885,7 +5763,7 @@
     </w:p>
     <w:p>
       <w:pPr>
-        <w:pStyle w:val="Heading2"/>
+        <w:pStyle w:val="Ttulo2"/>
         <w:rPr>
           <w:b/>
           <w:bCs/>
@@ -5905,7 +5783,7 @@
     </w:p>
     <w:p>
       <w:pPr>
-        <w:pStyle w:val="ListParagraph"/>
+        <w:pStyle w:val="Prrafodelista"/>
         <w:numPr>
           <w:ilvl w:val="0"/>
           <w:numId w:val="5"/>
@@ -5931,30 +5809,12 @@
           <w:bCs/>
           <w:lang w:val="es-419"/>
         </w:rPr>
-        <w:t xml:space="preserve">Maquina </w:t>
-      </w:r>
-      <w:r>
-        <w:rPr>
-          <w:rFonts w:ascii="Dax-Regular" w:hAnsi="Dax-Regular"/>
-          <w:b/>
-          <w:bCs/>
-          <w:lang w:val="es-419"/>
-        </w:rPr>
-        <w:t>2</w:t>
-      </w:r>
-      <w:r>
-        <w:rPr>
-          <w:rFonts w:ascii="Dax-Regular" w:hAnsi="Dax-Regular"/>
-          <w:b/>
-          <w:bCs/>
-          <w:lang w:val="es-419"/>
-        </w:rPr>
-        <w:t>.</w:t>
+        <w:t>Maquina 2.</w:t>
       </w:r>
     </w:p>
     <w:p>
       <w:pPr>
-        <w:pStyle w:val="ListParagraph"/>
+        <w:pStyle w:val="Prrafodelista"/>
         <w:numPr>
           <w:ilvl w:val="1"/>
           <w:numId w:val="5"/>
@@ -5971,28 +5831,12 @@
           <w:rFonts w:ascii="Dax-Regular" w:hAnsi="Dax-Regular"/>
           <w:lang w:val="es-419"/>
         </w:rPr>
-        <w:t xml:space="preserve">Comparación de rendimiento </w:t>
-      </w:r>
-      <w:proofErr w:type="spellStart"/>
-      <w:r>
-        <w:rPr>
-          <w:rFonts w:ascii="Dax-Regular" w:hAnsi="Dax-Regular"/>
-          <w:lang w:val="es-419"/>
-        </w:rPr>
-        <w:t>ARRAYLIST</w:t>
-      </w:r>
-      <w:proofErr w:type="spellEnd"/>
-      <w:r>
-        <w:rPr>
-          <w:rFonts w:ascii="Dax-Regular" w:hAnsi="Dax-Regular"/>
-          <w:lang w:val="es-419"/>
-        </w:rPr>
-        <w:t>.</w:t>
+        <w:t>Comparación de rendimiento ARRAYLIST.</w:t>
       </w:r>
     </w:p>
     <w:p>
       <w:pPr>
-        <w:pStyle w:val="ListParagraph"/>
+        <w:pStyle w:val="Prrafodelista"/>
         <w:numPr>
           <w:ilvl w:val="1"/>
           <w:numId w:val="5"/>
@@ -6009,28 +5853,12 @@
           <w:rFonts w:ascii="Dax-Regular" w:hAnsi="Dax-Regular"/>
           <w:lang w:val="es-419"/>
         </w:rPr>
-        <w:t xml:space="preserve">Comparación de rendimiento </w:t>
-      </w:r>
-      <w:proofErr w:type="spellStart"/>
-      <w:r>
-        <w:rPr>
-          <w:rFonts w:ascii="Dax-Regular" w:hAnsi="Dax-Regular"/>
-          <w:lang w:val="es-419"/>
-        </w:rPr>
-        <w:t>LINKED_LIST</w:t>
-      </w:r>
-      <w:proofErr w:type="spellEnd"/>
-      <w:r>
-        <w:rPr>
-          <w:rFonts w:ascii="Dax-Regular" w:hAnsi="Dax-Regular"/>
-          <w:lang w:val="es-419"/>
-        </w:rPr>
-        <w:t>.</w:t>
+        <w:t>Comparación de rendimiento LINKED_LIST.</w:t>
       </w:r>
     </w:p>
     <w:p>
       <w:pPr>
-        <w:pStyle w:val="ListParagraph"/>
+        <w:pStyle w:val="Prrafodelista"/>
         <w:numPr>
           <w:ilvl w:val="1"/>
           <w:numId w:val="5"/>
@@ -6084,7 +5912,7 @@
     </w:p>
     <w:p>
       <w:pPr>
-        <w:pStyle w:val="ListParagraph"/>
+        <w:pStyle w:val="Prrafodelista"/>
         <w:numPr>
           <w:ilvl w:val="1"/>
           <w:numId w:val="5"/>
@@ -6101,7 +5929,6 @@
           <w:rFonts w:ascii="Dax-Regular" w:hAnsi="Dax-Regular"/>
           <w:lang w:val="es-419"/>
         </w:rPr>
-        <w:lastRenderedPageBreak/>
         <w:t xml:space="preserve">Comparación de rendimiento para </w:t>
       </w:r>
       <w:proofErr w:type="spellStart"/>
@@ -6139,7 +5966,7 @@
     </w:p>
     <w:p>
       <w:pPr>
-        <w:pStyle w:val="ListParagraph"/>
+        <w:pStyle w:val="Prrafodelista"/>
         <w:numPr>
           <w:ilvl w:val="1"/>
           <w:numId w:val="5"/>
@@ -6177,7 +6004,7 @@
     </w:p>
     <w:p>
       <w:pPr>
-        <w:pStyle w:val="Heading1"/>
+        <w:pStyle w:val="Ttulo1"/>
         <w:rPr>
           <w:b/>
           <w:bCs/>
@@ -6197,7 +6024,7 @@
     </w:p>
     <w:p>
       <w:pPr>
-        <w:pStyle w:val="ListParagraph"/>
+        <w:pStyle w:val="Prrafodelista"/>
         <w:numPr>
           <w:ilvl w:val="0"/>
           <w:numId w:val="6"/>
@@ -6218,7 +6045,7 @@
     </w:p>
     <w:p>
       <w:pPr>
-        <w:pStyle w:val="ListParagraph"/>
+        <w:pStyle w:val="Prrafodelista"/>
         <w:numPr>
           <w:ilvl w:val="0"/>
           <w:numId w:val="6"/>
@@ -6239,7 +6066,7 @@
     </w:p>
     <w:p>
       <w:pPr>
-        <w:pStyle w:val="ListParagraph"/>
+        <w:pStyle w:val="Prrafodelista"/>
         <w:numPr>
           <w:ilvl w:val="0"/>
           <w:numId w:val="6"/>
@@ -6260,7 +6087,7 @@
     </w:p>
     <w:p>
       <w:pPr>
-        <w:pStyle w:val="ListParagraph"/>
+        <w:pStyle w:val="Prrafodelista"/>
         <w:numPr>
           <w:ilvl w:val="0"/>
           <w:numId w:val="6"/>
@@ -6313,7 +6140,7 @@
 </file>
 
 <file path=word/numbering.xml><?xml version="1.0" encoding="utf-8"?>
-<w:numbering xmlns:wpc="http://schemas.microsoft.com/office/word/2010/wordprocessingCanvas" xmlns:cx="http://schemas.microsoft.com/office/drawing/2014/chartex" xmlns:cx1="http://schemas.microsoft.com/office/drawing/2015/9/8/chartex" xmlns:cx2="http://schemas.microsoft.com/office/drawing/2015/10/21/chartex" xmlns:cx3="http://schemas.microsoft.com/office/drawing/2016/5/9/chartex" xmlns:cx4="http://schemas.microsoft.com/office/drawing/2016/5/10/chartex" xmlns:cx5="http://schemas.microsoft.com/office/drawing/2016/5/11/chartex" xmlns:cx6="http://schemas.microsoft.com/office/drawing/2016/5/12/chartex" xmlns:cx7="http://schemas.microsoft.com/office/drawing/2016/5/13/chartex" xmlns:cx8="http://schemas.microsoft.com/office/drawing/2016/5/14/chartex" xmlns:mc="http://schemas.openxmlformats.org/markup-compatibility/2006" xmlns:aink="http://schemas.microsoft.com/office/drawing/2016/ink" xmlns:am3d="http://schemas.microsoft.com/office/drawing/2017/model3d" xmlns:o="urn:schemas-microsoft-com:office:office" xmlns:r="http://schemas.openxmlformats.org/officeDocument/2006/relationships" xmlns:m="http://schemas.openxmlformats.org/officeDocument/2006/math" xmlns:v="urn:schemas-microsoft-com:vml" xmlns:wp14="http://schemas.microsoft.com/office/word/2010/wordprocessingDrawing" xmlns:wp="http://schemas.openxmlformats.org/drawingml/2006/wordprocessingDrawing" xmlns:w10="urn:schemas-microsoft-com:office:word" xmlns:w="http://schemas.openxmlformats.org/wordprocessingml/2006/main" xmlns:w14="http://schemas.microsoft.com/office/word/2010/wordml" xmlns:w15="http://schemas.microsoft.com/office/word/2012/wordml" xmlns:w16cex="http://schemas.microsoft.com/office/word/2018/wordml/cex" xmlns:w16cid="http://schemas.microsoft.com/office/word/2016/wordml/cid" xmlns:w16="http://schemas.microsoft.com/office/word/2018/wordml" xmlns:w16se="http://schemas.microsoft.com/office/word/2015/wordml/symex" xmlns:wpg="http://schemas.microsoft.com/office/word/2010/wordprocessingGroup" xmlns:wpi="http://schemas.microsoft.com/office/word/2010/wordprocessingInk" xmlns:wne="http://schemas.microsoft.com/office/word/2006/wordml" xmlns:wps="http://schemas.microsoft.com/office/word/2010/wordprocessingShape" mc:Ignorable="w14 w15 w16se w16cid w16 w16cex wp14">
+<w:numbering xmlns:wpc="http://schemas.microsoft.com/office/word/2010/wordprocessingCanvas" xmlns:cx="http://schemas.microsoft.com/office/drawing/2014/chartex" xmlns:cx1="http://schemas.microsoft.com/office/drawing/2015/9/8/chartex" xmlns:cx2="http://schemas.microsoft.com/office/drawing/2015/10/21/chartex" xmlns:cx3="http://schemas.microsoft.com/office/drawing/2016/5/9/chartex" xmlns:cx4="http://schemas.microsoft.com/office/drawing/2016/5/10/chartex" xmlns:cx5="http://schemas.microsoft.com/office/drawing/2016/5/11/chartex" xmlns:cx6="http://schemas.microsoft.com/office/drawing/2016/5/12/chartex" xmlns:cx7="http://schemas.microsoft.com/office/drawing/2016/5/13/chartex" xmlns:cx8="http://schemas.microsoft.com/office/drawing/2016/5/14/chartex" xmlns:mc="http://schemas.openxmlformats.org/markup-compatibility/2006" xmlns:aink="http://schemas.microsoft.com/office/drawing/2016/ink" xmlns:am3d="http://schemas.microsoft.com/office/drawing/2017/model3d" xmlns:o="urn:schemas-microsoft-com:office:office" xmlns:r="http://schemas.openxmlformats.org/officeDocument/2006/relationships" xmlns:m="http://schemas.openxmlformats.org/officeDocument/2006/math" xmlns:v="urn:schemas-microsoft-com:vml" xmlns:wp14="http://schemas.microsoft.com/office/word/2010/wordprocessingDrawing" xmlns:wp="http://schemas.openxmlformats.org/drawingml/2006/wordprocessingDrawing" xmlns:w10="urn:schemas-microsoft-com:office:word" xmlns:w="http://schemas.openxmlformats.org/wordprocessingml/2006/main" xmlns:w14="http://schemas.microsoft.com/office/word/2010/wordml" xmlns:w15="http://schemas.microsoft.com/office/word/2012/wordml" xmlns:w16cex="http://schemas.microsoft.com/office/word/2018/wordml/cex" xmlns:w16cid="http://schemas.microsoft.com/office/word/2016/wordml/cid" xmlns:w16="http://schemas.microsoft.com/office/word/2018/wordml" xmlns:w16sdtdh="http://schemas.microsoft.com/office/word/2020/wordml/sdtdatahash" xmlns:w16se="http://schemas.microsoft.com/office/word/2015/wordml/symex" xmlns:wpg="http://schemas.microsoft.com/office/word/2010/wordprocessingGroup" xmlns:wpi="http://schemas.microsoft.com/office/word/2010/wordprocessingInk" xmlns:wne="http://schemas.microsoft.com/office/word/2006/wordml" xmlns:wps="http://schemas.microsoft.com/office/word/2010/wordprocessingShape" mc:Ignorable="w14 w15 w16se w16cid w16 w16cex w16sdtdh wp14">
   <w:abstractNum w:abstractNumId="0" w15:restartNumberingAfterBreak="0">
     <w:nsid w:val="04A55406"/>
     <w:multiLevelType w:val="hybridMultilevel"/>
@@ -6921,7 +6748,7 @@
 </file>
 
 <file path=word/styles.xml><?xml version="1.0" encoding="utf-8"?>
-<w:styles xmlns:mc="http://schemas.openxmlformats.org/markup-compatibility/2006" xmlns:r="http://schemas.openxmlformats.org/officeDocument/2006/relationships" xmlns:w="http://schemas.openxmlformats.org/wordprocessingml/2006/main" xmlns:w14="http://schemas.microsoft.com/office/word/2010/wordml" xmlns:w15="http://schemas.microsoft.com/office/word/2012/wordml" xmlns:w16cex="http://schemas.microsoft.com/office/word/2018/wordml/cex" xmlns:w16cid="http://schemas.microsoft.com/office/word/2016/wordml/cid" xmlns:w16="http://schemas.microsoft.com/office/word/2018/wordml" xmlns:w16se="http://schemas.microsoft.com/office/word/2015/wordml/symex" mc:Ignorable="w14 w15 w16se w16cid w16 w16cex">
+<w:styles xmlns:mc="http://schemas.openxmlformats.org/markup-compatibility/2006" xmlns:r="http://schemas.openxmlformats.org/officeDocument/2006/relationships" xmlns:w="http://schemas.openxmlformats.org/wordprocessingml/2006/main" xmlns:w14="http://schemas.microsoft.com/office/word/2010/wordml" xmlns:w15="http://schemas.microsoft.com/office/word/2012/wordml" xmlns:w16cex="http://schemas.microsoft.com/office/word/2018/wordml/cex" xmlns:w16cid="http://schemas.microsoft.com/office/word/2016/wordml/cid" xmlns:w16="http://schemas.microsoft.com/office/word/2018/wordml" xmlns:w16sdtdh="http://schemas.microsoft.com/office/word/2020/wordml/sdtdatahash" xmlns:w16se="http://schemas.microsoft.com/office/word/2015/wordml/symex" mc:Ignorable="w14 w15 w16se w16cid w16 w16cex w16sdtdh">
   <w:docDefaults>
     <w:rPrDefault>
       <w:rPr>
@@ -7323,11 +7150,11 @@
       <w:noProof/>
     </w:rPr>
   </w:style>
-  <w:style w:type="paragraph" w:styleId="Heading1">
+  <w:style w:type="paragraph" w:styleId="Ttulo1">
     <w:name w:val="heading 1"/>
     <w:basedOn w:val="Normal"/>
     <w:next w:val="Normal"/>
-    <w:link w:val="Heading1Char"/>
+    <w:link w:val="Ttulo1Car"/>
     <w:uiPriority w:val="9"/>
     <w:qFormat/>
     <w:rsid w:val="001826C9"/>
@@ -7344,11 +7171,11 @@
       <w:szCs w:val="32"/>
     </w:rPr>
   </w:style>
-  <w:style w:type="paragraph" w:styleId="Heading2">
+  <w:style w:type="paragraph" w:styleId="Ttulo2">
     <w:name w:val="heading 2"/>
     <w:basedOn w:val="Normal"/>
     <w:next w:val="Normal"/>
-    <w:link w:val="Heading2Char"/>
+    <w:link w:val="Ttulo2Car"/>
     <w:uiPriority w:val="9"/>
     <w:unhideWhenUsed/>
     <w:qFormat/>
@@ -7366,13 +7193,13 @@
       <w:szCs w:val="26"/>
     </w:rPr>
   </w:style>
-  <w:style w:type="character" w:default="1" w:styleId="DefaultParagraphFont">
+  <w:style w:type="character" w:default="1" w:styleId="Fuentedeprrafopredeter">
     <w:name w:val="Default Paragraph Font"/>
     <w:uiPriority w:val="1"/>
     <w:semiHidden/>
     <w:unhideWhenUsed/>
   </w:style>
-  <w:style w:type="table" w:default="1" w:styleId="TableNormal">
+  <w:style w:type="table" w:default="1" w:styleId="Tablanormal">
     <w:name w:val="Normal Table"/>
     <w:uiPriority w:val="99"/>
     <w:semiHidden/>
@@ -7387,17 +7214,17 @@
       </w:tblCellMar>
     </w:tblPr>
   </w:style>
-  <w:style w:type="numbering" w:default="1" w:styleId="NoList">
+  <w:style w:type="numbering" w:default="1" w:styleId="Sinlista">
     <w:name w:val="No List"/>
     <w:uiPriority w:val="99"/>
     <w:semiHidden/>
     <w:unhideWhenUsed/>
   </w:style>
-  <w:style w:type="paragraph" w:styleId="Title">
+  <w:style w:type="paragraph" w:styleId="Ttulo">
     <w:name w:val="Title"/>
     <w:basedOn w:val="Normal"/>
     <w:next w:val="Normal"/>
-    <w:link w:val="TitleChar"/>
+    <w:link w:val="TtuloCar"/>
     <w:uiPriority w:val="10"/>
     <w:qFormat/>
     <w:rsid w:val="00BA3B38"/>
@@ -7413,10 +7240,10 @@
       <w:szCs w:val="56"/>
     </w:rPr>
   </w:style>
-  <w:style w:type="character" w:customStyle="1" w:styleId="TitleChar">
-    <w:name w:val="Title Char"/>
-    <w:basedOn w:val="DefaultParagraphFont"/>
-    <w:link w:val="Title"/>
+  <w:style w:type="character" w:customStyle="1" w:styleId="TtuloCar">
+    <w:name w:val="Título Car"/>
+    <w:basedOn w:val="Fuentedeprrafopredeter"/>
+    <w:link w:val="Ttulo"/>
     <w:uiPriority w:val="10"/>
     <w:rsid w:val="00BA3B38"/>
     <w:rPr>
@@ -7428,7 +7255,7 @@
       <w:szCs w:val="56"/>
     </w:rPr>
   </w:style>
-  <w:style w:type="paragraph" w:styleId="ListParagraph">
+  <w:style w:type="paragraph" w:styleId="Prrafodelista">
     <w:name w:val="List Paragraph"/>
     <w:basedOn w:val="Normal"/>
     <w:uiPriority w:val="34"/>
@@ -7442,7 +7269,7 @@
       <w:noProof w:val="0"/>
     </w:rPr>
   </w:style>
-  <w:style w:type="paragraph" w:styleId="Caption">
+  <w:style w:type="paragraph" w:styleId="Descripcin">
     <w:name w:val="caption"/>
     <w:basedOn w:val="Normal"/>
     <w:next w:val="Normal"/>
@@ -7462,9 +7289,9 @@
       <w:szCs w:val="18"/>
     </w:rPr>
   </w:style>
-  <w:style w:type="table" w:styleId="GridTable2">
+  <w:style w:type="table" w:styleId="Tabladecuadrcula2">
     <w:name w:val="Grid Table 2"/>
-    <w:basedOn w:val="TableNormal"/>
+    <w:basedOn w:val="Tablanormal"/>
     <w:uiPriority w:val="47"/>
     <w:rsid w:val="005C50D1"/>
     <w:pPr>
@@ -7537,9 +7364,9 @@
       </w:tcPr>
     </w:tblStylePr>
   </w:style>
-  <w:style w:type="table" w:styleId="GridTable2-Accent3">
+  <w:style w:type="table" w:styleId="Tablaconcuadrcula2-nfasis3">
     <w:name w:val="Grid Table 2 Accent 3"/>
-    <w:basedOn w:val="TableNormal"/>
+    <w:basedOn w:val="Tablanormal"/>
     <w:uiPriority w:val="47"/>
     <w:rsid w:val="00392066"/>
     <w:pPr>
@@ -7612,10 +7439,10 @@
       </w:tcPr>
     </w:tblStylePr>
   </w:style>
-  <w:style w:type="character" w:customStyle="1" w:styleId="Heading1Char">
-    <w:name w:val="Heading 1 Char"/>
-    <w:basedOn w:val="DefaultParagraphFont"/>
-    <w:link w:val="Heading1"/>
+  <w:style w:type="character" w:customStyle="1" w:styleId="Ttulo1Car">
+    <w:name w:val="Título 1 Car"/>
+    <w:basedOn w:val="Fuentedeprrafopredeter"/>
+    <w:link w:val="Ttulo1"/>
     <w:uiPriority w:val="9"/>
     <w:rsid w:val="001826C9"/>
     <w:rPr>
@@ -7626,10 +7453,10 @@
       <w:szCs w:val="32"/>
     </w:rPr>
   </w:style>
-  <w:style w:type="character" w:customStyle="1" w:styleId="Heading2Char">
-    <w:name w:val="Heading 2 Char"/>
-    <w:basedOn w:val="DefaultParagraphFont"/>
-    <w:link w:val="Heading2"/>
+  <w:style w:type="character" w:customStyle="1" w:styleId="Ttulo2Car">
+    <w:name w:val="Título 2 Car"/>
+    <w:basedOn w:val="Fuentedeprrafopredeter"/>
+    <w:link w:val="Ttulo2"/>
     <w:uiPriority w:val="9"/>
     <w:rsid w:val="001826C9"/>
     <w:rPr>
@@ -7939,12 +7766,9 @@
 </file>
 
 <file path=customXml/item1.xml><?xml version="1.0" encoding="utf-8"?>
-<?mso-contentType ?>
-<FormTemplates xmlns="http://schemas.microsoft.com/sharepoint/v3/contenttype/forms">
-  <Display>DocumentLibraryForm</Display>
-  <Edit>DocumentLibraryForm</Edit>
-  <New>DocumentLibraryForm</New>
-</FormTemplates>
+<p:properties xmlns:p="http://schemas.microsoft.com/office/2006/metadata/properties" xmlns:xsi="http://www.w3.org/2001/XMLSchema-instance" xmlns:pc="http://schemas.microsoft.com/office/infopath/2007/PartnerControls">
+  <documentManagement/>
+</p:properties>
 </file>
 
 <file path=customXml/item2.xml><?xml version="1.0" encoding="utf-8"?>
@@ -8159,28 +7983,46 @@
 </file>
 
 <file path=customXml/item3.xml><?xml version="1.0" encoding="utf-8"?>
-<p:properties xmlns:p="http://schemas.microsoft.com/office/2006/metadata/properties" xmlns:xsi="http://www.w3.org/2001/XMLSchema-instance" xmlns:pc="http://schemas.microsoft.com/office/infopath/2007/PartnerControls">
-  <documentManagement/>
-</p:properties>
+<?mso-contentType ?>
+<FormTemplates xmlns="http://schemas.microsoft.com/sharepoint/v3/contenttype/forms">
+  <Display>DocumentLibraryForm</Display>
+  <Edit>DocumentLibraryForm</Edit>
+  <New>DocumentLibraryForm</New>
+</FormTemplates>
 </file>
 
 <file path=customXml/itemProps1.xml><?xml version="1.0" encoding="utf-8"?>
-<ds:datastoreItem xmlns:ds="http://schemas.openxmlformats.org/officeDocument/2006/customXml" ds:itemID="{7DBE8262-9C92-4A1B-85FF-A533173B85D6}">
-  <ds:schemaRefs>
-    <ds:schemaRef ds:uri="http://schemas.microsoft.com/sharepoint/v3/contenttype/forms"/>
-  </ds:schemaRefs>
-</ds:datastoreItem>
-</file>
-
-<file path=customXml/itemProps2.xml><?xml version="1.0" encoding="utf-8"?>
-<ds:datastoreItem xmlns:ds="http://schemas.openxmlformats.org/officeDocument/2006/customXml" ds:itemID="{CF9FB03D-8BF3-41F7-8309-0F510A005FE9}"/>
-</file>
-
-<file path=customXml/itemProps3.xml><?xml version="1.0" encoding="utf-8"?>
 <ds:datastoreItem xmlns:ds="http://schemas.openxmlformats.org/officeDocument/2006/customXml" ds:itemID="{D8D55360-DA4E-4EE6-A532-0D8BE99E30A4}">
   <ds:schemaRefs>
     <ds:schemaRef ds:uri="http://schemas.microsoft.com/office/2006/metadata/properties"/>
     <ds:schemaRef ds:uri="http://schemas.microsoft.com/office/infopath/2007/PartnerControls"/>
   </ds:schemaRefs>
 </ds:datastoreItem>
+</file>
+
+<file path=customXml/itemProps2.xml><?xml version="1.0" encoding="utf-8"?>
+<ds:datastoreItem xmlns:ds="http://schemas.openxmlformats.org/officeDocument/2006/customXml" ds:itemID="{CF9FB03D-8BF3-41F7-8309-0F510A005FE9}">
+  <ds:schemaRefs>
+    <ds:schemaRef ds:uri="http://schemas.microsoft.com/office/2006/metadata/contentType"/>
+    <ds:schemaRef ds:uri="http://schemas.microsoft.com/office/2006/metadata/properties/metaAttributes"/>
+    <ds:schemaRef ds:uri="http://www.w3.org/2001/XMLSchema"/>
+    <ds:schemaRef ds:uri="http://schemas.microsoft.com/office/2006/metadata/properties"/>
+    <ds:schemaRef ds:uri="164883f8-7691-4ecf-b54a-664c0d0edefe"/>
+    <ds:schemaRef ds:uri="85e30bcc-d76c-4413-8e4d-2dce22fb0743"/>
+    <ds:schemaRef ds:uri="http://schemas.microsoft.com/office/2006/documentManagement/types"/>
+    <ds:schemaRef ds:uri="http://schemas.microsoft.com/office/infopath/2007/PartnerControls"/>
+    <ds:schemaRef ds:uri="http://schemas.openxmlformats.org/package/2006/metadata/core-properties"/>
+    <ds:schemaRef ds:uri="http://purl.org/dc/elements/1.1/"/>
+    <ds:schemaRef ds:uri="http://purl.org/dc/terms/"/>
+    <ds:schemaRef ds:uri="http://schemas.microsoft.com/internal/obd"/>
+  </ds:schemaRefs>
+</ds:datastoreItem>
+</file>
+
+<file path=customXml/itemProps3.xml><?xml version="1.0" encoding="utf-8"?>
+<ds:datastoreItem xmlns:ds="http://schemas.openxmlformats.org/officeDocument/2006/customXml" ds:itemID="{7DBE8262-9C92-4A1B-85FF-A533173B85D6}">
+  <ds:schemaRefs>
+    <ds:schemaRef ds:uri="http://schemas.microsoft.com/sharepoint/v3/contenttype/forms"/>
+  </ds:schemaRefs>
+</ds:datastoreItem>
 </file>
</xml_diff>

<commit_message>
Cambios en Observaciones Lab 4
</commit_message>
<xml_diff>
--- a/Docs/Observaciones-Lab 4.docx
+++ b/Docs/Observaciones-Lab 4.docx
@@ -374,6 +374,14 @@
                 <w:lang w:val="es-419"/>
               </w:rPr>
               <w:t>Windows 10</w:t>
+            </w:r>
+            <w:r>
+              <w:rPr>
+                <w:rFonts w:ascii="Dax-Regular" w:hAnsi="Dax-Regular"/>
+                <w:noProof w:val="0"/>
+                <w:lang w:val="es-419"/>
+              </w:rPr>
+              <w:t xml:space="preserve"> Pro-64-Bits</w:t>
             </w:r>
           </w:p>
         </w:tc>
@@ -2771,6 +2779,7 @@
                 <w:noProof w:val="0"/>
                 <w:lang w:val="es-419"/>
               </w:rPr>
+              <w:lastRenderedPageBreak/>
               <w:t>Selection</w:t>
             </w:r>
             <w:proofErr w:type="spellEnd"/>
@@ -2859,7 +2868,6 @@
                 <w:noProof w:val="0"/>
                 <w:lang w:val="es-419"/>
               </w:rPr>
-              <w:lastRenderedPageBreak/>
               <w:t xml:space="preserve">Shell </w:t>
             </w:r>
             <w:proofErr w:type="spellStart"/>
@@ -5659,6 +5667,7 @@
                 <w:noProof w:val="0"/>
                 <w:lang w:val="es-419"/>
               </w:rPr>
+              <w:lastRenderedPageBreak/>
               <w:t xml:space="preserve">Shell </w:t>
             </w:r>
             <w:proofErr w:type="spellStart"/>
@@ -5721,7 +5730,6 @@
         <w:rPr>
           <w:lang w:val="es-419"/>
         </w:rPr>
-        <w:lastRenderedPageBreak/>
         <w:t xml:space="preserve">Tabla </w:t>
       </w:r>
       <w:r>
@@ -7766,9 +7774,12 @@
 </file>
 
 <file path=customXml/item1.xml><?xml version="1.0" encoding="utf-8"?>
-<p:properties xmlns:p="http://schemas.microsoft.com/office/2006/metadata/properties" xmlns:xsi="http://www.w3.org/2001/XMLSchema-instance" xmlns:pc="http://schemas.microsoft.com/office/infopath/2007/PartnerControls">
-  <documentManagement/>
-</p:properties>
+<?mso-contentType ?>
+<FormTemplates xmlns="http://schemas.microsoft.com/sharepoint/v3/contenttype/forms">
+  <Display>DocumentLibraryForm</Display>
+  <Edit>DocumentLibraryForm</Edit>
+  <New>DocumentLibraryForm</New>
+</FormTemplates>
 </file>
 
 <file path=customXml/item2.xml><?xml version="1.0" encoding="utf-8"?>
@@ -7983,19 +7994,15 @@
 </file>
 
 <file path=customXml/item3.xml><?xml version="1.0" encoding="utf-8"?>
-<?mso-contentType ?>
-<FormTemplates xmlns="http://schemas.microsoft.com/sharepoint/v3/contenttype/forms">
-  <Display>DocumentLibraryForm</Display>
-  <Edit>DocumentLibraryForm</Edit>
-  <New>DocumentLibraryForm</New>
-</FormTemplates>
+<p:properties xmlns:p="http://schemas.microsoft.com/office/2006/metadata/properties" xmlns:xsi="http://www.w3.org/2001/XMLSchema-instance" xmlns:pc="http://schemas.microsoft.com/office/infopath/2007/PartnerControls">
+  <documentManagement/>
+</p:properties>
 </file>
 
 <file path=customXml/itemProps1.xml><?xml version="1.0" encoding="utf-8"?>
-<ds:datastoreItem xmlns:ds="http://schemas.openxmlformats.org/officeDocument/2006/customXml" ds:itemID="{D8D55360-DA4E-4EE6-A532-0D8BE99E30A4}">
+<ds:datastoreItem xmlns:ds="http://schemas.openxmlformats.org/officeDocument/2006/customXml" ds:itemID="{7DBE8262-9C92-4A1B-85FF-A533173B85D6}">
   <ds:schemaRefs>
-    <ds:schemaRef ds:uri="http://schemas.microsoft.com/office/2006/metadata/properties"/>
-    <ds:schemaRef ds:uri="http://schemas.microsoft.com/office/infopath/2007/PartnerControls"/>
+    <ds:schemaRef ds:uri="http://schemas.microsoft.com/sharepoint/v3/contenttype/forms"/>
   </ds:schemaRefs>
 </ds:datastoreItem>
 </file>
@@ -8020,9 +8027,10 @@
 </file>
 
 <file path=customXml/itemProps3.xml><?xml version="1.0" encoding="utf-8"?>
-<ds:datastoreItem xmlns:ds="http://schemas.openxmlformats.org/officeDocument/2006/customXml" ds:itemID="{7DBE8262-9C92-4A1B-85FF-A533173B85D6}">
+<ds:datastoreItem xmlns:ds="http://schemas.openxmlformats.org/officeDocument/2006/customXml" ds:itemID="{D8D55360-DA4E-4EE6-A532-0D8BE99E30A4}">
   <ds:schemaRefs>
-    <ds:schemaRef ds:uri="http://schemas.microsoft.com/sharepoint/v3/contenttype/forms"/>
+    <ds:schemaRef ds:uri="http://schemas.microsoft.com/office/2006/metadata/properties"/>
+    <ds:schemaRef ds:uri="http://schemas.microsoft.com/office/infopath/2007/PartnerControls"/>
   </ds:schemaRefs>
 </ds:datastoreItem>
 </file>
</xml_diff>

<commit_message>
Modificación archivo Observaciones Lab-4
</commit_message>
<xml_diff>
--- a/Docs/Observaciones-Lab 4.docx
+++ b/Docs/Observaciones-Lab 4.docx
@@ -558,41 +558,13 @@
                 <w:lang w:val="es-419"/>
               </w:rPr>
             </w:pPr>
-            <w:proofErr w:type="spellStart"/>
-            <w:r>
-              <w:rPr>
-                <w:rFonts w:ascii="Dax-Regular" w:hAnsi="Dax-Regular"/>
-                <w:noProof w:val="0"/>
-                <w:lang w:val="es-419"/>
-              </w:rPr>
-              <w:t>Insertion</w:t>
-            </w:r>
-            <w:proofErr w:type="spellEnd"/>
-            <w:r>
-              <w:rPr>
-                <w:rFonts w:ascii="Dax-Regular" w:hAnsi="Dax-Regular"/>
-                <w:noProof w:val="0"/>
-                <w:lang w:val="es-419"/>
-              </w:rPr>
-              <w:t xml:space="preserve"> </w:t>
-            </w:r>
-            <w:proofErr w:type="spellStart"/>
-            <w:r>
-              <w:rPr>
-                <w:rFonts w:ascii="Dax-Regular" w:hAnsi="Dax-Regular"/>
-                <w:noProof w:val="0"/>
-                <w:lang w:val="es-419"/>
-              </w:rPr>
-              <w:t>Sort</w:t>
-            </w:r>
-            <w:proofErr w:type="spellEnd"/>
-            <w:r>
-              <w:rPr>
-                <w:rFonts w:ascii="Dax-Regular" w:hAnsi="Dax-Regular"/>
-                <w:noProof w:val="0"/>
-                <w:lang w:val="es-419"/>
-              </w:rPr>
-              <w:t xml:space="preserve"> (ms)</w:t>
+            <w:r>
+              <w:rPr>
+                <w:rFonts w:ascii="Dax-Regular" w:hAnsi="Dax-Regular"/>
+                <w:noProof w:val="0"/>
+                <w:lang w:val="es-419"/>
+              </w:rPr>
+              <w:t>Insertion Sort (ms)</w:t>
             </w:r>
           </w:p>
         </w:tc>
@@ -613,41 +585,13 @@
                 <w:lang w:val="es-419"/>
               </w:rPr>
             </w:pPr>
-            <w:proofErr w:type="spellStart"/>
-            <w:r>
-              <w:rPr>
-                <w:rFonts w:ascii="Dax-Regular" w:hAnsi="Dax-Regular"/>
-                <w:noProof w:val="0"/>
-                <w:lang w:val="es-419"/>
-              </w:rPr>
-              <w:t>Selection</w:t>
-            </w:r>
-            <w:proofErr w:type="spellEnd"/>
-            <w:r>
-              <w:rPr>
-                <w:rFonts w:ascii="Dax-Regular" w:hAnsi="Dax-Regular"/>
-                <w:noProof w:val="0"/>
-                <w:lang w:val="es-419"/>
-              </w:rPr>
-              <w:t xml:space="preserve"> </w:t>
-            </w:r>
-            <w:proofErr w:type="spellStart"/>
-            <w:r>
-              <w:rPr>
-                <w:rFonts w:ascii="Dax-Regular" w:hAnsi="Dax-Regular"/>
-                <w:noProof w:val="0"/>
-                <w:lang w:val="es-419"/>
-              </w:rPr>
-              <w:t>Sort</w:t>
-            </w:r>
-            <w:proofErr w:type="spellEnd"/>
-            <w:r>
-              <w:rPr>
-                <w:rFonts w:ascii="Dax-Regular" w:hAnsi="Dax-Regular"/>
-                <w:noProof w:val="0"/>
-                <w:lang w:val="es-419"/>
-              </w:rPr>
-              <w:t xml:space="preserve"> (ms)</w:t>
+            <w:r>
+              <w:rPr>
+                <w:rFonts w:ascii="Dax-Regular" w:hAnsi="Dax-Regular"/>
+                <w:noProof w:val="0"/>
+                <w:lang w:val="es-419"/>
+              </w:rPr>
+              <w:t>Selection Sort (ms)</w:t>
             </w:r>
           </w:p>
         </w:tc>
@@ -674,25 +618,7 @@
                 <w:noProof w:val="0"/>
                 <w:lang w:val="es-419"/>
               </w:rPr>
-              <w:t xml:space="preserve">Shell </w:t>
-            </w:r>
-            <w:proofErr w:type="spellStart"/>
-            <w:r>
-              <w:rPr>
-                <w:rFonts w:ascii="Dax-Regular" w:hAnsi="Dax-Regular"/>
-                <w:noProof w:val="0"/>
-                <w:lang w:val="es-419"/>
-              </w:rPr>
-              <w:t>Sort</w:t>
-            </w:r>
-            <w:proofErr w:type="spellEnd"/>
-            <w:r>
-              <w:rPr>
-                <w:rFonts w:ascii="Dax-Regular" w:hAnsi="Dax-Regular"/>
-                <w:noProof w:val="0"/>
-                <w:lang w:val="es-419"/>
-              </w:rPr>
-              <w:t xml:space="preserve"> (ms)</w:t>
+              <w:t>Shell Sort (ms)</w:t>
             </w:r>
           </w:p>
         </w:tc>
@@ -735,9 +661,9 @@
               <w:jc w:val="both"/>
               <w:cnfStyle w:val="000000100000" w:firstRow="0" w:lastRow="0" w:firstColumn="0" w:lastColumn="0" w:oddVBand="0" w:evenVBand="0" w:oddHBand="1" w:evenHBand="0" w:firstRowFirstColumn="0" w:firstRowLastColumn="0" w:lastRowFirstColumn="0" w:lastRowLastColumn="0"/>
               <w:rPr>
-                <w:rFonts w:ascii="Dax-Regular" w:hAnsi="Dax-Regular"/>
-                <w:noProof w:val="0"/>
-                <w:lang w:val="es-419"/>
+                <w:rFonts w:ascii="Calibri" w:hAnsi="Calibri" w:cs="Calibri"/>
+                <w:noProof w:val="0"/>
+                <w:color w:val="000000"/>
               </w:rPr>
             </w:pPr>
           </w:p>
@@ -812,9 +738,9 @@
               <w:jc w:val="both"/>
               <w:cnfStyle w:val="000000000000" w:firstRow="0" w:lastRow="0" w:firstColumn="0" w:lastColumn="0" w:oddVBand="0" w:evenVBand="0" w:oddHBand="0" w:evenHBand="0" w:firstRowFirstColumn="0" w:firstRowLastColumn="0" w:lastRowFirstColumn="0" w:lastRowLastColumn="0"/>
               <w:rPr>
-                <w:rFonts w:ascii="Dax-Regular" w:hAnsi="Dax-Regular"/>
-                <w:noProof w:val="0"/>
-                <w:lang w:val="es-419"/>
+                <w:rFonts w:ascii="Calibri" w:hAnsi="Calibri" w:cs="Calibri"/>
+                <w:noProof w:val="0"/>
+                <w:color w:val="000000"/>
               </w:rPr>
             </w:pPr>
           </w:p>
@@ -890,9 +816,9 @@
               <w:jc w:val="both"/>
               <w:cnfStyle w:val="000000100000" w:firstRow="0" w:lastRow="0" w:firstColumn="0" w:lastColumn="0" w:oddVBand="0" w:evenVBand="0" w:oddHBand="1" w:evenHBand="0" w:firstRowFirstColumn="0" w:firstRowLastColumn="0" w:lastRowFirstColumn="0" w:lastRowLastColumn="0"/>
               <w:rPr>
-                <w:rFonts w:ascii="Dax-Regular" w:hAnsi="Dax-Regular"/>
-                <w:noProof w:val="0"/>
-                <w:lang w:val="es-419"/>
+                <w:rFonts w:ascii="Calibri" w:hAnsi="Calibri" w:cs="Calibri"/>
+                <w:noProof w:val="0"/>
+                <w:color w:val="000000"/>
               </w:rPr>
             </w:pPr>
           </w:p>
@@ -932,6 +858,7 @@
       </w:tr>
       <w:tr>
         <w:trPr>
+          <w:trHeight w:val="75"/>
           <w:jc w:val="center"/>
         </w:trPr>
         <w:tc>
@@ -967,9 +894,9 @@
               <w:jc w:val="both"/>
               <w:cnfStyle w:val="000000000000" w:firstRow="0" w:lastRow="0" w:firstColumn="0" w:lastColumn="0" w:oddVBand="0" w:evenVBand="0" w:oddHBand="0" w:evenHBand="0" w:firstRowFirstColumn="0" w:firstRowLastColumn="0" w:lastRowFirstColumn="0" w:lastRowLastColumn="0"/>
               <w:rPr>
-                <w:rFonts w:ascii="Dax-Regular" w:hAnsi="Dax-Regular"/>
-                <w:noProof w:val="0"/>
-                <w:lang w:val="es-419"/>
+                <w:rFonts w:ascii="Calibri" w:hAnsi="Calibri" w:cs="Calibri"/>
+                <w:noProof w:val="0"/>
+                <w:color w:val="000000"/>
               </w:rPr>
             </w:pPr>
           </w:p>
@@ -1045,9 +972,9 @@
               <w:jc w:val="both"/>
               <w:cnfStyle w:val="000000100000" w:firstRow="0" w:lastRow="0" w:firstColumn="0" w:lastColumn="0" w:oddVBand="0" w:evenVBand="0" w:oddHBand="1" w:evenHBand="0" w:firstRowFirstColumn="0" w:firstRowLastColumn="0" w:lastRowFirstColumn="0" w:lastRowLastColumn="0"/>
               <w:rPr>
-                <w:rFonts w:ascii="Dax-Regular" w:hAnsi="Dax-Regular"/>
-                <w:noProof w:val="0"/>
-                <w:lang w:val="es-419"/>
+                <w:rFonts w:ascii="Calibri" w:hAnsi="Calibri" w:cs="Calibri"/>
+                <w:noProof w:val="0"/>
+                <w:color w:val="000000"/>
               </w:rPr>
             </w:pPr>
           </w:p>
@@ -1606,41 +1533,13 @@
                 <w:lang w:val="es-419"/>
               </w:rPr>
             </w:pPr>
-            <w:proofErr w:type="spellStart"/>
-            <w:r>
-              <w:rPr>
-                <w:rFonts w:ascii="Dax-Regular" w:hAnsi="Dax-Regular"/>
-                <w:noProof w:val="0"/>
-                <w:lang w:val="es-419"/>
-              </w:rPr>
-              <w:t>Insertion</w:t>
-            </w:r>
-            <w:proofErr w:type="spellEnd"/>
-            <w:r>
-              <w:rPr>
-                <w:rFonts w:ascii="Dax-Regular" w:hAnsi="Dax-Regular"/>
-                <w:noProof w:val="0"/>
-                <w:lang w:val="es-419"/>
-              </w:rPr>
-              <w:t xml:space="preserve"> </w:t>
-            </w:r>
-            <w:proofErr w:type="spellStart"/>
-            <w:r>
-              <w:rPr>
-                <w:rFonts w:ascii="Dax-Regular" w:hAnsi="Dax-Regular"/>
-                <w:noProof w:val="0"/>
-                <w:lang w:val="es-419"/>
-              </w:rPr>
-              <w:t>Sort</w:t>
-            </w:r>
-            <w:proofErr w:type="spellEnd"/>
-            <w:r>
-              <w:rPr>
-                <w:rFonts w:ascii="Dax-Regular" w:hAnsi="Dax-Regular"/>
-                <w:noProof w:val="0"/>
-                <w:lang w:val="es-419"/>
-              </w:rPr>
-              <w:t xml:space="preserve"> (ms)</w:t>
+            <w:r>
+              <w:rPr>
+                <w:rFonts w:ascii="Dax-Regular" w:hAnsi="Dax-Regular"/>
+                <w:noProof w:val="0"/>
+                <w:lang w:val="es-419"/>
+              </w:rPr>
+              <w:t>Insertion Sort (ms)</w:t>
             </w:r>
           </w:p>
         </w:tc>
@@ -1661,41 +1560,13 @@
                 <w:lang w:val="es-419"/>
               </w:rPr>
             </w:pPr>
-            <w:proofErr w:type="spellStart"/>
-            <w:r>
-              <w:rPr>
-                <w:rFonts w:ascii="Dax-Regular" w:hAnsi="Dax-Regular"/>
-                <w:noProof w:val="0"/>
-                <w:lang w:val="es-419"/>
-              </w:rPr>
-              <w:t>Selection</w:t>
-            </w:r>
-            <w:proofErr w:type="spellEnd"/>
-            <w:r>
-              <w:rPr>
-                <w:rFonts w:ascii="Dax-Regular" w:hAnsi="Dax-Regular"/>
-                <w:noProof w:val="0"/>
-                <w:lang w:val="es-419"/>
-              </w:rPr>
-              <w:t xml:space="preserve"> </w:t>
-            </w:r>
-            <w:proofErr w:type="spellStart"/>
-            <w:r>
-              <w:rPr>
-                <w:rFonts w:ascii="Dax-Regular" w:hAnsi="Dax-Regular"/>
-                <w:noProof w:val="0"/>
-                <w:lang w:val="es-419"/>
-              </w:rPr>
-              <w:t>Sort</w:t>
-            </w:r>
-            <w:proofErr w:type="spellEnd"/>
-            <w:r>
-              <w:rPr>
-                <w:rFonts w:ascii="Dax-Regular" w:hAnsi="Dax-Regular"/>
-                <w:noProof w:val="0"/>
-                <w:lang w:val="es-419"/>
-              </w:rPr>
-              <w:t xml:space="preserve"> (ms)</w:t>
+            <w:r>
+              <w:rPr>
+                <w:rFonts w:ascii="Dax-Regular" w:hAnsi="Dax-Regular"/>
+                <w:noProof w:val="0"/>
+                <w:lang w:val="es-419"/>
+              </w:rPr>
+              <w:t>Selection Sort (ms)</w:t>
             </w:r>
           </w:p>
         </w:tc>
@@ -1722,25 +1593,7 @@
                 <w:noProof w:val="0"/>
                 <w:lang w:val="es-419"/>
               </w:rPr>
-              <w:t xml:space="preserve">Shell </w:t>
-            </w:r>
-            <w:proofErr w:type="spellStart"/>
-            <w:r>
-              <w:rPr>
-                <w:rFonts w:ascii="Dax-Regular" w:hAnsi="Dax-Regular"/>
-                <w:noProof w:val="0"/>
-                <w:lang w:val="es-419"/>
-              </w:rPr>
-              <w:t>Sort</w:t>
-            </w:r>
-            <w:proofErr w:type="spellEnd"/>
-            <w:r>
-              <w:rPr>
-                <w:rFonts w:ascii="Dax-Regular" w:hAnsi="Dax-Regular"/>
-                <w:noProof w:val="0"/>
-                <w:lang w:val="es-419"/>
-              </w:rPr>
-              <w:t xml:space="preserve"> (ms)</w:t>
+              <w:t>Shell Sort (ms)</w:t>
             </w:r>
           </w:p>
         </w:tc>
@@ -2688,34 +2541,14 @@
                 <w:lang w:val="es-419"/>
               </w:rPr>
             </w:pPr>
-            <w:proofErr w:type="spellStart"/>
-            <w:r>
-              <w:rPr>
-                <w:rFonts w:ascii="Dax-Regular" w:hAnsi="Dax-Regular"/>
-                <w:noProof w:val="0"/>
-                <w:lang w:val="es-419"/>
-              </w:rPr>
-              <w:t>Insertion</w:t>
-            </w:r>
-            <w:proofErr w:type="spellEnd"/>
-            <w:r>
-              <w:rPr>
-                <w:rFonts w:ascii="Dax-Regular" w:hAnsi="Dax-Regular"/>
-                <w:noProof w:val="0"/>
-                <w:lang w:val="es-419"/>
-              </w:rPr>
-              <w:t xml:space="preserve"> </w:t>
-            </w:r>
-            <w:proofErr w:type="spellStart"/>
-            <w:r>
-              <w:rPr>
-                <w:rFonts w:ascii="Dax-Regular" w:hAnsi="Dax-Regular"/>
-                <w:noProof w:val="0"/>
-                <w:lang w:val="es-419"/>
-              </w:rPr>
-              <w:t>sort</w:t>
-            </w:r>
-            <w:proofErr w:type="spellEnd"/>
+            <w:r>
+              <w:rPr>
+                <w:rFonts w:ascii="Dax-Regular" w:hAnsi="Dax-Regular"/>
+                <w:noProof w:val="0"/>
+                <w:lang w:val="es-419"/>
+              </w:rPr>
+              <w:t>Insertion sort</w:t>
+            </w:r>
           </w:p>
         </w:tc>
         <w:tc>
@@ -2772,7 +2605,6 @@
                 <w:lang w:val="es-419"/>
               </w:rPr>
             </w:pPr>
-            <w:proofErr w:type="spellStart"/>
             <w:r>
               <w:rPr>
                 <w:rFonts w:ascii="Dax-Regular" w:hAnsi="Dax-Regular"/>
@@ -2780,27 +2612,8 @@
                 <w:lang w:val="es-419"/>
               </w:rPr>
               <w:lastRenderedPageBreak/>
-              <w:t>Selection</w:t>
-            </w:r>
-            <w:proofErr w:type="spellEnd"/>
-            <w:r>
-              <w:rPr>
-                <w:rFonts w:ascii="Dax-Regular" w:hAnsi="Dax-Regular"/>
-                <w:noProof w:val="0"/>
-                <w:lang w:val="es-419"/>
-              </w:rPr>
-              <w:t xml:space="preserve"> </w:t>
-            </w:r>
-            <w:proofErr w:type="spellStart"/>
-            <w:r>
-              <w:rPr>
-                <w:rFonts w:ascii="Dax-Regular" w:hAnsi="Dax-Regular"/>
-                <w:noProof w:val="0"/>
-                <w:lang w:val="es-419"/>
-              </w:rPr>
-              <w:t>sort</w:t>
-            </w:r>
-            <w:proofErr w:type="spellEnd"/>
+              <w:t>Selection sort</w:t>
+            </w:r>
             <w:r>
               <w:rPr>
                 <w:noProof w:val="0"/>
@@ -2868,18 +2681,8 @@
                 <w:noProof w:val="0"/>
                 <w:lang w:val="es-419"/>
               </w:rPr>
-              <w:t xml:space="preserve">Shell </w:t>
-            </w:r>
-            <w:proofErr w:type="spellStart"/>
-            <w:r>
-              <w:rPr>
-                <w:rFonts w:ascii="Dax-Regular" w:hAnsi="Dax-Regular"/>
-                <w:noProof w:val="0"/>
-                <w:lang w:val="es-419"/>
-              </w:rPr>
-              <w:t>sort</w:t>
-            </w:r>
-            <w:proofErr w:type="spellEnd"/>
+              <w:t>Shell sort</w:t>
+            </w:r>
           </w:p>
         </w:tc>
         <w:tc>
@@ -3117,39 +2920,7 @@
           <w:rFonts w:ascii="Dax-Regular" w:hAnsi="Dax-Regular"/>
           <w:lang w:val="es-419"/>
         </w:rPr>
-        <w:t xml:space="preserve">Comparación de rendimiento para </w:t>
-      </w:r>
-      <w:proofErr w:type="spellStart"/>
-      <w:r>
-        <w:rPr>
-          <w:rFonts w:ascii="Dax-Regular" w:hAnsi="Dax-Regular"/>
-          <w:lang w:val="es-419"/>
-        </w:rPr>
-        <w:t>Insertion</w:t>
-      </w:r>
-      <w:proofErr w:type="spellEnd"/>
-      <w:r>
-        <w:rPr>
-          <w:rFonts w:ascii="Dax-Regular" w:hAnsi="Dax-Regular"/>
-          <w:lang w:val="es-419"/>
-        </w:rPr>
-        <w:t xml:space="preserve"> </w:t>
-      </w:r>
-      <w:proofErr w:type="spellStart"/>
-      <w:r>
-        <w:rPr>
-          <w:rFonts w:ascii="Dax-Regular" w:hAnsi="Dax-Regular"/>
-          <w:lang w:val="es-419"/>
-        </w:rPr>
-        <w:t>Sort</w:t>
-      </w:r>
-      <w:proofErr w:type="spellEnd"/>
-      <w:r>
-        <w:rPr>
-          <w:rFonts w:ascii="Dax-Regular" w:hAnsi="Dax-Regular"/>
-          <w:lang w:val="es-419"/>
-        </w:rPr>
-        <w:t>.</w:t>
+        <w:t>Comparación de rendimiento para Insertion Sort.</w:t>
       </w:r>
     </w:p>
     <w:p>
@@ -3171,39 +2942,7 @@
           <w:rFonts w:ascii="Dax-Regular" w:hAnsi="Dax-Regular"/>
           <w:lang w:val="es-419"/>
         </w:rPr>
-        <w:t xml:space="preserve">Comparación de rendimiento para </w:t>
-      </w:r>
-      <w:proofErr w:type="spellStart"/>
-      <w:r>
-        <w:rPr>
-          <w:rFonts w:ascii="Dax-Regular" w:hAnsi="Dax-Regular"/>
-          <w:lang w:val="es-419"/>
-        </w:rPr>
-        <w:t>Selection</w:t>
-      </w:r>
-      <w:proofErr w:type="spellEnd"/>
-      <w:r>
-        <w:rPr>
-          <w:rFonts w:ascii="Dax-Regular" w:hAnsi="Dax-Regular"/>
-          <w:lang w:val="es-419"/>
-        </w:rPr>
-        <w:t xml:space="preserve"> </w:t>
-      </w:r>
-      <w:proofErr w:type="spellStart"/>
-      <w:r>
-        <w:rPr>
-          <w:rFonts w:ascii="Dax-Regular" w:hAnsi="Dax-Regular"/>
-          <w:lang w:val="es-419"/>
-        </w:rPr>
-        <w:t>Sort</w:t>
-      </w:r>
-      <w:proofErr w:type="spellEnd"/>
-      <w:r>
-        <w:rPr>
-          <w:rFonts w:ascii="Dax-Regular" w:hAnsi="Dax-Regular"/>
-          <w:lang w:val="es-419"/>
-        </w:rPr>
-        <w:t>.</w:t>
+        <w:t>Comparación de rendimiento para Selection Sort.</w:t>
       </w:r>
     </w:p>
     <w:p>
@@ -3225,23 +2964,7 @@
           <w:rFonts w:ascii="Dax-Regular" w:hAnsi="Dax-Regular"/>
           <w:lang w:val="es-419"/>
         </w:rPr>
-        <w:t xml:space="preserve">Comparación de rendimiento para Shell </w:t>
-      </w:r>
-      <w:proofErr w:type="spellStart"/>
-      <w:r>
-        <w:rPr>
-          <w:rFonts w:ascii="Dax-Regular" w:hAnsi="Dax-Regular"/>
-          <w:lang w:val="es-419"/>
-        </w:rPr>
-        <w:t>Sort</w:t>
-      </w:r>
-      <w:proofErr w:type="spellEnd"/>
-      <w:r>
-        <w:rPr>
-          <w:rFonts w:ascii="Dax-Regular" w:hAnsi="Dax-Regular"/>
-          <w:lang w:val="es-419"/>
-        </w:rPr>
-        <w:t>.</w:t>
+        <w:t>Comparación de rendimiento para Shell Sort.</w:t>
       </w:r>
     </w:p>
     <w:p>
@@ -3362,41 +3085,13 @@
                 <w:lang w:val="es-419"/>
               </w:rPr>
             </w:pPr>
-            <w:proofErr w:type="spellStart"/>
-            <w:r>
-              <w:rPr>
-                <w:rFonts w:ascii="Dax-Regular" w:hAnsi="Dax-Regular"/>
-                <w:noProof w:val="0"/>
-                <w:lang w:val="es-419"/>
-              </w:rPr>
-              <w:t>Insertion</w:t>
-            </w:r>
-            <w:proofErr w:type="spellEnd"/>
-            <w:r>
-              <w:rPr>
-                <w:rFonts w:ascii="Dax-Regular" w:hAnsi="Dax-Regular"/>
-                <w:noProof w:val="0"/>
-                <w:lang w:val="es-419"/>
-              </w:rPr>
-              <w:t xml:space="preserve"> </w:t>
-            </w:r>
-            <w:proofErr w:type="spellStart"/>
-            <w:r>
-              <w:rPr>
-                <w:rFonts w:ascii="Dax-Regular" w:hAnsi="Dax-Regular"/>
-                <w:noProof w:val="0"/>
-                <w:lang w:val="es-419"/>
-              </w:rPr>
-              <w:t>Sort</w:t>
-            </w:r>
-            <w:proofErr w:type="spellEnd"/>
-            <w:r>
-              <w:rPr>
-                <w:rFonts w:ascii="Dax-Regular" w:hAnsi="Dax-Regular"/>
-                <w:noProof w:val="0"/>
-                <w:lang w:val="es-419"/>
-              </w:rPr>
-              <w:t xml:space="preserve"> (ms)</w:t>
+            <w:r>
+              <w:rPr>
+                <w:rFonts w:ascii="Dax-Regular" w:hAnsi="Dax-Regular"/>
+                <w:noProof w:val="0"/>
+                <w:lang w:val="es-419"/>
+              </w:rPr>
+              <w:t>Insertion Sort (ms)</w:t>
             </w:r>
           </w:p>
         </w:tc>
@@ -3417,41 +3112,13 @@
                 <w:lang w:val="es-419"/>
               </w:rPr>
             </w:pPr>
-            <w:proofErr w:type="spellStart"/>
-            <w:r>
-              <w:rPr>
-                <w:rFonts w:ascii="Dax-Regular" w:hAnsi="Dax-Regular"/>
-                <w:noProof w:val="0"/>
-                <w:lang w:val="es-419"/>
-              </w:rPr>
-              <w:t>Selection</w:t>
-            </w:r>
-            <w:proofErr w:type="spellEnd"/>
-            <w:r>
-              <w:rPr>
-                <w:rFonts w:ascii="Dax-Regular" w:hAnsi="Dax-Regular"/>
-                <w:noProof w:val="0"/>
-                <w:lang w:val="es-419"/>
-              </w:rPr>
-              <w:t xml:space="preserve"> </w:t>
-            </w:r>
-            <w:proofErr w:type="spellStart"/>
-            <w:r>
-              <w:rPr>
-                <w:rFonts w:ascii="Dax-Regular" w:hAnsi="Dax-Regular"/>
-                <w:noProof w:val="0"/>
-                <w:lang w:val="es-419"/>
-              </w:rPr>
-              <w:t>Sort</w:t>
-            </w:r>
-            <w:proofErr w:type="spellEnd"/>
-            <w:r>
-              <w:rPr>
-                <w:rFonts w:ascii="Dax-Regular" w:hAnsi="Dax-Regular"/>
-                <w:noProof w:val="0"/>
-                <w:lang w:val="es-419"/>
-              </w:rPr>
-              <w:t xml:space="preserve"> (ms)</w:t>
+            <w:r>
+              <w:rPr>
+                <w:rFonts w:ascii="Dax-Regular" w:hAnsi="Dax-Regular"/>
+                <w:noProof w:val="0"/>
+                <w:lang w:val="es-419"/>
+              </w:rPr>
+              <w:t>Selection Sort (ms)</w:t>
             </w:r>
           </w:p>
         </w:tc>
@@ -3478,25 +3145,7 @@
                 <w:noProof w:val="0"/>
                 <w:lang w:val="es-419"/>
               </w:rPr>
-              <w:t xml:space="preserve">Shell </w:t>
-            </w:r>
-            <w:proofErr w:type="spellStart"/>
-            <w:r>
-              <w:rPr>
-                <w:rFonts w:ascii="Dax-Regular" w:hAnsi="Dax-Regular"/>
-                <w:noProof w:val="0"/>
-                <w:lang w:val="es-419"/>
-              </w:rPr>
-              <w:t>Sort</w:t>
-            </w:r>
-            <w:proofErr w:type="spellEnd"/>
-            <w:r>
-              <w:rPr>
-                <w:rFonts w:ascii="Dax-Regular" w:hAnsi="Dax-Regular"/>
-                <w:noProof w:val="0"/>
-                <w:lang w:val="es-419"/>
-              </w:rPr>
-              <w:t xml:space="preserve"> (ms)</w:t>
+              <w:t>Shell Sort (ms)</w:t>
             </w:r>
           </w:p>
         </w:tc>
@@ -3536,14 +3185,25 @@
           </w:tcPr>
           <w:p>
             <w:pPr>
-              <w:jc w:val="both"/>
+              <w:jc w:val="center"/>
               <w:cnfStyle w:val="000000100000" w:firstRow="0" w:lastRow="0" w:firstColumn="0" w:lastColumn="0" w:oddVBand="0" w:evenVBand="0" w:oddHBand="1" w:evenHBand="0" w:firstRowFirstColumn="0" w:firstRowLastColumn="0" w:lastRowFirstColumn="0" w:lastRowLastColumn="0"/>
               <w:rPr>
                 <w:rFonts w:ascii="Dax-Regular" w:hAnsi="Dax-Regular"/>
                 <w:noProof w:val="0"/>
-                <w:lang w:val="es-419"/>
-              </w:rPr>
-            </w:pPr>
+                <w:sz w:val="21"/>
+                <w:szCs w:val="21"/>
+                <w:lang w:val="es-419"/>
+              </w:rPr>
+            </w:pPr>
+            <w:r>
+              <w:rPr>
+                <w:rFonts w:ascii="Calibri" w:hAnsi="Calibri" w:cs="Calibri"/>
+                <w:color w:val="000000"/>
+                <w:sz w:val="21"/>
+                <w:szCs w:val="21"/>
+              </w:rPr>
+              <w:t>645.83</w:t>
+            </w:r>
           </w:p>
         </w:tc>
         <w:tc>
@@ -3552,7 +3212,7 @@
           </w:tcPr>
           <w:p>
             <w:pPr>
-              <w:jc w:val="both"/>
+              <w:jc w:val="center"/>
               <w:cnfStyle w:val="000000100000" w:firstRow="0" w:lastRow="0" w:firstColumn="0" w:lastColumn="0" w:oddVBand="0" w:evenVBand="0" w:oddHBand="1" w:evenHBand="0" w:firstRowFirstColumn="0" w:firstRowLastColumn="0" w:lastRowFirstColumn="0" w:lastRowLastColumn="0"/>
               <w:rPr>
                 <w:rFonts w:ascii="Dax-Regular" w:hAnsi="Dax-Regular"/>
@@ -3560,6 +3220,14 @@
                 <w:lang w:val="es-419"/>
               </w:rPr>
             </w:pPr>
+            <w:r>
+              <w:rPr>
+                <w:rFonts w:ascii="Dax-Regular" w:hAnsi="Dax-Regular"/>
+                <w:noProof w:val="0"/>
+                <w:lang w:val="es-419"/>
+              </w:rPr>
+              <w:t>609.38</w:t>
+            </w:r>
           </w:p>
         </w:tc>
         <w:tc>
@@ -3568,7 +3236,7 @@
           </w:tcPr>
           <w:p>
             <w:pPr>
-              <w:jc w:val="both"/>
+              <w:jc w:val="center"/>
               <w:cnfStyle w:val="000000100000" w:firstRow="0" w:lastRow="0" w:firstColumn="0" w:lastColumn="0" w:oddVBand="0" w:evenVBand="0" w:oddHBand="1" w:evenHBand="0" w:firstRowFirstColumn="0" w:firstRowLastColumn="0" w:lastRowFirstColumn="0" w:lastRowLastColumn="0"/>
               <w:rPr>
                 <w:rFonts w:ascii="Dax-Regular" w:hAnsi="Dax-Regular"/>
@@ -3576,6 +3244,14 @@
                 <w:lang w:val="es-419"/>
               </w:rPr>
             </w:pPr>
+            <w:r>
+              <w:rPr>
+                <w:rFonts w:ascii="Dax-Regular" w:hAnsi="Dax-Regular"/>
+                <w:noProof w:val="0"/>
+                <w:lang w:val="es-419"/>
+              </w:rPr>
+              <w:t>31.25</w:t>
+            </w:r>
           </w:p>
         </w:tc>
       </w:tr>
@@ -3613,14 +3289,25 @@
           </w:tcPr>
           <w:p>
             <w:pPr>
-              <w:jc w:val="both"/>
+              <w:jc w:val="center"/>
               <w:cnfStyle w:val="000000000000" w:firstRow="0" w:lastRow="0" w:firstColumn="0" w:lastColumn="0" w:oddVBand="0" w:evenVBand="0" w:oddHBand="0" w:evenHBand="0" w:firstRowFirstColumn="0" w:firstRowLastColumn="0" w:lastRowFirstColumn="0" w:lastRowLastColumn="0"/>
               <w:rPr>
                 <w:rFonts w:ascii="Dax-Regular" w:hAnsi="Dax-Regular"/>
                 <w:noProof w:val="0"/>
-                <w:lang w:val="es-419"/>
-              </w:rPr>
-            </w:pPr>
+                <w:sz w:val="21"/>
+                <w:szCs w:val="21"/>
+                <w:lang w:val="es-419"/>
+              </w:rPr>
+            </w:pPr>
+            <w:r>
+              <w:rPr>
+                <w:rFonts w:ascii="Calibri" w:hAnsi="Calibri" w:cs="Calibri"/>
+                <w:color w:val="000000"/>
+                <w:sz w:val="21"/>
+                <w:szCs w:val="21"/>
+              </w:rPr>
+              <w:t>2567.71</w:t>
+            </w:r>
           </w:p>
         </w:tc>
         <w:tc>
@@ -3629,7 +3316,7 @@
           </w:tcPr>
           <w:p>
             <w:pPr>
-              <w:jc w:val="both"/>
+              <w:jc w:val="center"/>
               <w:cnfStyle w:val="000000000000" w:firstRow="0" w:lastRow="0" w:firstColumn="0" w:lastColumn="0" w:oddVBand="0" w:evenVBand="0" w:oddHBand="0" w:evenHBand="0" w:firstRowFirstColumn="0" w:firstRowLastColumn="0" w:lastRowFirstColumn="0" w:lastRowLastColumn="0"/>
               <w:rPr>
                 <w:rFonts w:ascii="Dax-Regular" w:hAnsi="Dax-Regular"/>
@@ -3637,6 +3324,14 @@
                 <w:lang w:val="es-419"/>
               </w:rPr>
             </w:pPr>
+            <w:r>
+              <w:rPr>
+                <w:rFonts w:ascii="Dax-Regular" w:hAnsi="Dax-Regular"/>
+                <w:noProof w:val="0"/>
+                <w:lang w:val="es-419"/>
+              </w:rPr>
+              <w:t>2375</w:t>
+            </w:r>
           </w:p>
         </w:tc>
         <w:tc>
@@ -3645,7 +3340,7 @@
           </w:tcPr>
           <w:p>
             <w:pPr>
-              <w:jc w:val="both"/>
+              <w:jc w:val="center"/>
               <w:cnfStyle w:val="000000000000" w:firstRow="0" w:lastRow="0" w:firstColumn="0" w:lastColumn="0" w:oddVBand="0" w:evenVBand="0" w:oddHBand="0" w:evenHBand="0" w:firstRowFirstColumn="0" w:firstRowLastColumn="0" w:lastRowFirstColumn="0" w:lastRowLastColumn="0"/>
               <w:rPr>
                 <w:rFonts w:ascii="Dax-Regular" w:hAnsi="Dax-Regular"/>
@@ -3653,6 +3348,14 @@
                 <w:lang w:val="es-419"/>
               </w:rPr>
             </w:pPr>
+            <w:r>
+              <w:rPr>
+                <w:rFonts w:ascii="Dax-Regular" w:hAnsi="Dax-Regular"/>
+                <w:noProof w:val="0"/>
+                <w:lang w:val="es-419"/>
+              </w:rPr>
+              <w:t>78.12</w:t>
+            </w:r>
           </w:p>
         </w:tc>
       </w:tr>
@@ -3691,14 +3394,25 @@
           </w:tcPr>
           <w:p>
             <w:pPr>
-              <w:jc w:val="both"/>
+              <w:jc w:val="center"/>
               <w:cnfStyle w:val="000000100000" w:firstRow="0" w:lastRow="0" w:firstColumn="0" w:lastColumn="0" w:oddVBand="0" w:evenVBand="0" w:oddHBand="1" w:evenHBand="0" w:firstRowFirstColumn="0" w:firstRowLastColumn="0" w:lastRowFirstColumn="0" w:lastRowLastColumn="0"/>
               <w:rPr>
                 <w:rFonts w:ascii="Dax-Regular" w:hAnsi="Dax-Regular"/>
                 <w:noProof w:val="0"/>
-                <w:lang w:val="es-419"/>
-              </w:rPr>
-            </w:pPr>
+                <w:sz w:val="21"/>
+                <w:szCs w:val="21"/>
+                <w:lang w:val="es-419"/>
+              </w:rPr>
+            </w:pPr>
+            <w:r>
+              <w:rPr>
+                <w:rFonts w:ascii="Calibri" w:hAnsi="Calibri" w:cs="Calibri"/>
+                <w:color w:val="000000"/>
+                <w:sz w:val="21"/>
+                <w:szCs w:val="21"/>
+              </w:rPr>
+              <w:t>10427.08</w:t>
+            </w:r>
           </w:p>
         </w:tc>
         <w:tc>
@@ -3707,7 +3421,7 @@
           </w:tcPr>
           <w:p>
             <w:pPr>
-              <w:jc w:val="both"/>
+              <w:jc w:val="center"/>
               <w:cnfStyle w:val="000000100000" w:firstRow="0" w:lastRow="0" w:firstColumn="0" w:lastColumn="0" w:oddVBand="0" w:evenVBand="0" w:oddHBand="1" w:evenHBand="0" w:firstRowFirstColumn="0" w:firstRowLastColumn="0" w:lastRowFirstColumn="0" w:lastRowLastColumn="0"/>
               <w:rPr>
                 <w:rFonts w:ascii="Dax-Regular" w:hAnsi="Dax-Regular"/>
@@ -3715,6 +3429,14 @@
                 <w:lang w:val="es-419"/>
               </w:rPr>
             </w:pPr>
+            <w:r>
+              <w:rPr>
+                <w:rFonts w:ascii="Dax-Regular" w:hAnsi="Dax-Regular"/>
+                <w:noProof w:val="0"/>
+                <w:lang w:val="es-419"/>
+              </w:rPr>
+              <w:t>9562.5</w:t>
+            </w:r>
           </w:p>
         </w:tc>
         <w:tc>
@@ -3723,7 +3445,7 @@
           </w:tcPr>
           <w:p>
             <w:pPr>
-              <w:jc w:val="both"/>
+              <w:jc w:val="center"/>
               <w:cnfStyle w:val="000000100000" w:firstRow="0" w:lastRow="0" w:firstColumn="0" w:lastColumn="0" w:oddVBand="0" w:evenVBand="0" w:oddHBand="1" w:evenHBand="0" w:firstRowFirstColumn="0" w:firstRowLastColumn="0" w:lastRowFirstColumn="0" w:lastRowLastColumn="0"/>
               <w:rPr>
                 <w:rFonts w:ascii="Dax-Regular" w:hAnsi="Dax-Regular"/>
@@ -3731,6 +3453,14 @@
                 <w:lang w:val="es-419"/>
               </w:rPr>
             </w:pPr>
+            <w:r>
+              <w:rPr>
+                <w:rFonts w:ascii="Dax-Regular" w:hAnsi="Dax-Regular"/>
+                <w:noProof w:val="0"/>
+                <w:lang w:val="es-419"/>
+              </w:rPr>
+              <w:t>171.88</w:t>
+            </w:r>
           </w:p>
         </w:tc>
       </w:tr>
@@ -3768,14 +3498,25 @@
           </w:tcPr>
           <w:p>
             <w:pPr>
-              <w:jc w:val="both"/>
+              <w:jc w:val="center"/>
               <w:cnfStyle w:val="000000000000" w:firstRow="0" w:lastRow="0" w:firstColumn="0" w:lastColumn="0" w:oddVBand="0" w:evenVBand="0" w:oddHBand="0" w:evenHBand="0" w:firstRowFirstColumn="0" w:firstRowLastColumn="0" w:lastRowFirstColumn="0" w:lastRowLastColumn="0"/>
               <w:rPr>
                 <w:rFonts w:ascii="Dax-Regular" w:hAnsi="Dax-Regular"/>
                 <w:noProof w:val="0"/>
-                <w:lang w:val="es-419"/>
-              </w:rPr>
-            </w:pPr>
+                <w:sz w:val="21"/>
+                <w:szCs w:val="21"/>
+                <w:lang w:val="es-419"/>
+              </w:rPr>
+            </w:pPr>
+            <w:r>
+              <w:rPr>
+                <w:rFonts w:ascii="Calibri" w:hAnsi="Calibri" w:cs="Calibri"/>
+                <w:color w:val="000000"/>
+                <w:sz w:val="21"/>
+                <w:szCs w:val="21"/>
+              </w:rPr>
+              <w:t>42666.67</w:t>
+            </w:r>
           </w:p>
         </w:tc>
         <w:tc>
@@ -3784,7 +3525,7 @@
           </w:tcPr>
           <w:p>
             <w:pPr>
-              <w:jc w:val="both"/>
+              <w:jc w:val="center"/>
               <w:cnfStyle w:val="000000000000" w:firstRow="0" w:lastRow="0" w:firstColumn="0" w:lastColumn="0" w:oddVBand="0" w:evenVBand="0" w:oddHBand="0" w:evenHBand="0" w:firstRowFirstColumn="0" w:firstRowLastColumn="0" w:lastRowFirstColumn="0" w:lastRowLastColumn="0"/>
               <w:rPr>
                 <w:rFonts w:ascii="Dax-Regular" w:hAnsi="Dax-Regular"/>
@@ -3792,6 +3533,14 @@
                 <w:lang w:val="es-419"/>
               </w:rPr>
             </w:pPr>
+            <w:r>
+              <w:rPr>
+                <w:rFonts w:ascii="Dax-Regular" w:hAnsi="Dax-Regular"/>
+                <w:noProof w:val="0"/>
+                <w:lang w:val="es-419"/>
+              </w:rPr>
+              <w:t>40890.62</w:t>
+            </w:r>
           </w:p>
         </w:tc>
         <w:tc>
@@ -3800,7 +3549,7 @@
           </w:tcPr>
           <w:p>
             <w:pPr>
-              <w:jc w:val="both"/>
+              <w:jc w:val="center"/>
               <w:cnfStyle w:val="000000000000" w:firstRow="0" w:lastRow="0" w:firstColumn="0" w:lastColumn="0" w:oddVBand="0" w:evenVBand="0" w:oddHBand="0" w:evenHBand="0" w:firstRowFirstColumn="0" w:firstRowLastColumn="0" w:lastRowFirstColumn="0" w:lastRowLastColumn="0"/>
               <w:rPr>
                 <w:rFonts w:ascii="Dax-Regular" w:hAnsi="Dax-Regular"/>
@@ -3808,6 +3557,14 @@
                 <w:lang w:val="es-419"/>
               </w:rPr>
             </w:pPr>
+            <w:r>
+              <w:rPr>
+                <w:rFonts w:ascii="Dax-Regular" w:hAnsi="Dax-Regular"/>
+                <w:noProof w:val="0"/>
+                <w:lang w:val="es-419"/>
+              </w:rPr>
+              <w:t>406.25</w:t>
+            </w:r>
           </w:p>
         </w:tc>
       </w:tr>
@@ -3846,14 +3603,25 @@
           </w:tcPr>
           <w:p>
             <w:pPr>
-              <w:jc w:val="both"/>
+              <w:jc w:val="center"/>
               <w:cnfStyle w:val="000000100000" w:firstRow="0" w:lastRow="0" w:firstColumn="0" w:lastColumn="0" w:oddVBand="0" w:evenVBand="0" w:oddHBand="1" w:evenHBand="0" w:firstRowFirstColumn="0" w:firstRowLastColumn="0" w:lastRowFirstColumn="0" w:lastRowLastColumn="0"/>
               <w:rPr>
                 <w:rFonts w:ascii="Dax-Regular" w:hAnsi="Dax-Regular"/>
                 <w:noProof w:val="0"/>
-                <w:lang w:val="es-419"/>
-              </w:rPr>
-            </w:pPr>
+                <w:sz w:val="21"/>
+                <w:szCs w:val="21"/>
+                <w:lang w:val="es-419"/>
+              </w:rPr>
+            </w:pPr>
+            <w:r>
+              <w:rPr>
+                <w:rFonts w:ascii="Calibri" w:hAnsi="Calibri" w:cs="Calibri"/>
+                <w:color w:val="000000"/>
+                <w:sz w:val="21"/>
+                <w:szCs w:val="21"/>
+              </w:rPr>
+              <w:t>184203.12</w:t>
+            </w:r>
           </w:p>
         </w:tc>
         <w:tc>
@@ -3862,7 +3630,7 @@
           </w:tcPr>
           <w:p>
             <w:pPr>
-              <w:jc w:val="both"/>
+              <w:jc w:val="center"/>
               <w:cnfStyle w:val="000000100000" w:firstRow="0" w:lastRow="0" w:firstColumn="0" w:lastColumn="0" w:oddVBand="0" w:evenVBand="0" w:oddHBand="1" w:evenHBand="0" w:firstRowFirstColumn="0" w:firstRowLastColumn="0" w:lastRowFirstColumn="0" w:lastRowLastColumn="0"/>
               <w:rPr>
                 <w:rFonts w:ascii="Dax-Regular" w:hAnsi="Dax-Regular"/>
@@ -3870,6 +3638,14 @@
                 <w:lang w:val="es-419"/>
               </w:rPr>
             </w:pPr>
+            <w:r>
+              <w:rPr>
+                <w:rFonts w:ascii="Dax-Regular" w:hAnsi="Dax-Regular"/>
+                <w:noProof w:val="0"/>
+                <w:lang w:val="es-419"/>
+              </w:rPr>
+              <w:t>159109.38</w:t>
+            </w:r>
           </w:p>
         </w:tc>
         <w:tc>
@@ -3878,7 +3654,7 @@
           </w:tcPr>
           <w:p>
             <w:pPr>
-              <w:jc w:val="both"/>
+              <w:jc w:val="center"/>
               <w:cnfStyle w:val="000000100000" w:firstRow="0" w:lastRow="0" w:firstColumn="0" w:lastColumn="0" w:oddVBand="0" w:evenVBand="0" w:oddHBand="1" w:evenHBand="0" w:firstRowFirstColumn="0" w:firstRowLastColumn="0" w:lastRowFirstColumn="0" w:lastRowLastColumn="0"/>
               <w:rPr>
                 <w:rFonts w:ascii="Dax-Regular" w:hAnsi="Dax-Regular"/>
@@ -3886,6 +3662,14 @@
                 <w:lang w:val="es-419"/>
               </w:rPr>
             </w:pPr>
+            <w:r>
+              <w:rPr>
+                <w:rFonts w:ascii="Dax-Regular" w:hAnsi="Dax-Regular"/>
+                <w:noProof w:val="0"/>
+                <w:lang w:val="es-419"/>
+              </w:rPr>
+              <w:t>968.75</w:t>
+            </w:r>
           </w:p>
         </w:tc>
       </w:tr>
@@ -3923,14 +3707,26 @@
           </w:tcPr>
           <w:p>
             <w:pPr>
-              <w:jc w:val="both"/>
+              <w:jc w:val="center"/>
               <w:cnfStyle w:val="000000000000" w:firstRow="0" w:lastRow="0" w:firstColumn="0" w:lastColumn="0" w:oddVBand="0" w:evenVBand="0" w:oddHBand="0" w:evenHBand="0" w:firstRowFirstColumn="0" w:firstRowLastColumn="0" w:lastRowFirstColumn="0" w:lastRowLastColumn="0"/>
               <w:rPr>
                 <w:rFonts w:ascii="Dax-Regular" w:hAnsi="Dax-Regular"/>
                 <w:noProof w:val="0"/>
-                <w:lang w:val="es-419"/>
-              </w:rPr>
-            </w:pPr>
+                <w:sz w:val="21"/>
+                <w:szCs w:val="21"/>
+                <w:lang w:val="es-419"/>
+              </w:rPr>
+            </w:pPr>
+            <w:r>
+              <w:rPr>
+                <w:rFonts w:ascii="Dax-Regular" w:hAnsi="Dax-Regular"/>
+                <w:noProof w:val="0"/>
+                <w:sz w:val="21"/>
+                <w:szCs w:val="21"/>
+                <w:lang w:val="es-419"/>
+              </w:rPr>
+              <w:t>Exceso de tiempo (&gt; 10 min)</w:t>
+            </w:r>
           </w:p>
         </w:tc>
         <w:tc>
@@ -3939,7 +3735,7 @@
           </w:tcPr>
           <w:p>
             <w:pPr>
-              <w:jc w:val="both"/>
+              <w:jc w:val="center"/>
               <w:cnfStyle w:val="000000000000" w:firstRow="0" w:lastRow="0" w:firstColumn="0" w:lastColumn="0" w:oddVBand="0" w:evenVBand="0" w:oddHBand="0" w:evenHBand="0" w:firstRowFirstColumn="0" w:firstRowLastColumn="0" w:lastRowFirstColumn="0" w:lastRowLastColumn="0"/>
               <w:rPr>
                 <w:rFonts w:ascii="Dax-Regular" w:hAnsi="Dax-Regular"/>
@@ -3947,6 +3743,16 @@
                 <w:lang w:val="es-419"/>
               </w:rPr>
             </w:pPr>
+            <w:r>
+              <w:rPr>
+                <w:rFonts w:ascii="Dax-Regular" w:hAnsi="Dax-Regular"/>
+                <w:noProof w:val="0"/>
+                <w:sz w:val="21"/>
+                <w:szCs w:val="21"/>
+                <w:lang w:val="es-419"/>
+              </w:rPr>
+              <w:t>Exceso de tiempo (&gt; 10 min)</w:t>
+            </w:r>
           </w:p>
         </w:tc>
         <w:tc>
@@ -3955,7 +3761,7 @@
           </w:tcPr>
           <w:p>
             <w:pPr>
-              <w:jc w:val="both"/>
+              <w:jc w:val="center"/>
               <w:cnfStyle w:val="000000000000" w:firstRow="0" w:lastRow="0" w:firstColumn="0" w:lastColumn="0" w:oddVBand="0" w:evenVBand="0" w:oddHBand="0" w:evenHBand="0" w:firstRowFirstColumn="0" w:firstRowLastColumn="0" w:lastRowFirstColumn="0" w:lastRowLastColumn="0"/>
               <w:rPr>
                 <w:rFonts w:ascii="Dax-Regular" w:hAnsi="Dax-Regular"/>
@@ -3963,6 +3769,14 @@
                 <w:lang w:val="es-419"/>
               </w:rPr>
             </w:pPr>
+            <w:r>
+              <w:rPr>
+                <w:rFonts w:ascii="Dax-Regular" w:hAnsi="Dax-Regular"/>
+                <w:noProof w:val="0"/>
+                <w:lang w:val="es-419"/>
+              </w:rPr>
+              <w:t>2156.25</w:t>
+            </w:r>
           </w:p>
         </w:tc>
       </w:tr>
@@ -4001,14 +3815,26 @@
           </w:tcPr>
           <w:p>
             <w:pPr>
-              <w:jc w:val="both"/>
+              <w:jc w:val="center"/>
               <w:cnfStyle w:val="000000100000" w:firstRow="0" w:lastRow="0" w:firstColumn="0" w:lastColumn="0" w:oddVBand="0" w:evenVBand="0" w:oddHBand="1" w:evenHBand="0" w:firstRowFirstColumn="0" w:firstRowLastColumn="0" w:lastRowFirstColumn="0" w:lastRowLastColumn="0"/>
               <w:rPr>
                 <w:rFonts w:ascii="Dax-Regular" w:hAnsi="Dax-Regular"/>
                 <w:noProof w:val="0"/>
-                <w:lang w:val="es-419"/>
-              </w:rPr>
-            </w:pPr>
+                <w:sz w:val="21"/>
+                <w:szCs w:val="21"/>
+                <w:lang w:val="es-419"/>
+              </w:rPr>
+            </w:pPr>
+            <w:r>
+              <w:rPr>
+                <w:rFonts w:ascii="Dax-Regular" w:hAnsi="Dax-Regular"/>
+                <w:noProof w:val="0"/>
+                <w:sz w:val="21"/>
+                <w:szCs w:val="21"/>
+                <w:lang w:val="es-419"/>
+              </w:rPr>
+              <w:t>Exceso de tiempo (&gt; 10 min)</w:t>
+            </w:r>
           </w:p>
         </w:tc>
         <w:tc>
@@ -4017,7 +3843,7 @@
           </w:tcPr>
           <w:p>
             <w:pPr>
-              <w:jc w:val="both"/>
+              <w:jc w:val="center"/>
               <w:cnfStyle w:val="000000100000" w:firstRow="0" w:lastRow="0" w:firstColumn="0" w:lastColumn="0" w:oddVBand="0" w:evenVBand="0" w:oddHBand="1" w:evenHBand="0" w:firstRowFirstColumn="0" w:firstRowLastColumn="0" w:lastRowFirstColumn="0" w:lastRowLastColumn="0"/>
               <w:rPr>
                 <w:rFonts w:ascii="Dax-Regular" w:hAnsi="Dax-Regular"/>
@@ -4025,6 +3851,16 @@
                 <w:lang w:val="es-419"/>
               </w:rPr>
             </w:pPr>
+            <w:r>
+              <w:rPr>
+                <w:rFonts w:ascii="Dax-Regular" w:hAnsi="Dax-Regular"/>
+                <w:noProof w:val="0"/>
+                <w:sz w:val="21"/>
+                <w:szCs w:val="21"/>
+                <w:lang w:val="es-419"/>
+              </w:rPr>
+              <w:t>Exceso de tiempo (&gt; 10 min)</w:t>
+            </w:r>
           </w:p>
         </w:tc>
         <w:tc>
@@ -4033,7 +3869,7 @@
           </w:tcPr>
           <w:p>
             <w:pPr>
-              <w:jc w:val="both"/>
+              <w:jc w:val="center"/>
               <w:cnfStyle w:val="000000100000" w:firstRow="0" w:lastRow="0" w:firstColumn="0" w:lastColumn="0" w:oddVBand="0" w:evenVBand="0" w:oddHBand="1" w:evenHBand="0" w:firstRowFirstColumn="0" w:firstRowLastColumn="0" w:lastRowFirstColumn="0" w:lastRowLastColumn="0"/>
               <w:rPr>
                 <w:rFonts w:ascii="Dax-Regular" w:hAnsi="Dax-Regular"/>
@@ -4041,6 +3877,14 @@
                 <w:lang w:val="es-419"/>
               </w:rPr>
             </w:pPr>
+            <w:r>
+              <w:rPr>
+                <w:rFonts w:ascii="Dax-Regular" w:hAnsi="Dax-Regular"/>
+                <w:noProof w:val="0"/>
+                <w:lang w:val="es-419"/>
+              </w:rPr>
+              <w:t>5031.25</w:t>
+            </w:r>
           </w:p>
         </w:tc>
       </w:tr>
@@ -4078,14 +3922,26 @@
           </w:tcPr>
           <w:p>
             <w:pPr>
-              <w:jc w:val="both"/>
+              <w:jc w:val="center"/>
               <w:cnfStyle w:val="000000000000" w:firstRow="0" w:lastRow="0" w:firstColumn="0" w:lastColumn="0" w:oddVBand="0" w:evenVBand="0" w:oddHBand="0" w:evenHBand="0" w:firstRowFirstColumn="0" w:firstRowLastColumn="0" w:lastRowFirstColumn="0" w:lastRowLastColumn="0"/>
               <w:rPr>
                 <w:rFonts w:ascii="Dax-Regular" w:hAnsi="Dax-Regular"/>
                 <w:noProof w:val="0"/>
-                <w:lang w:val="es-419"/>
-              </w:rPr>
-            </w:pPr>
+                <w:sz w:val="21"/>
+                <w:szCs w:val="21"/>
+                <w:lang w:val="es-419"/>
+              </w:rPr>
+            </w:pPr>
+            <w:r>
+              <w:rPr>
+                <w:rFonts w:ascii="Dax-Regular" w:hAnsi="Dax-Regular"/>
+                <w:noProof w:val="0"/>
+                <w:sz w:val="21"/>
+                <w:szCs w:val="21"/>
+                <w:lang w:val="es-419"/>
+              </w:rPr>
+              <w:t>Exceso de tiempo (&gt; 10 min)</w:t>
+            </w:r>
           </w:p>
         </w:tc>
         <w:tc>
@@ -4094,7 +3950,7 @@
           </w:tcPr>
           <w:p>
             <w:pPr>
-              <w:jc w:val="both"/>
+              <w:jc w:val="center"/>
               <w:cnfStyle w:val="000000000000" w:firstRow="0" w:lastRow="0" w:firstColumn="0" w:lastColumn="0" w:oddVBand="0" w:evenVBand="0" w:oddHBand="0" w:evenHBand="0" w:firstRowFirstColumn="0" w:firstRowLastColumn="0" w:lastRowFirstColumn="0" w:lastRowLastColumn="0"/>
               <w:rPr>
                 <w:rFonts w:ascii="Dax-Regular" w:hAnsi="Dax-Regular"/>
@@ -4102,6 +3958,16 @@
                 <w:lang w:val="es-419"/>
               </w:rPr>
             </w:pPr>
+            <w:r>
+              <w:rPr>
+                <w:rFonts w:ascii="Dax-Regular" w:hAnsi="Dax-Regular"/>
+                <w:noProof w:val="0"/>
+                <w:sz w:val="21"/>
+                <w:szCs w:val="21"/>
+                <w:lang w:val="es-419"/>
+              </w:rPr>
+              <w:t>Exceso de tiempo (&gt; 10 min)</w:t>
+            </w:r>
           </w:p>
         </w:tc>
         <w:tc>
@@ -4110,7 +3976,7 @@
           </w:tcPr>
           <w:p>
             <w:pPr>
-              <w:jc w:val="both"/>
+              <w:jc w:val="center"/>
               <w:cnfStyle w:val="000000000000" w:firstRow="0" w:lastRow="0" w:firstColumn="0" w:lastColumn="0" w:oddVBand="0" w:evenVBand="0" w:oddHBand="0" w:evenHBand="0" w:firstRowFirstColumn="0" w:firstRowLastColumn="0" w:lastRowFirstColumn="0" w:lastRowLastColumn="0"/>
               <w:rPr>
                 <w:rFonts w:ascii="Dax-Regular" w:hAnsi="Dax-Regular"/>
@@ -4118,6 +3984,14 @@
                 <w:lang w:val="es-419"/>
               </w:rPr>
             </w:pPr>
+            <w:r>
+              <w:rPr>
+                <w:rFonts w:ascii="Dax-Regular" w:hAnsi="Dax-Regular"/>
+                <w:noProof w:val="0"/>
+                <w:lang w:val="es-419"/>
+              </w:rPr>
+              <w:t>12171.88</w:t>
+            </w:r>
           </w:p>
         </w:tc>
       </w:tr>
@@ -4156,14 +4030,26 @@
           </w:tcPr>
           <w:p>
             <w:pPr>
-              <w:jc w:val="both"/>
+              <w:jc w:val="center"/>
               <w:cnfStyle w:val="000000100000" w:firstRow="0" w:lastRow="0" w:firstColumn="0" w:lastColumn="0" w:oddVBand="0" w:evenVBand="0" w:oddHBand="1" w:evenHBand="0" w:firstRowFirstColumn="0" w:firstRowLastColumn="0" w:lastRowFirstColumn="0" w:lastRowLastColumn="0"/>
               <w:rPr>
                 <w:rFonts w:ascii="Dax-Regular" w:hAnsi="Dax-Regular"/>
                 <w:noProof w:val="0"/>
-                <w:lang w:val="es-419"/>
-              </w:rPr>
-            </w:pPr>
+                <w:sz w:val="21"/>
+                <w:szCs w:val="21"/>
+                <w:lang w:val="es-419"/>
+              </w:rPr>
+            </w:pPr>
+            <w:r>
+              <w:rPr>
+                <w:rFonts w:ascii="Dax-Regular" w:hAnsi="Dax-Regular"/>
+                <w:noProof w:val="0"/>
+                <w:sz w:val="21"/>
+                <w:szCs w:val="21"/>
+                <w:lang w:val="es-419"/>
+              </w:rPr>
+              <w:t>Exceso de tiempo (&gt; 10 min)</w:t>
+            </w:r>
           </w:p>
         </w:tc>
         <w:tc>
@@ -4172,7 +4058,7 @@
           </w:tcPr>
           <w:p>
             <w:pPr>
-              <w:jc w:val="both"/>
+              <w:jc w:val="center"/>
               <w:cnfStyle w:val="000000100000" w:firstRow="0" w:lastRow="0" w:firstColumn="0" w:lastColumn="0" w:oddVBand="0" w:evenVBand="0" w:oddHBand="1" w:evenHBand="0" w:firstRowFirstColumn="0" w:firstRowLastColumn="0" w:lastRowFirstColumn="0" w:lastRowLastColumn="0"/>
               <w:rPr>
                 <w:rFonts w:ascii="Dax-Regular" w:hAnsi="Dax-Regular"/>
@@ -4180,6 +4066,16 @@
                 <w:lang w:val="es-419"/>
               </w:rPr>
             </w:pPr>
+            <w:r>
+              <w:rPr>
+                <w:rFonts w:ascii="Dax-Regular" w:hAnsi="Dax-Regular"/>
+                <w:noProof w:val="0"/>
+                <w:sz w:val="21"/>
+                <w:szCs w:val="21"/>
+                <w:lang w:val="es-419"/>
+              </w:rPr>
+              <w:t>Exceso de tiempo (&gt; 10 min)</w:t>
+            </w:r>
           </w:p>
         </w:tc>
         <w:tc>
@@ -4188,7 +4084,7 @@
           </w:tcPr>
           <w:p>
             <w:pPr>
-              <w:jc w:val="both"/>
+              <w:jc w:val="center"/>
               <w:cnfStyle w:val="000000100000" w:firstRow="0" w:lastRow="0" w:firstColumn="0" w:lastColumn="0" w:oddVBand="0" w:evenVBand="0" w:oddHBand="1" w:evenHBand="0" w:firstRowFirstColumn="0" w:firstRowLastColumn="0" w:lastRowFirstColumn="0" w:lastRowLastColumn="0"/>
               <w:rPr>
                 <w:rFonts w:ascii="Dax-Regular" w:hAnsi="Dax-Regular"/>
@@ -4196,6 +4092,14 @@
                 <w:lang w:val="es-419"/>
               </w:rPr>
             </w:pPr>
+            <w:r>
+              <w:rPr>
+                <w:rFonts w:ascii="Dax-Regular" w:hAnsi="Dax-Regular"/>
+                <w:noProof w:val="0"/>
+                <w:lang w:val="es-419"/>
+              </w:rPr>
+              <w:t>28687.5</w:t>
+            </w:r>
           </w:p>
         </w:tc>
       </w:tr>
@@ -4234,14 +4138,26 @@
           </w:tcPr>
           <w:p>
             <w:pPr>
-              <w:jc w:val="both"/>
+              <w:jc w:val="center"/>
               <w:cnfStyle w:val="000000000000" w:firstRow="0" w:lastRow="0" w:firstColumn="0" w:lastColumn="0" w:oddVBand="0" w:evenVBand="0" w:oddHBand="0" w:evenHBand="0" w:firstRowFirstColumn="0" w:firstRowLastColumn="0" w:lastRowFirstColumn="0" w:lastRowLastColumn="0"/>
               <w:rPr>
                 <w:rFonts w:ascii="Dax-Regular" w:hAnsi="Dax-Regular"/>
                 <w:noProof w:val="0"/>
-                <w:lang w:val="es-419"/>
-              </w:rPr>
-            </w:pPr>
+                <w:sz w:val="21"/>
+                <w:szCs w:val="21"/>
+                <w:lang w:val="es-419"/>
+              </w:rPr>
+            </w:pPr>
+            <w:r>
+              <w:rPr>
+                <w:rFonts w:ascii="Dax-Regular" w:hAnsi="Dax-Regular"/>
+                <w:noProof w:val="0"/>
+                <w:sz w:val="21"/>
+                <w:szCs w:val="21"/>
+                <w:lang w:val="es-419"/>
+              </w:rPr>
+              <w:t>-</w:t>
+            </w:r>
           </w:p>
         </w:tc>
         <w:tc>
@@ -4250,7 +4166,7 @@
           </w:tcPr>
           <w:p>
             <w:pPr>
-              <w:jc w:val="both"/>
+              <w:jc w:val="center"/>
               <w:cnfStyle w:val="000000000000" w:firstRow="0" w:lastRow="0" w:firstColumn="0" w:lastColumn="0" w:oddVBand="0" w:evenVBand="0" w:oddHBand="0" w:evenHBand="0" w:firstRowFirstColumn="0" w:firstRowLastColumn="0" w:lastRowFirstColumn="0" w:lastRowLastColumn="0"/>
               <w:rPr>
                 <w:rFonts w:ascii="Dax-Regular" w:hAnsi="Dax-Regular"/>
@@ -4258,6 +4174,14 @@
                 <w:lang w:val="es-419"/>
               </w:rPr>
             </w:pPr>
+            <w:r>
+              <w:rPr>
+                <w:rFonts w:ascii="Dax-Regular" w:hAnsi="Dax-Regular"/>
+                <w:noProof w:val="0"/>
+                <w:lang w:val="es-419"/>
+              </w:rPr>
+              <w:t>-</w:t>
+            </w:r>
           </w:p>
         </w:tc>
         <w:tc>
@@ -4275,6 +4199,14 @@
                 <w:lang w:val="es-419"/>
               </w:rPr>
             </w:pPr>
+            <w:r>
+              <w:rPr>
+                <w:rFonts w:ascii="Dax-Regular" w:hAnsi="Dax-Regular"/>
+                <w:noProof w:val="0"/>
+                <w:lang w:val="es-419"/>
+              </w:rPr>
+              <w:t>-</w:t>
+            </w:r>
           </w:p>
         </w:tc>
       </w:tr>
@@ -4408,41 +4340,13 @@
                 <w:lang w:val="es-419"/>
               </w:rPr>
             </w:pPr>
-            <w:proofErr w:type="spellStart"/>
-            <w:r>
-              <w:rPr>
-                <w:rFonts w:ascii="Dax-Regular" w:hAnsi="Dax-Regular"/>
-                <w:noProof w:val="0"/>
-                <w:lang w:val="es-419"/>
-              </w:rPr>
-              <w:t>Insertion</w:t>
-            </w:r>
-            <w:proofErr w:type="spellEnd"/>
-            <w:r>
-              <w:rPr>
-                <w:rFonts w:ascii="Dax-Regular" w:hAnsi="Dax-Regular"/>
-                <w:noProof w:val="0"/>
-                <w:lang w:val="es-419"/>
-              </w:rPr>
-              <w:t xml:space="preserve"> </w:t>
-            </w:r>
-            <w:proofErr w:type="spellStart"/>
-            <w:r>
-              <w:rPr>
-                <w:rFonts w:ascii="Dax-Regular" w:hAnsi="Dax-Regular"/>
-                <w:noProof w:val="0"/>
-                <w:lang w:val="es-419"/>
-              </w:rPr>
-              <w:t>Sort</w:t>
-            </w:r>
-            <w:proofErr w:type="spellEnd"/>
-            <w:r>
-              <w:rPr>
-                <w:rFonts w:ascii="Dax-Regular" w:hAnsi="Dax-Regular"/>
-                <w:noProof w:val="0"/>
-                <w:lang w:val="es-419"/>
-              </w:rPr>
-              <w:t xml:space="preserve"> (ms)</w:t>
+            <w:r>
+              <w:rPr>
+                <w:rFonts w:ascii="Dax-Regular" w:hAnsi="Dax-Regular"/>
+                <w:noProof w:val="0"/>
+                <w:lang w:val="es-419"/>
+              </w:rPr>
+              <w:t>Insertion Sort (ms)</w:t>
             </w:r>
           </w:p>
         </w:tc>
@@ -4463,41 +4367,13 @@
                 <w:lang w:val="es-419"/>
               </w:rPr>
             </w:pPr>
-            <w:proofErr w:type="spellStart"/>
-            <w:r>
-              <w:rPr>
-                <w:rFonts w:ascii="Dax-Regular" w:hAnsi="Dax-Regular"/>
-                <w:noProof w:val="0"/>
-                <w:lang w:val="es-419"/>
-              </w:rPr>
-              <w:t>Selection</w:t>
-            </w:r>
-            <w:proofErr w:type="spellEnd"/>
-            <w:r>
-              <w:rPr>
-                <w:rFonts w:ascii="Dax-Regular" w:hAnsi="Dax-Regular"/>
-                <w:noProof w:val="0"/>
-                <w:lang w:val="es-419"/>
-              </w:rPr>
-              <w:t xml:space="preserve"> </w:t>
-            </w:r>
-            <w:proofErr w:type="spellStart"/>
-            <w:r>
-              <w:rPr>
-                <w:rFonts w:ascii="Dax-Regular" w:hAnsi="Dax-Regular"/>
-                <w:noProof w:val="0"/>
-                <w:lang w:val="es-419"/>
-              </w:rPr>
-              <w:t>Sort</w:t>
-            </w:r>
-            <w:proofErr w:type="spellEnd"/>
-            <w:r>
-              <w:rPr>
-                <w:rFonts w:ascii="Dax-Regular" w:hAnsi="Dax-Regular"/>
-                <w:noProof w:val="0"/>
-                <w:lang w:val="es-419"/>
-              </w:rPr>
-              <w:t xml:space="preserve"> (ms)</w:t>
+            <w:r>
+              <w:rPr>
+                <w:rFonts w:ascii="Dax-Regular" w:hAnsi="Dax-Regular"/>
+                <w:noProof w:val="0"/>
+                <w:lang w:val="es-419"/>
+              </w:rPr>
+              <w:t>Selection Sort (ms)</w:t>
             </w:r>
           </w:p>
         </w:tc>
@@ -4524,25 +4400,7 @@
                 <w:noProof w:val="0"/>
                 <w:lang w:val="es-419"/>
               </w:rPr>
-              <w:t xml:space="preserve">Shell </w:t>
-            </w:r>
-            <w:proofErr w:type="spellStart"/>
-            <w:r>
-              <w:rPr>
-                <w:rFonts w:ascii="Dax-Regular" w:hAnsi="Dax-Regular"/>
-                <w:noProof w:val="0"/>
-                <w:lang w:val="es-419"/>
-              </w:rPr>
-              <w:t>Sort</w:t>
-            </w:r>
-            <w:proofErr w:type="spellEnd"/>
-            <w:r>
-              <w:rPr>
-                <w:rFonts w:ascii="Dax-Regular" w:hAnsi="Dax-Regular"/>
-                <w:noProof w:val="0"/>
-                <w:lang w:val="es-419"/>
-              </w:rPr>
-              <w:t xml:space="preserve"> (ms)</w:t>
+              <w:t>Shell Sort (ms)</w:t>
             </w:r>
           </w:p>
         </w:tc>
@@ -4582,7 +4440,7 @@
           </w:tcPr>
           <w:p>
             <w:pPr>
-              <w:jc w:val="both"/>
+              <w:jc w:val="center"/>
               <w:cnfStyle w:val="000000100000" w:firstRow="0" w:lastRow="0" w:firstColumn="0" w:lastColumn="0" w:oddVBand="0" w:evenVBand="0" w:oddHBand="1" w:evenHBand="0" w:firstRowFirstColumn="0" w:firstRowLastColumn="0" w:lastRowFirstColumn="0" w:lastRowLastColumn="0"/>
               <w:rPr>
                 <w:rFonts w:ascii="Dax-Regular" w:hAnsi="Dax-Regular"/>
@@ -4590,6 +4448,14 @@
                 <w:lang w:val="es-419"/>
               </w:rPr>
             </w:pPr>
+            <w:r>
+              <w:rPr>
+                <w:rFonts w:ascii="Dax-Regular" w:hAnsi="Dax-Regular"/>
+                <w:noProof w:val="0"/>
+                <w:lang w:val="es-419"/>
+              </w:rPr>
+              <w:t>30046.88</w:t>
+            </w:r>
           </w:p>
         </w:tc>
         <w:tc>
@@ -4598,7 +4464,7 @@
           </w:tcPr>
           <w:p>
             <w:pPr>
-              <w:jc w:val="both"/>
+              <w:jc w:val="center"/>
               <w:cnfStyle w:val="000000100000" w:firstRow="0" w:lastRow="0" w:firstColumn="0" w:lastColumn="0" w:oddVBand="0" w:evenVBand="0" w:oddHBand="1" w:evenHBand="0" w:firstRowFirstColumn="0" w:firstRowLastColumn="0" w:lastRowFirstColumn="0" w:lastRowLastColumn="0"/>
               <w:rPr>
                 <w:rFonts w:ascii="Dax-Regular" w:hAnsi="Dax-Regular"/>
@@ -4606,6 +4472,14 @@
                 <w:lang w:val="es-419"/>
               </w:rPr>
             </w:pPr>
+            <w:r>
+              <w:rPr>
+                <w:rFonts w:ascii="Dax-Regular" w:hAnsi="Dax-Regular"/>
+                <w:noProof w:val="0"/>
+                <w:lang w:val="es-419"/>
+              </w:rPr>
+              <w:t>43984.38</w:t>
+            </w:r>
           </w:p>
         </w:tc>
         <w:tc>
@@ -4614,7 +4488,7 @@
           </w:tcPr>
           <w:p>
             <w:pPr>
-              <w:jc w:val="both"/>
+              <w:jc w:val="center"/>
               <w:cnfStyle w:val="000000100000" w:firstRow="0" w:lastRow="0" w:firstColumn="0" w:lastColumn="0" w:oddVBand="0" w:evenVBand="0" w:oddHBand="1" w:evenHBand="0" w:firstRowFirstColumn="0" w:firstRowLastColumn="0" w:lastRowFirstColumn="0" w:lastRowLastColumn="0"/>
               <w:rPr>
                 <w:rFonts w:ascii="Dax-Regular" w:hAnsi="Dax-Regular"/>
@@ -4622,6 +4496,14 @@
                 <w:lang w:val="es-419"/>
               </w:rPr>
             </w:pPr>
+            <w:r>
+              <w:rPr>
+                <w:rFonts w:ascii="Dax-Regular" w:hAnsi="Dax-Regular"/>
+                <w:noProof w:val="0"/>
+                <w:lang w:val="es-419"/>
+              </w:rPr>
+              <w:t>1734.38</w:t>
+            </w:r>
           </w:p>
         </w:tc>
       </w:tr>
@@ -4659,7 +4541,7 @@
           </w:tcPr>
           <w:p>
             <w:pPr>
-              <w:jc w:val="both"/>
+              <w:jc w:val="center"/>
               <w:cnfStyle w:val="000000000000" w:firstRow="0" w:lastRow="0" w:firstColumn="0" w:lastColumn="0" w:oddVBand="0" w:evenVBand="0" w:oddHBand="0" w:evenHBand="0" w:firstRowFirstColumn="0" w:firstRowLastColumn="0" w:lastRowFirstColumn="0" w:lastRowLastColumn="0"/>
               <w:rPr>
                 <w:rFonts w:ascii="Dax-Regular" w:hAnsi="Dax-Regular"/>
@@ -4667,6 +4549,14 @@
                 <w:lang w:val="es-419"/>
               </w:rPr>
             </w:pPr>
+            <w:r>
+              <w:rPr>
+                <w:rFonts w:ascii="Dax-Regular" w:hAnsi="Dax-Regular"/>
+                <w:noProof w:val="0"/>
+                <w:lang w:val="es-419"/>
+              </w:rPr>
+              <w:t>241250</w:t>
+            </w:r>
           </w:p>
         </w:tc>
         <w:tc>
@@ -4675,7 +4565,7 @@
           </w:tcPr>
           <w:p>
             <w:pPr>
-              <w:jc w:val="both"/>
+              <w:jc w:val="center"/>
               <w:cnfStyle w:val="000000000000" w:firstRow="0" w:lastRow="0" w:firstColumn="0" w:lastColumn="0" w:oddVBand="0" w:evenVBand="0" w:oddHBand="0" w:evenHBand="0" w:firstRowFirstColumn="0" w:firstRowLastColumn="0" w:lastRowFirstColumn="0" w:lastRowLastColumn="0"/>
               <w:rPr>
                 <w:rFonts w:ascii="Dax-Regular" w:hAnsi="Dax-Regular"/>
@@ -4683,6 +4573,14 @@
                 <w:lang w:val="es-419"/>
               </w:rPr>
             </w:pPr>
+            <w:r>
+              <w:rPr>
+                <w:rFonts w:ascii="Dax-Regular" w:hAnsi="Dax-Regular"/>
+                <w:noProof w:val="0"/>
+                <w:lang w:val="es-419"/>
+              </w:rPr>
+              <w:t>344046.88</w:t>
+            </w:r>
           </w:p>
         </w:tc>
         <w:tc>
@@ -4691,7 +4589,7 @@
           </w:tcPr>
           <w:p>
             <w:pPr>
-              <w:jc w:val="both"/>
+              <w:jc w:val="center"/>
               <w:cnfStyle w:val="000000000000" w:firstRow="0" w:lastRow="0" w:firstColumn="0" w:lastColumn="0" w:oddVBand="0" w:evenVBand="0" w:oddHBand="0" w:evenHBand="0" w:firstRowFirstColumn="0" w:firstRowLastColumn="0" w:lastRowFirstColumn="0" w:lastRowLastColumn="0"/>
               <w:rPr>
                 <w:rFonts w:ascii="Dax-Regular" w:hAnsi="Dax-Regular"/>
@@ -4699,6 +4597,14 @@
                 <w:lang w:val="es-419"/>
               </w:rPr>
             </w:pPr>
+            <w:r>
+              <w:rPr>
+                <w:rFonts w:ascii="Dax-Regular" w:hAnsi="Dax-Regular"/>
+                <w:noProof w:val="0"/>
+                <w:lang w:val="es-419"/>
+              </w:rPr>
+              <w:t>7406.25</w:t>
+            </w:r>
           </w:p>
         </w:tc>
       </w:tr>
@@ -4737,7 +4643,7 @@
           </w:tcPr>
           <w:p>
             <w:pPr>
-              <w:jc w:val="both"/>
+              <w:jc w:val="center"/>
               <w:cnfStyle w:val="000000100000" w:firstRow="0" w:lastRow="0" w:firstColumn="0" w:lastColumn="0" w:oddVBand="0" w:evenVBand="0" w:oddHBand="1" w:evenHBand="0" w:firstRowFirstColumn="0" w:firstRowLastColumn="0" w:lastRowFirstColumn="0" w:lastRowLastColumn="0"/>
               <w:rPr>
                 <w:rFonts w:ascii="Dax-Regular" w:hAnsi="Dax-Regular"/>
@@ -4745,6 +4651,16 @@
                 <w:lang w:val="es-419"/>
               </w:rPr>
             </w:pPr>
+            <w:r>
+              <w:rPr>
+                <w:rFonts w:ascii="Dax-Regular" w:hAnsi="Dax-Regular"/>
+                <w:noProof w:val="0"/>
+                <w:sz w:val="21"/>
+                <w:szCs w:val="21"/>
+                <w:lang w:val="es-419"/>
+              </w:rPr>
+              <w:t>Exceso de tiempo (&gt; 10 min)</w:t>
+            </w:r>
           </w:p>
         </w:tc>
         <w:tc>
@@ -4753,7 +4669,7 @@
           </w:tcPr>
           <w:p>
             <w:pPr>
-              <w:jc w:val="both"/>
+              <w:jc w:val="center"/>
               <w:cnfStyle w:val="000000100000" w:firstRow="0" w:lastRow="0" w:firstColumn="0" w:lastColumn="0" w:oddVBand="0" w:evenVBand="0" w:oddHBand="1" w:evenHBand="0" w:firstRowFirstColumn="0" w:firstRowLastColumn="0" w:lastRowFirstColumn="0" w:lastRowLastColumn="0"/>
               <w:rPr>
                 <w:rFonts w:ascii="Dax-Regular" w:hAnsi="Dax-Regular"/>
@@ -4761,6 +4677,16 @@
                 <w:lang w:val="es-419"/>
               </w:rPr>
             </w:pPr>
+            <w:r>
+              <w:rPr>
+                <w:rFonts w:ascii="Dax-Regular" w:hAnsi="Dax-Regular"/>
+                <w:noProof w:val="0"/>
+                <w:sz w:val="21"/>
+                <w:szCs w:val="21"/>
+                <w:lang w:val="es-419"/>
+              </w:rPr>
+              <w:t>Exceso de tiempo (&gt; 10 min)</w:t>
+            </w:r>
           </w:p>
         </w:tc>
         <w:tc>
@@ -4769,7 +4695,7 @@
           </w:tcPr>
           <w:p>
             <w:pPr>
-              <w:jc w:val="both"/>
+              <w:jc w:val="center"/>
               <w:cnfStyle w:val="000000100000" w:firstRow="0" w:lastRow="0" w:firstColumn="0" w:lastColumn="0" w:oddVBand="0" w:evenVBand="0" w:oddHBand="1" w:evenHBand="0" w:firstRowFirstColumn="0" w:firstRowLastColumn="0" w:lastRowFirstColumn="0" w:lastRowLastColumn="0"/>
               <w:rPr>
                 <w:rFonts w:ascii="Dax-Regular" w:hAnsi="Dax-Regular"/>
@@ -4777,6 +4703,14 @@
                 <w:lang w:val="es-419"/>
               </w:rPr>
             </w:pPr>
+            <w:r>
+              <w:rPr>
+                <w:rFonts w:ascii="Dax-Regular" w:hAnsi="Dax-Regular"/>
+                <w:noProof w:val="0"/>
+                <w:lang w:val="es-419"/>
+              </w:rPr>
+              <w:t>36218.75</w:t>
+            </w:r>
           </w:p>
         </w:tc>
       </w:tr>
@@ -4814,7 +4748,7 @@
           </w:tcPr>
           <w:p>
             <w:pPr>
-              <w:jc w:val="both"/>
+              <w:jc w:val="center"/>
               <w:cnfStyle w:val="000000000000" w:firstRow="0" w:lastRow="0" w:firstColumn="0" w:lastColumn="0" w:oddVBand="0" w:evenVBand="0" w:oddHBand="0" w:evenHBand="0" w:firstRowFirstColumn="0" w:firstRowLastColumn="0" w:lastRowFirstColumn="0" w:lastRowLastColumn="0"/>
               <w:rPr>
                 <w:rFonts w:ascii="Dax-Regular" w:hAnsi="Dax-Regular"/>
@@ -4822,6 +4756,16 @@
                 <w:lang w:val="es-419"/>
               </w:rPr>
             </w:pPr>
+            <w:r>
+              <w:rPr>
+                <w:rFonts w:ascii="Dax-Regular" w:hAnsi="Dax-Regular"/>
+                <w:noProof w:val="0"/>
+                <w:sz w:val="21"/>
+                <w:szCs w:val="21"/>
+                <w:lang w:val="es-419"/>
+              </w:rPr>
+              <w:t>Exceso de tiempo (&gt; 10 min)</w:t>
+            </w:r>
           </w:p>
         </w:tc>
         <w:tc>
@@ -4830,7 +4774,7 @@
           </w:tcPr>
           <w:p>
             <w:pPr>
-              <w:jc w:val="both"/>
+              <w:jc w:val="center"/>
               <w:cnfStyle w:val="000000000000" w:firstRow="0" w:lastRow="0" w:firstColumn="0" w:lastColumn="0" w:oddVBand="0" w:evenVBand="0" w:oddHBand="0" w:evenHBand="0" w:firstRowFirstColumn="0" w:firstRowLastColumn="0" w:lastRowFirstColumn="0" w:lastRowLastColumn="0"/>
               <w:rPr>
                 <w:rFonts w:ascii="Dax-Regular" w:hAnsi="Dax-Regular"/>
@@ -4838,6 +4782,16 @@
                 <w:lang w:val="es-419"/>
               </w:rPr>
             </w:pPr>
+            <w:r>
+              <w:rPr>
+                <w:rFonts w:ascii="Dax-Regular" w:hAnsi="Dax-Regular"/>
+                <w:noProof w:val="0"/>
+                <w:sz w:val="21"/>
+                <w:szCs w:val="21"/>
+                <w:lang w:val="es-419"/>
+              </w:rPr>
+              <w:t>Exceso de tiempo (&gt; 10 min)</w:t>
+            </w:r>
           </w:p>
         </w:tc>
         <w:tc>
@@ -4846,7 +4800,7 @@
           </w:tcPr>
           <w:p>
             <w:pPr>
-              <w:jc w:val="both"/>
+              <w:jc w:val="center"/>
               <w:cnfStyle w:val="000000000000" w:firstRow="0" w:lastRow="0" w:firstColumn="0" w:lastColumn="0" w:oddVBand="0" w:evenVBand="0" w:oddHBand="0" w:evenHBand="0" w:firstRowFirstColumn="0" w:firstRowLastColumn="0" w:lastRowFirstColumn="0" w:lastRowLastColumn="0"/>
               <w:rPr>
                 <w:rFonts w:ascii="Dax-Regular" w:hAnsi="Dax-Regular"/>
@@ -4854,6 +4808,14 @@
                 <w:lang w:val="es-419"/>
               </w:rPr>
             </w:pPr>
+            <w:r>
+              <w:rPr>
+                <w:rFonts w:ascii="Dax-Regular" w:hAnsi="Dax-Regular"/>
+                <w:noProof w:val="0"/>
+                <w:lang w:val="es-419"/>
+              </w:rPr>
+              <w:t>165984.38</w:t>
+            </w:r>
           </w:p>
         </w:tc>
       </w:tr>
@@ -4892,7 +4854,7 @@
           </w:tcPr>
           <w:p>
             <w:pPr>
-              <w:jc w:val="both"/>
+              <w:jc w:val="center"/>
               <w:cnfStyle w:val="000000100000" w:firstRow="0" w:lastRow="0" w:firstColumn="0" w:lastColumn="0" w:oddVBand="0" w:evenVBand="0" w:oddHBand="1" w:evenHBand="0" w:firstRowFirstColumn="0" w:firstRowLastColumn="0" w:lastRowFirstColumn="0" w:lastRowLastColumn="0"/>
               <w:rPr>
                 <w:rFonts w:ascii="Dax-Regular" w:hAnsi="Dax-Regular"/>
@@ -4900,6 +4862,16 @@
                 <w:lang w:val="es-419"/>
               </w:rPr>
             </w:pPr>
+            <w:r>
+              <w:rPr>
+                <w:rFonts w:ascii="Dax-Regular" w:hAnsi="Dax-Regular"/>
+                <w:noProof w:val="0"/>
+                <w:sz w:val="21"/>
+                <w:szCs w:val="21"/>
+                <w:lang w:val="es-419"/>
+              </w:rPr>
+              <w:t>Exceso de tiempo (&gt; 10 min)</w:t>
+            </w:r>
           </w:p>
         </w:tc>
         <w:tc>
@@ -4908,7 +4880,7 @@
           </w:tcPr>
           <w:p>
             <w:pPr>
-              <w:jc w:val="both"/>
+              <w:jc w:val="center"/>
               <w:cnfStyle w:val="000000100000" w:firstRow="0" w:lastRow="0" w:firstColumn="0" w:lastColumn="0" w:oddVBand="0" w:evenVBand="0" w:oddHBand="1" w:evenHBand="0" w:firstRowFirstColumn="0" w:firstRowLastColumn="0" w:lastRowFirstColumn="0" w:lastRowLastColumn="0"/>
               <w:rPr>
                 <w:rFonts w:ascii="Dax-Regular" w:hAnsi="Dax-Regular"/>
@@ -4916,6 +4888,16 @@
                 <w:lang w:val="es-419"/>
               </w:rPr>
             </w:pPr>
+            <w:r>
+              <w:rPr>
+                <w:rFonts w:ascii="Dax-Regular" w:hAnsi="Dax-Regular"/>
+                <w:noProof w:val="0"/>
+                <w:sz w:val="21"/>
+                <w:szCs w:val="21"/>
+                <w:lang w:val="es-419"/>
+              </w:rPr>
+              <w:t>Exceso de tiempo (&gt; 10 min)</w:t>
+            </w:r>
           </w:p>
         </w:tc>
         <w:tc>
@@ -4924,7 +4906,7 @@
           </w:tcPr>
           <w:p>
             <w:pPr>
-              <w:jc w:val="both"/>
+              <w:jc w:val="center"/>
               <w:cnfStyle w:val="000000100000" w:firstRow="0" w:lastRow="0" w:firstColumn="0" w:lastColumn="0" w:oddVBand="0" w:evenVBand="0" w:oddHBand="1" w:evenHBand="0" w:firstRowFirstColumn="0" w:firstRowLastColumn="0" w:lastRowFirstColumn="0" w:lastRowLastColumn="0"/>
               <w:rPr>
                 <w:rFonts w:ascii="Dax-Regular" w:hAnsi="Dax-Regular"/>
@@ -4932,6 +4914,16 @@
                 <w:lang w:val="es-419"/>
               </w:rPr>
             </w:pPr>
+            <w:r>
+              <w:rPr>
+                <w:rFonts w:ascii="Dax-Regular" w:hAnsi="Dax-Regular"/>
+                <w:noProof w:val="0"/>
+                <w:sz w:val="21"/>
+                <w:szCs w:val="21"/>
+                <w:lang w:val="es-419"/>
+              </w:rPr>
+              <w:t>Exceso de tiempo (&gt; 10 min)</w:t>
+            </w:r>
           </w:p>
         </w:tc>
       </w:tr>
@@ -4969,7 +4961,7 @@
           </w:tcPr>
           <w:p>
             <w:pPr>
-              <w:jc w:val="both"/>
+              <w:jc w:val="center"/>
               <w:cnfStyle w:val="000000000000" w:firstRow="0" w:lastRow="0" w:firstColumn="0" w:lastColumn="0" w:oddVBand="0" w:evenVBand="0" w:oddHBand="0" w:evenHBand="0" w:firstRowFirstColumn="0" w:firstRowLastColumn="0" w:lastRowFirstColumn="0" w:lastRowLastColumn="0"/>
               <w:rPr>
                 <w:rFonts w:ascii="Dax-Regular" w:hAnsi="Dax-Regular"/>
@@ -4977,6 +4969,16 @@
                 <w:lang w:val="es-419"/>
               </w:rPr>
             </w:pPr>
+            <w:r>
+              <w:rPr>
+                <w:rFonts w:ascii="Dax-Regular" w:hAnsi="Dax-Regular"/>
+                <w:noProof w:val="0"/>
+                <w:sz w:val="21"/>
+                <w:szCs w:val="21"/>
+                <w:lang w:val="es-419"/>
+              </w:rPr>
+              <w:t>Exceso de tiempo (&gt; 10 min)</w:t>
+            </w:r>
           </w:p>
         </w:tc>
         <w:tc>
@@ -4985,7 +4987,7 @@
           </w:tcPr>
           <w:p>
             <w:pPr>
-              <w:jc w:val="both"/>
+              <w:jc w:val="center"/>
               <w:cnfStyle w:val="000000000000" w:firstRow="0" w:lastRow="0" w:firstColumn="0" w:lastColumn="0" w:oddVBand="0" w:evenVBand="0" w:oddHBand="0" w:evenHBand="0" w:firstRowFirstColumn="0" w:firstRowLastColumn="0" w:lastRowFirstColumn="0" w:lastRowLastColumn="0"/>
               <w:rPr>
                 <w:rFonts w:ascii="Dax-Regular" w:hAnsi="Dax-Regular"/>
@@ -4993,6 +4995,16 @@
                 <w:lang w:val="es-419"/>
               </w:rPr>
             </w:pPr>
+            <w:r>
+              <w:rPr>
+                <w:rFonts w:ascii="Dax-Regular" w:hAnsi="Dax-Regular"/>
+                <w:noProof w:val="0"/>
+                <w:sz w:val="21"/>
+                <w:szCs w:val="21"/>
+                <w:lang w:val="es-419"/>
+              </w:rPr>
+              <w:t>Exceso de tiempo (&gt; 10 min)</w:t>
+            </w:r>
           </w:p>
         </w:tc>
         <w:tc>
@@ -5001,7 +5013,7 @@
           </w:tcPr>
           <w:p>
             <w:pPr>
-              <w:jc w:val="both"/>
+              <w:jc w:val="center"/>
               <w:cnfStyle w:val="000000000000" w:firstRow="0" w:lastRow="0" w:firstColumn="0" w:lastColumn="0" w:oddVBand="0" w:evenVBand="0" w:oddHBand="0" w:evenHBand="0" w:firstRowFirstColumn="0" w:firstRowLastColumn="0" w:lastRowFirstColumn="0" w:lastRowLastColumn="0"/>
               <w:rPr>
                 <w:rFonts w:ascii="Dax-Regular" w:hAnsi="Dax-Regular"/>
@@ -5009,6 +5021,16 @@
                 <w:lang w:val="es-419"/>
               </w:rPr>
             </w:pPr>
+            <w:r>
+              <w:rPr>
+                <w:rFonts w:ascii="Dax-Regular" w:hAnsi="Dax-Regular"/>
+                <w:noProof w:val="0"/>
+                <w:sz w:val="21"/>
+                <w:szCs w:val="21"/>
+                <w:lang w:val="es-419"/>
+              </w:rPr>
+              <w:t>Exceso de tiempo (&gt; 10 min)</w:t>
+            </w:r>
           </w:p>
         </w:tc>
       </w:tr>
@@ -5037,6 +5059,7 @@
                 <w:noProof w:val="0"/>
                 <w:lang w:val="es-419"/>
               </w:rPr>
+              <w:lastRenderedPageBreak/>
               <w:t>64000</w:t>
             </w:r>
           </w:p>
@@ -5047,7 +5070,7 @@
           </w:tcPr>
           <w:p>
             <w:pPr>
-              <w:jc w:val="both"/>
+              <w:jc w:val="center"/>
               <w:cnfStyle w:val="000000100000" w:firstRow="0" w:lastRow="0" w:firstColumn="0" w:lastColumn="0" w:oddVBand="0" w:evenVBand="0" w:oddHBand="1" w:evenHBand="0" w:firstRowFirstColumn="0" w:firstRowLastColumn="0" w:lastRowFirstColumn="0" w:lastRowLastColumn="0"/>
               <w:rPr>
                 <w:rFonts w:ascii="Dax-Regular" w:hAnsi="Dax-Regular"/>
@@ -5055,6 +5078,16 @@
                 <w:lang w:val="es-419"/>
               </w:rPr>
             </w:pPr>
+            <w:r>
+              <w:rPr>
+                <w:rFonts w:ascii="Dax-Regular" w:hAnsi="Dax-Regular"/>
+                <w:noProof w:val="0"/>
+                <w:sz w:val="21"/>
+                <w:szCs w:val="21"/>
+                <w:lang w:val="es-419"/>
+              </w:rPr>
+              <w:t>Exceso de tiempo (&gt; 10 min)</w:t>
+            </w:r>
           </w:p>
         </w:tc>
         <w:tc>
@@ -5063,7 +5096,7 @@
           </w:tcPr>
           <w:p>
             <w:pPr>
-              <w:jc w:val="both"/>
+              <w:jc w:val="center"/>
               <w:cnfStyle w:val="000000100000" w:firstRow="0" w:lastRow="0" w:firstColumn="0" w:lastColumn="0" w:oddVBand="0" w:evenVBand="0" w:oddHBand="1" w:evenHBand="0" w:firstRowFirstColumn="0" w:firstRowLastColumn="0" w:lastRowFirstColumn="0" w:lastRowLastColumn="0"/>
               <w:rPr>
                 <w:rFonts w:ascii="Dax-Regular" w:hAnsi="Dax-Regular"/>
@@ -5071,6 +5104,16 @@
                 <w:lang w:val="es-419"/>
               </w:rPr>
             </w:pPr>
+            <w:r>
+              <w:rPr>
+                <w:rFonts w:ascii="Dax-Regular" w:hAnsi="Dax-Regular"/>
+                <w:noProof w:val="0"/>
+                <w:sz w:val="21"/>
+                <w:szCs w:val="21"/>
+                <w:lang w:val="es-419"/>
+              </w:rPr>
+              <w:t>Exceso de tiempo (&gt; 10 min)</w:t>
+            </w:r>
           </w:p>
         </w:tc>
         <w:tc>
@@ -5079,7 +5122,7 @@
           </w:tcPr>
           <w:p>
             <w:pPr>
-              <w:jc w:val="both"/>
+              <w:jc w:val="center"/>
               <w:cnfStyle w:val="000000100000" w:firstRow="0" w:lastRow="0" w:firstColumn="0" w:lastColumn="0" w:oddVBand="0" w:evenVBand="0" w:oddHBand="1" w:evenHBand="0" w:firstRowFirstColumn="0" w:firstRowLastColumn="0" w:lastRowFirstColumn="0" w:lastRowLastColumn="0"/>
               <w:rPr>
                 <w:rFonts w:ascii="Dax-Regular" w:hAnsi="Dax-Regular"/>
@@ -5087,6 +5130,16 @@
                 <w:lang w:val="es-419"/>
               </w:rPr>
             </w:pPr>
+            <w:r>
+              <w:rPr>
+                <w:rFonts w:ascii="Dax-Regular" w:hAnsi="Dax-Regular"/>
+                <w:noProof w:val="0"/>
+                <w:sz w:val="21"/>
+                <w:szCs w:val="21"/>
+                <w:lang w:val="es-419"/>
+              </w:rPr>
+              <w:t>Exceso de tiempo (&gt; 10 min)</w:t>
+            </w:r>
           </w:p>
         </w:tc>
       </w:tr>
@@ -5124,7 +5177,7 @@
           </w:tcPr>
           <w:p>
             <w:pPr>
-              <w:jc w:val="both"/>
+              <w:jc w:val="center"/>
               <w:cnfStyle w:val="000000000000" w:firstRow="0" w:lastRow="0" w:firstColumn="0" w:lastColumn="0" w:oddVBand="0" w:evenVBand="0" w:oddHBand="0" w:evenHBand="0" w:firstRowFirstColumn="0" w:firstRowLastColumn="0" w:lastRowFirstColumn="0" w:lastRowLastColumn="0"/>
               <w:rPr>
                 <w:rFonts w:ascii="Dax-Regular" w:hAnsi="Dax-Regular"/>
@@ -5132,6 +5185,16 @@
                 <w:lang w:val="es-419"/>
               </w:rPr>
             </w:pPr>
+            <w:r>
+              <w:rPr>
+                <w:rFonts w:ascii="Dax-Regular" w:hAnsi="Dax-Regular"/>
+                <w:noProof w:val="0"/>
+                <w:sz w:val="21"/>
+                <w:szCs w:val="21"/>
+                <w:lang w:val="es-419"/>
+              </w:rPr>
+              <w:t>Exceso de tiempo (&gt; 10 min)</w:t>
+            </w:r>
           </w:p>
         </w:tc>
         <w:tc>
@@ -5140,7 +5203,7 @@
           </w:tcPr>
           <w:p>
             <w:pPr>
-              <w:jc w:val="both"/>
+              <w:jc w:val="center"/>
               <w:cnfStyle w:val="000000000000" w:firstRow="0" w:lastRow="0" w:firstColumn="0" w:lastColumn="0" w:oddVBand="0" w:evenVBand="0" w:oddHBand="0" w:evenHBand="0" w:firstRowFirstColumn="0" w:firstRowLastColumn="0" w:lastRowFirstColumn="0" w:lastRowLastColumn="0"/>
               <w:rPr>
                 <w:rFonts w:ascii="Dax-Regular" w:hAnsi="Dax-Regular"/>
@@ -5148,6 +5211,16 @@
                 <w:lang w:val="es-419"/>
               </w:rPr>
             </w:pPr>
+            <w:r>
+              <w:rPr>
+                <w:rFonts w:ascii="Dax-Regular" w:hAnsi="Dax-Regular"/>
+                <w:noProof w:val="0"/>
+                <w:sz w:val="21"/>
+                <w:szCs w:val="21"/>
+                <w:lang w:val="es-419"/>
+              </w:rPr>
+              <w:t>Exceso de tiempo (&gt; 10 min)</w:t>
+            </w:r>
           </w:p>
         </w:tc>
         <w:tc>
@@ -5156,7 +5229,7 @@
           </w:tcPr>
           <w:p>
             <w:pPr>
-              <w:jc w:val="both"/>
+              <w:jc w:val="center"/>
               <w:cnfStyle w:val="000000000000" w:firstRow="0" w:lastRow="0" w:firstColumn="0" w:lastColumn="0" w:oddVBand="0" w:evenVBand="0" w:oddHBand="0" w:evenHBand="0" w:firstRowFirstColumn="0" w:firstRowLastColumn="0" w:lastRowFirstColumn="0" w:lastRowLastColumn="0"/>
               <w:rPr>
                 <w:rFonts w:ascii="Dax-Regular" w:hAnsi="Dax-Regular"/>
@@ -5164,6 +5237,16 @@
                 <w:lang w:val="es-419"/>
               </w:rPr>
             </w:pPr>
+            <w:r>
+              <w:rPr>
+                <w:rFonts w:ascii="Dax-Regular" w:hAnsi="Dax-Regular"/>
+                <w:noProof w:val="0"/>
+                <w:sz w:val="21"/>
+                <w:szCs w:val="21"/>
+                <w:lang w:val="es-419"/>
+              </w:rPr>
+              <w:t>Exceso de tiempo (&gt; 10 min)</w:t>
+            </w:r>
           </w:p>
         </w:tc>
       </w:tr>
@@ -5202,7 +5285,7 @@
           </w:tcPr>
           <w:p>
             <w:pPr>
-              <w:jc w:val="both"/>
+              <w:jc w:val="center"/>
               <w:cnfStyle w:val="000000100000" w:firstRow="0" w:lastRow="0" w:firstColumn="0" w:lastColumn="0" w:oddVBand="0" w:evenVBand="0" w:oddHBand="1" w:evenHBand="0" w:firstRowFirstColumn="0" w:firstRowLastColumn="0" w:lastRowFirstColumn="0" w:lastRowLastColumn="0"/>
               <w:rPr>
                 <w:rFonts w:ascii="Dax-Regular" w:hAnsi="Dax-Regular"/>
@@ -5210,6 +5293,16 @@
                 <w:lang w:val="es-419"/>
               </w:rPr>
             </w:pPr>
+            <w:r>
+              <w:rPr>
+                <w:rFonts w:ascii="Dax-Regular" w:hAnsi="Dax-Regular"/>
+                <w:noProof w:val="0"/>
+                <w:sz w:val="21"/>
+                <w:szCs w:val="21"/>
+                <w:lang w:val="es-419"/>
+              </w:rPr>
+              <w:t>Exceso de tiempo (&gt; 10 min)</w:t>
+            </w:r>
           </w:p>
         </w:tc>
         <w:tc>
@@ -5218,7 +5311,7 @@
           </w:tcPr>
           <w:p>
             <w:pPr>
-              <w:jc w:val="both"/>
+              <w:jc w:val="center"/>
               <w:cnfStyle w:val="000000100000" w:firstRow="0" w:lastRow="0" w:firstColumn="0" w:lastColumn="0" w:oddVBand="0" w:evenVBand="0" w:oddHBand="1" w:evenHBand="0" w:firstRowFirstColumn="0" w:firstRowLastColumn="0" w:lastRowFirstColumn="0" w:lastRowLastColumn="0"/>
               <w:rPr>
                 <w:rFonts w:ascii="Dax-Regular" w:hAnsi="Dax-Regular"/>
@@ -5226,6 +5319,16 @@
                 <w:lang w:val="es-419"/>
               </w:rPr>
             </w:pPr>
+            <w:r>
+              <w:rPr>
+                <w:rFonts w:ascii="Dax-Regular" w:hAnsi="Dax-Regular"/>
+                <w:noProof w:val="0"/>
+                <w:sz w:val="21"/>
+                <w:szCs w:val="21"/>
+                <w:lang w:val="es-419"/>
+              </w:rPr>
+              <w:t>Exceso de tiempo (&gt; 10 min)</w:t>
+            </w:r>
           </w:p>
         </w:tc>
         <w:tc>
@@ -5234,7 +5337,7 @@
           </w:tcPr>
           <w:p>
             <w:pPr>
-              <w:jc w:val="both"/>
+              <w:jc w:val="center"/>
               <w:cnfStyle w:val="000000100000" w:firstRow="0" w:lastRow="0" w:firstColumn="0" w:lastColumn="0" w:oddVBand="0" w:evenVBand="0" w:oddHBand="1" w:evenHBand="0" w:firstRowFirstColumn="0" w:firstRowLastColumn="0" w:lastRowFirstColumn="0" w:lastRowLastColumn="0"/>
               <w:rPr>
                 <w:rFonts w:ascii="Dax-Regular" w:hAnsi="Dax-Regular"/>
@@ -5242,6 +5345,16 @@
                 <w:lang w:val="es-419"/>
               </w:rPr>
             </w:pPr>
+            <w:r>
+              <w:rPr>
+                <w:rFonts w:ascii="Dax-Regular" w:hAnsi="Dax-Regular"/>
+                <w:noProof w:val="0"/>
+                <w:sz w:val="21"/>
+                <w:szCs w:val="21"/>
+                <w:lang w:val="es-419"/>
+              </w:rPr>
+              <w:t>Exceso de tiempo (&gt; 10 min)</w:t>
+            </w:r>
           </w:p>
         </w:tc>
       </w:tr>
@@ -5280,7 +5393,7 @@
           </w:tcPr>
           <w:p>
             <w:pPr>
-              <w:jc w:val="both"/>
+              <w:jc w:val="center"/>
               <w:cnfStyle w:val="000000000000" w:firstRow="0" w:lastRow="0" w:firstColumn="0" w:lastColumn="0" w:oddVBand="0" w:evenVBand="0" w:oddHBand="0" w:evenHBand="0" w:firstRowFirstColumn="0" w:firstRowLastColumn="0" w:lastRowFirstColumn="0" w:lastRowLastColumn="0"/>
               <w:rPr>
                 <w:rFonts w:ascii="Dax-Regular" w:hAnsi="Dax-Regular"/>
@@ -5288,6 +5401,14 @@
                 <w:lang w:val="es-419"/>
               </w:rPr>
             </w:pPr>
+            <w:r>
+              <w:rPr>
+                <w:rFonts w:ascii="Dax-Regular" w:hAnsi="Dax-Regular"/>
+                <w:noProof w:val="0"/>
+                <w:lang w:val="es-419"/>
+              </w:rPr>
+              <w:t>-</w:t>
+            </w:r>
           </w:p>
         </w:tc>
         <w:tc>
@@ -5296,7 +5417,7 @@
           </w:tcPr>
           <w:p>
             <w:pPr>
-              <w:jc w:val="both"/>
+              <w:jc w:val="center"/>
               <w:cnfStyle w:val="000000000000" w:firstRow="0" w:lastRow="0" w:firstColumn="0" w:lastColumn="0" w:oddVBand="0" w:evenVBand="0" w:oddHBand="0" w:evenHBand="0" w:firstRowFirstColumn="0" w:firstRowLastColumn="0" w:lastRowFirstColumn="0" w:lastRowLastColumn="0"/>
               <w:rPr>
                 <w:rFonts w:ascii="Dax-Regular" w:hAnsi="Dax-Regular"/>
@@ -5304,6 +5425,14 @@
                 <w:lang w:val="es-419"/>
               </w:rPr>
             </w:pPr>
+            <w:r>
+              <w:rPr>
+                <w:rFonts w:ascii="Dax-Regular" w:hAnsi="Dax-Regular"/>
+                <w:noProof w:val="0"/>
+                <w:lang w:val="es-419"/>
+              </w:rPr>
+              <w:t>-</w:t>
+            </w:r>
           </w:p>
         </w:tc>
         <w:tc>
@@ -5313,7 +5442,7 @@
           <w:p>
             <w:pPr>
               <w:keepNext/>
-              <w:jc w:val="both"/>
+              <w:jc w:val="center"/>
               <w:cnfStyle w:val="000000000000" w:firstRow="0" w:lastRow="0" w:firstColumn="0" w:lastColumn="0" w:oddVBand="0" w:evenVBand="0" w:oddHBand="0" w:evenHBand="0" w:firstRowFirstColumn="0" w:firstRowLastColumn="0" w:lastRowFirstColumn="0" w:lastRowLastColumn="0"/>
               <w:rPr>
                 <w:rFonts w:ascii="Dax-Regular" w:hAnsi="Dax-Regular"/>
@@ -5321,6 +5450,14 @@
                 <w:lang w:val="es-419"/>
               </w:rPr>
             </w:pPr>
+            <w:r>
+              <w:rPr>
+                <w:rFonts w:ascii="Dax-Regular" w:hAnsi="Dax-Regular"/>
+                <w:noProof w:val="0"/>
+                <w:lang w:val="es-419"/>
+              </w:rPr>
+              <w:t>-</w:t>
+            </w:r>
           </w:p>
         </w:tc>
       </w:tr>
@@ -5488,34 +5625,14 @@
                 <w:lang w:val="es-419"/>
               </w:rPr>
             </w:pPr>
-            <w:proofErr w:type="spellStart"/>
-            <w:r>
-              <w:rPr>
-                <w:rFonts w:ascii="Dax-Regular" w:hAnsi="Dax-Regular"/>
-                <w:noProof w:val="0"/>
-                <w:lang w:val="es-419"/>
-              </w:rPr>
-              <w:t>Insertion</w:t>
-            </w:r>
-            <w:proofErr w:type="spellEnd"/>
-            <w:r>
-              <w:rPr>
-                <w:rFonts w:ascii="Dax-Regular" w:hAnsi="Dax-Regular"/>
-                <w:noProof w:val="0"/>
-                <w:lang w:val="es-419"/>
-              </w:rPr>
-              <w:t xml:space="preserve"> </w:t>
-            </w:r>
-            <w:proofErr w:type="spellStart"/>
-            <w:r>
-              <w:rPr>
-                <w:rFonts w:ascii="Dax-Regular" w:hAnsi="Dax-Regular"/>
-                <w:noProof w:val="0"/>
-                <w:lang w:val="es-419"/>
-              </w:rPr>
-              <w:t>sort</w:t>
-            </w:r>
-            <w:proofErr w:type="spellEnd"/>
+            <w:r>
+              <w:rPr>
+                <w:rFonts w:ascii="Dax-Regular" w:hAnsi="Dax-Regular"/>
+                <w:noProof w:val="0"/>
+                <w:lang w:val="es-419"/>
+              </w:rPr>
+              <w:t>Insertion sort</w:t>
+            </w:r>
           </w:p>
         </w:tc>
         <w:tc>
@@ -5532,6 +5649,14 @@
                 <w:lang w:val="es-419"/>
               </w:rPr>
             </w:pPr>
+            <w:r>
+              <w:rPr>
+                <w:rFonts w:ascii="Dax-Regular" w:hAnsi="Dax-Regular"/>
+                <w:noProof w:val="0"/>
+                <w:lang w:val="es-419"/>
+              </w:rPr>
+              <w:t>Mas eficiente</w:t>
+            </w:r>
           </w:p>
         </w:tc>
         <w:tc>
@@ -5548,6 +5673,14 @@
                 <w:lang w:val="es-419"/>
               </w:rPr>
             </w:pPr>
+            <w:r>
+              <w:rPr>
+                <w:rFonts w:ascii="Dax-Regular" w:hAnsi="Dax-Regular"/>
+                <w:noProof w:val="0"/>
+                <w:lang w:val="es-419"/>
+              </w:rPr>
+              <w:t xml:space="preserve">Menos eficiente </w:t>
+            </w:r>
           </w:p>
         </w:tc>
       </w:tr>
@@ -5572,34 +5705,14 @@
                 <w:lang w:val="es-419"/>
               </w:rPr>
             </w:pPr>
-            <w:proofErr w:type="spellStart"/>
-            <w:r>
-              <w:rPr>
-                <w:rFonts w:ascii="Dax-Regular" w:hAnsi="Dax-Regular"/>
-                <w:noProof w:val="0"/>
-                <w:lang w:val="es-419"/>
-              </w:rPr>
-              <w:t>Selection</w:t>
-            </w:r>
-            <w:proofErr w:type="spellEnd"/>
-            <w:r>
-              <w:rPr>
-                <w:rFonts w:ascii="Dax-Regular" w:hAnsi="Dax-Regular"/>
-                <w:noProof w:val="0"/>
-                <w:lang w:val="es-419"/>
-              </w:rPr>
-              <w:t xml:space="preserve"> </w:t>
-            </w:r>
-            <w:proofErr w:type="spellStart"/>
-            <w:r>
-              <w:rPr>
-                <w:rFonts w:ascii="Dax-Regular" w:hAnsi="Dax-Regular"/>
-                <w:noProof w:val="0"/>
-                <w:lang w:val="es-419"/>
-              </w:rPr>
-              <w:t>sort</w:t>
-            </w:r>
-            <w:proofErr w:type="spellEnd"/>
+            <w:r>
+              <w:rPr>
+                <w:rFonts w:ascii="Dax-Regular" w:hAnsi="Dax-Regular"/>
+                <w:noProof w:val="0"/>
+                <w:lang w:val="es-419"/>
+              </w:rPr>
+              <w:t>Selection sort</w:t>
+            </w:r>
             <w:r>
               <w:rPr>
                 <w:noProof w:val="0"/>
@@ -5623,6 +5736,14 @@
                 <w:lang w:val="es-419"/>
               </w:rPr>
             </w:pPr>
+            <w:r>
+              <w:rPr>
+                <w:rFonts w:ascii="Dax-Regular" w:hAnsi="Dax-Regular"/>
+                <w:noProof w:val="0"/>
+                <w:lang w:val="es-419"/>
+              </w:rPr>
+              <w:t xml:space="preserve">Mas eficiente </w:t>
+            </w:r>
           </w:p>
         </w:tc>
         <w:tc>
@@ -5639,6 +5760,14 @@
                 <w:lang w:val="es-419"/>
               </w:rPr>
             </w:pPr>
+            <w:r>
+              <w:rPr>
+                <w:rFonts w:ascii="Dax-Regular" w:hAnsi="Dax-Regular"/>
+                <w:noProof w:val="0"/>
+                <w:lang w:val="es-419"/>
+              </w:rPr>
+              <w:t>Menos eficiente</w:t>
+            </w:r>
           </w:p>
         </w:tc>
       </w:tr>
@@ -5667,19 +5796,8 @@
                 <w:noProof w:val="0"/>
                 <w:lang w:val="es-419"/>
               </w:rPr>
-              <w:lastRenderedPageBreak/>
-              <w:t xml:space="preserve">Shell </w:t>
-            </w:r>
-            <w:proofErr w:type="spellStart"/>
-            <w:r>
-              <w:rPr>
-                <w:rFonts w:ascii="Dax-Regular" w:hAnsi="Dax-Regular"/>
-                <w:noProof w:val="0"/>
-                <w:lang w:val="es-419"/>
-              </w:rPr>
-              <w:t>sort</w:t>
-            </w:r>
-            <w:proofErr w:type="spellEnd"/>
+              <w:t>Shell sort</w:t>
+            </w:r>
           </w:p>
         </w:tc>
         <w:tc>
@@ -5696,6 +5814,14 @@
                 <w:lang w:val="es-419"/>
               </w:rPr>
             </w:pPr>
+            <w:r>
+              <w:rPr>
+                <w:rFonts w:ascii="Dax-Regular" w:hAnsi="Dax-Regular"/>
+                <w:noProof w:val="0"/>
+                <w:lang w:val="es-419"/>
+              </w:rPr>
+              <w:t>Mas eficiente</w:t>
+            </w:r>
           </w:p>
         </w:tc>
         <w:tc>
@@ -5713,6 +5839,14 @@
                 <w:lang w:val="es-419"/>
               </w:rPr>
             </w:pPr>
+            <w:r>
+              <w:rPr>
+                <w:rFonts w:ascii="Dax-Regular" w:hAnsi="Dax-Regular"/>
+                <w:noProof w:val="0"/>
+                <w:lang w:val="es-419"/>
+              </w:rPr>
+              <w:t>Menos eficiente</w:t>
+            </w:r>
           </w:p>
         </w:tc>
       </w:tr>
@@ -5883,39 +6017,7 @@
           <w:rFonts w:ascii="Dax-Regular" w:hAnsi="Dax-Regular"/>
           <w:lang w:val="es-419"/>
         </w:rPr>
-        <w:t xml:space="preserve">Comparación de rendimiento para </w:t>
-      </w:r>
-      <w:proofErr w:type="spellStart"/>
-      <w:r>
-        <w:rPr>
-          <w:rFonts w:ascii="Dax-Regular" w:hAnsi="Dax-Regular"/>
-          <w:lang w:val="es-419"/>
-        </w:rPr>
-        <w:t>Insertion</w:t>
-      </w:r>
-      <w:proofErr w:type="spellEnd"/>
-      <w:r>
-        <w:rPr>
-          <w:rFonts w:ascii="Dax-Regular" w:hAnsi="Dax-Regular"/>
-          <w:lang w:val="es-419"/>
-        </w:rPr>
-        <w:t xml:space="preserve"> </w:t>
-      </w:r>
-      <w:proofErr w:type="spellStart"/>
-      <w:r>
-        <w:rPr>
-          <w:rFonts w:ascii="Dax-Regular" w:hAnsi="Dax-Regular"/>
-          <w:lang w:val="es-419"/>
-        </w:rPr>
-        <w:t>Sort</w:t>
-      </w:r>
-      <w:proofErr w:type="spellEnd"/>
-      <w:r>
-        <w:rPr>
-          <w:rFonts w:ascii="Dax-Regular" w:hAnsi="Dax-Regular"/>
-          <w:lang w:val="es-419"/>
-        </w:rPr>
-        <w:t>.</w:t>
+        <w:t>Comparación de rendimiento para Insertion Sort.</w:t>
       </w:r>
     </w:p>
     <w:p>
@@ -5937,39 +6039,7 @@
           <w:rFonts w:ascii="Dax-Regular" w:hAnsi="Dax-Regular"/>
           <w:lang w:val="es-419"/>
         </w:rPr>
-        <w:t xml:space="preserve">Comparación de rendimiento para </w:t>
-      </w:r>
-      <w:proofErr w:type="spellStart"/>
-      <w:r>
-        <w:rPr>
-          <w:rFonts w:ascii="Dax-Regular" w:hAnsi="Dax-Regular"/>
-          <w:lang w:val="es-419"/>
-        </w:rPr>
-        <w:t>Selection</w:t>
-      </w:r>
-      <w:proofErr w:type="spellEnd"/>
-      <w:r>
-        <w:rPr>
-          <w:rFonts w:ascii="Dax-Regular" w:hAnsi="Dax-Regular"/>
-          <w:lang w:val="es-419"/>
-        </w:rPr>
-        <w:t xml:space="preserve"> </w:t>
-      </w:r>
-      <w:proofErr w:type="spellStart"/>
-      <w:r>
-        <w:rPr>
-          <w:rFonts w:ascii="Dax-Regular" w:hAnsi="Dax-Regular"/>
-          <w:lang w:val="es-419"/>
-        </w:rPr>
-        <w:t>Sort</w:t>
-      </w:r>
-      <w:proofErr w:type="spellEnd"/>
-      <w:r>
-        <w:rPr>
-          <w:rFonts w:ascii="Dax-Regular" w:hAnsi="Dax-Regular"/>
-          <w:lang w:val="es-419"/>
-        </w:rPr>
-        <w:t>.</w:t>
+        <w:t>Comparación de rendimiento para Selection Sort.</w:t>
       </w:r>
     </w:p>
     <w:p>
@@ -5991,23 +6061,7 @@
           <w:rFonts w:ascii="Dax-Regular" w:hAnsi="Dax-Regular"/>
           <w:lang w:val="es-419"/>
         </w:rPr>
-        <w:t xml:space="preserve">Comparación de rendimiento para Shell </w:t>
-      </w:r>
-      <w:proofErr w:type="spellStart"/>
-      <w:r>
-        <w:rPr>
-          <w:rFonts w:ascii="Dax-Regular" w:hAnsi="Dax-Regular"/>
-          <w:lang w:val="es-419"/>
-        </w:rPr>
-        <w:t>Sort</w:t>
-      </w:r>
-      <w:proofErr w:type="spellEnd"/>
-      <w:r>
-        <w:rPr>
-          <w:rFonts w:ascii="Dax-Regular" w:hAnsi="Dax-Regular"/>
-          <w:lang w:val="es-419"/>
-        </w:rPr>
-        <w:t>.</w:t>
+        <w:t>Comparación de rendimiento para Shell Sort.</w:t>
       </w:r>
     </w:p>
     <w:p>
@@ -7774,12 +7828,9 @@
 </file>
 
 <file path=customXml/item1.xml><?xml version="1.0" encoding="utf-8"?>
-<?mso-contentType ?>
-<FormTemplates xmlns="http://schemas.microsoft.com/sharepoint/v3/contenttype/forms">
-  <Display>DocumentLibraryForm</Display>
-  <Edit>DocumentLibraryForm</Edit>
-  <New>DocumentLibraryForm</New>
-</FormTemplates>
+<p:properties xmlns:p="http://schemas.microsoft.com/office/2006/metadata/properties" xmlns:xsi="http://www.w3.org/2001/XMLSchema-instance" xmlns:pc="http://schemas.microsoft.com/office/infopath/2007/PartnerControls">
+  <documentManagement/>
+</p:properties>
 </file>
 
 <file path=customXml/item2.xml><?xml version="1.0" encoding="utf-8"?>
@@ -7994,15 +8045,19 @@
 </file>
 
 <file path=customXml/item3.xml><?xml version="1.0" encoding="utf-8"?>
-<p:properties xmlns:p="http://schemas.microsoft.com/office/2006/metadata/properties" xmlns:xsi="http://www.w3.org/2001/XMLSchema-instance" xmlns:pc="http://schemas.microsoft.com/office/infopath/2007/PartnerControls">
-  <documentManagement/>
-</p:properties>
+<?mso-contentType ?>
+<FormTemplates xmlns="http://schemas.microsoft.com/sharepoint/v3/contenttype/forms">
+  <Display>DocumentLibraryForm</Display>
+  <Edit>DocumentLibraryForm</Edit>
+  <New>DocumentLibraryForm</New>
+</FormTemplates>
 </file>
 
 <file path=customXml/itemProps1.xml><?xml version="1.0" encoding="utf-8"?>
-<ds:datastoreItem xmlns:ds="http://schemas.openxmlformats.org/officeDocument/2006/customXml" ds:itemID="{7DBE8262-9C92-4A1B-85FF-A533173B85D6}">
+<ds:datastoreItem xmlns:ds="http://schemas.openxmlformats.org/officeDocument/2006/customXml" ds:itemID="{D8D55360-DA4E-4EE6-A532-0D8BE99E30A4}">
   <ds:schemaRefs>
-    <ds:schemaRef ds:uri="http://schemas.microsoft.com/sharepoint/v3/contenttype/forms"/>
+    <ds:schemaRef ds:uri="http://schemas.microsoft.com/office/2006/metadata/properties"/>
+    <ds:schemaRef ds:uri="http://schemas.microsoft.com/office/infopath/2007/PartnerControls"/>
   </ds:schemaRefs>
 </ds:datastoreItem>
 </file>
@@ -8027,10 +8082,9 @@
 </file>
 
 <file path=customXml/itemProps3.xml><?xml version="1.0" encoding="utf-8"?>
-<ds:datastoreItem xmlns:ds="http://schemas.openxmlformats.org/officeDocument/2006/customXml" ds:itemID="{D8D55360-DA4E-4EE6-A532-0D8BE99E30A4}">
+<ds:datastoreItem xmlns:ds="http://schemas.openxmlformats.org/officeDocument/2006/customXml" ds:itemID="{7DBE8262-9C92-4A1B-85FF-A533173B85D6}">
   <ds:schemaRefs>
-    <ds:schemaRef ds:uri="http://schemas.microsoft.com/office/2006/metadata/properties"/>
-    <ds:schemaRef ds:uri="http://schemas.microsoft.com/office/infopath/2007/PartnerControls"/>
+    <ds:schemaRef ds:uri="http://schemas.microsoft.com/sharepoint/v3/contenttype/forms"/>
   </ds:schemaRefs>
 </ds:datastoreItem>
 </file>
</xml_diff>

<commit_message>
Se respondio pregunta 1 y 4
</commit_message>
<xml_diff>
--- a/Docs/Observaciones-Lab 4.docx
+++ b/Docs/Observaciones-Lab 4.docx
@@ -7914,6 +7914,167 @@
     <w:p>
       <w:pPr>
         <w:pStyle w:val="ListParagraph"/>
+        <w:spacing w:after="0"/>
+        <w:ind w:left="360"/>
+        <w:jc w:val="both"/>
+        <w:rPr>
+          <w:rFonts w:ascii="Times New Roman" w:hAnsi="Times New Roman" w:cs="Times New Roman"/>
+          <w:sz w:val="24"/>
+          <w:szCs w:val="24"/>
+          <w:lang w:val="es-419"/>
+        </w:rPr>
+      </w:pPr>
+    </w:p>
+    <w:p>
+      <w:pPr>
+        <w:spacing w:after="0"/>
+        <w:jc w:val="both"/>
+        <w:rPr>
+          <w:rFonts w:ascii="Times New Roman" w:hAnsi="Times New Roman" w:cs="Times New Roman"/>
+          <w:sz w:val="24"/>
+          <w:szCs w:val="24"/>
+          <w:lang w:val="es-419"/>
+        </w:rPr>
+      </w:pPr>
+      <w:r>
+        <w:rPr>
+          <w:rFonts w:ascii="Times New Roman" w:hAnsi="Times New Roman" w:cs="Times New Roman"/>
+          <w:sz w:val="24"/>
+          <w:szCs w:val="24"/>
+          <w:lang w:val="es-419"/>
+        </w:rPr>
+        <w:t>Para la máquina 1 al analizar la comparación entre tipos de algoritmos de ordenamiento es posible evidenciar que el algoritmo Shell se comporta de la mejor manera, seguido de Insertion lo cual va de acuerdo a lo enunciado teóricamente en tanto que Shell en el peor de los casos se comporta como O(N</w:t>
+      </w:r>
+      <w:r>
+        <w:rPr>
+          <w:rFonts w:ascii="Times New Roman" w:hAnsi="Times New Roman" w:cs="Times New Roman"/>
+          <w:sz w:val="24"/>
+          <w:szCs w:val="24"/>
+          <w:vertAlign w:val="superscript"/>
+          <w:lang w:val="es-419"/>
+        </w:rPr>
+        <w:t>3/2</w:t>
+      </w:r>
+      <w:r>
+        <w:rPr>
+          <w:rFonts w:ascii="Times New Roman" w:hAnsi="Times New Roman" w:cs="Times New Roman"/>
+          <w:sz w:val="24"/>
+          <w:szCs w:val="24"/>
+          <w:lang w:val="es-419"/>
+        </w:rPr>
+        <w:t>) a comparación de los otros algoritmos que se comportan en el peor de los casos como O(N</w:t>
+      </w:r>
+      <w:r>
+        <w:rPr>
+          <w:rFonts w:ascii="Times New Roman" w:hAnsi="Times New Roman" w:cs="Times New Roman"/>
+          <w:sz w:val="24"/>
+          <w:szCs w:val="24"/>
+          <w:vertAlign w:val="superscript"/>
+          <w:lang w:val="es-419"/>
+        </w:rPr>
+        <w:t>2</w:t>
+      </w:r>
+      <w:r>
+        <w:rPr>
+          <w:rFonts w:ascii="Times New Roman" w:hAnsi="Times New Roman" w:cs="Times New Roman"/>
+          <w:sz w:val="24"/>
+          <w:szCs w:val="24"/>
+          <w:lang w:val="es-419"/>
+        </w:rPr>
+        <w:t xml:space="preserve">). </w:t>
+      </w:r>
+    </w:p>
+    <w:p>
+      <w:pPr>
+        <w:spacing w:after="0"/>
+        <w:jc w:val="both"/>
+        <w:rPr>
+          <w:rFonts w:ascii="Times New Roman" w:hAnsi="Times New Roman" w:cs="Times New Roman"/>
+          <w:sz w:val="24"/>
+          <w:szCs w:val="24"/>
+          <w:lang w:val="es-419"/>
+        </w:rPr>
+      </w:pPr>
+    </w:p>
+    <w:p>
+      <w:pPr>
+        <w:spacing w:after="0"/>
+        <w:jc w:val="both"/>
+        <w:rPr>
+          <w:rFonts w:ascii="Times New Roman" w:hAnsi="Times New Roman" w:cs="Times New Roman"/>
+          <w:sz w:val="24"/>
+          <w:szCs w:val="24"/>
+          <w:lang w:val="es-419"/>
+        </w:rPr>
+      </w:pPr>
+      <w:r>
+        <w:rPr>
+          <w:rFonts w:ascii="Times New Roman" w:hAnsi="Times New Roman" w:cs="Times New Roman"/>
+          <w:sz w:val="24"/>
+          <w:szCs w:val="24"/>
+          <w:lang w:val="es-419"/>
+        </w:rPr>
+        <w:t xml:space="preserve">De igual manera al analizar la comparación de los tipos de lista y su comportamiento en el tiempo de los algoritmos es posible evidenciar que la estructura de datos ARRAY_LIST es más veloz que la LINKED_LIST lo cual va de acuerdo con lo encunciado teóricamente, ya que todos los algortimos de ordenamiento usados implementan getElement(…), función que tiene distintos ordenes de crecimiento temporal: O(1) para el arreglo y O(N) para la lista encadenada. </w:t>
+      </w:r>
+    </w:p>
+    <w:p>
+      <w:pPr>
+        <w:spacing w:after="0"/>
+        <w:jc w:val="both"/>
+        <w:rPr>
+          <w:rFonts w:ascii="Times New Roman" w:hAnsi="Times New Roman" w:cs="Times New Roman"/>
+          <w:sz w:val="24"/>
+          <w:szCs w:val="24"/>
+          <w:lang w:val="es-419"/>
+        </w:rPr>
+      </w:pPr>
+    </w:p>
+    <w:p>
+      <w:pPr>
+        <w:spacing w:after="0"/>
+        <w:jc w:val="both"/>
+        <w:rPr>
+          <w:rFonts w:ascii="Times New Roman" w:hAnsi="Times New Roman" w:cs="Times New Roman"/>
+          <w:sz w:val="24"/>
+          <w:szCs w:val="24"/>
+          <w:lang w:val="es-419"/>
+        </w:rPr>
+      </w:pPr>
+      <w:r>
+        <w:rPr>
+          <w:rFonts w:ascii="Times New Roman" w:hAnsi="Times New Roman" w:cs="Times New Roman"/>
+          <w:sz w:val="24"/>
+          <w:szCs w:val="24"/>
+          <w:lang w:val="es-419"/>
+        </w:rPr>
+        <w:t xml:space="preserve">Anudado a lo anterior, cabe resaltar que las lineas de tendencia usadas permiten hallar funciones aproximadas a funciones polinómicas con grados enteros las cuales no permiten encontrar funciones demasiado precisas para los datos registrados, asi mismo para algunos datos se hallaron </w:t>
+      </w:r>
+      <w:r>
+        <w:rPr>
+          <w:rFonts w:ascii="Times New Roman" w:hAnsi="Times New Roman" w:cs="Times New Roman"/>
+          <w:sz w:val="24"/>
+          <w:szCs w:val="24"/>
+          <w:lang w:val="es-419"/>
+        </w:rPr>
+        <w:lastRenderedPageBreak/>
+        <w:t xml:space="preserve">funciones en línea de tendencia que no corresponden a lo enunciado teóricamente, sin embargo, esto se debe a que se contaban con pocos datos en tanto que su tiempo de ejecución era muy largo. </w:t>
+      </w:r>
+    </w:p>
+    <w:p>
+      <w:pPr>
+        <w:spacing w:after="0"/>
+        <w:jc w:val="both"/>
+        <w:rPr>
+          <w:rFonts w:ascii="Times New Roman" w:hAnsi="Times New Roman" w:cs="Times New Roman"/>
+          <w:sz w:val="24"/>
+          <w:szCs w:val="24"/>
+          <w:lang w:val="es-419"/>
+        </w:rPr>
+      </w:pPr>
+    </w:p>
+    <w:p>
+      <w:pPr>
+        <w:pStyle w:val="ListParagraph"/>
         <w:numPr>
           <w:ilvl w:val="0"/>
           <w:numId w:val="6"/>
@@ -7986,6 +8147,26 @@
           <w:lang w:val="es-419"/>
         </w:rPr>
         <w:t>¿Cuál Estructura de Datos es mejor utilizar si solo se tiene en cuenta los tiempos de ejecución de los algoritmos?</w:t>
+      </w:r>
+    </w:p>
+    <w:p>
+      <w:pPr>
+        <w:jc w:val="both"/>
+        <w:rPr>
+          <w:rFonts w:ascii="Times New Roman" w:hAnsi="Times New Roman" w:cs="Times New Roman"/>
+          <w:sz w:val="24"/>
+          <w:szCs w:val="24"/>
+          <w:lang w:val="es-419"/>
+        </w:rPr>
+      </w:pPr>
+      <w:r>
+        <w:rPr>
+          <w:rFonts w:ascii="Times New Roman" w:hAnsi="Times New Roman" w:cs="Times New Roman"/>
+          <w:sz w:val="24"/>
+          <w:szCs w:val="24"/>
+          <w:lang w:val="es-419"/>
+        </w:rPr>
+        <w:t xml:space="preserve">Considerando los tiempos de ejecución de los algoritmos y su comparación para las listas encadenadas y los arreglos es posible concluir que es mejor hacer uso del arreglo para implementar los algoritmos de ordenamiento, ya sea un ordenamiento del tipo selection sort, insertion sort o shell sort. Esto es debido a que estos algoritmos implementan en su código la función getElement(…) del TAD lista y el orden de crecimiento temporal de esta función difiere en estas estructuras de datos siendo O(1) para el arreglo y O(N) para la lista encadanada. </w:t>
       </w:r>
     </w:p>
     <w:p>
@@ -15630,6 +15811,15 @@
 </file>
 
 <file path=customXml/item2.xml><?xml version="1.0" encoding="utf-8"?>
+<?mso-contentType ?>
+<FormTemplates xmlns="http://schemas.microsoft.com/sharepoint/v3/contenttype/forms">
+  <Display>DocumentLibraryForm</Display>
+  <Edit>DocumentLibraryForm</Edit>
+  <New>DocumentLibraryForm</New>
+</FormTemplates>
+</file>
+
+<file path=customXml/item3.xml><?xml version="1.0" encoding="utf-8"?>
 <ct:contentTypeSchema xmlns:ct="http://schemas.microsoft.com/office/2006/metadata/contentType" xmlns:ma="http://schemas.microsoft.com/office/2006/metadata/properties/metaAttributes" ct:_="" ma:_="" ma:contentTypeName="Documento" ma:contentTypeID="0x01010023858CF01A2EF24688B692775F4C60A4" ma:contentTypeVersion="11" ma:contentTypeDescription="Crear nuevo documento." ma:contentTypeScope="" ma:versionID="04b510ef1bc187d79b842c792d256c41">
   <xsd:schema xmlns:xsd="http://www.w3.org/2001/XMLSchema" xmlns:xs="http://www.w3.org/2001/XMLSchema" xmlns:p="http://schemas.microsoft.com/office/2006/metadata/properties" xmlns:ns2="164883f8-7691-4ecf-b54a-664c0d0edefe" xmlns:ns3="85e30bcc-d76c-4413-8e4d-2dce22fb0743" targetNamespace="http://schemas.microsoft.com/office/2006/metadata/properties" ma:root="true" ma:fieldsID="9049981c3eb1ee76226ec9e2f8ecd7b4" ns2:_="" ns3:_="">
     <xsd:import namespace="164883f8-7691-4ecf-b54a-664c0d0edefe"/>
@@ -15840,15 +16030,6 @@
 </ct:contentTypeSchema>
 </file>
 
-<file path=customXml/item3.xml><?xml version="1.0" encoding="utf-8"?>
-<?mso-contentType ?>
-<FormTemplates xmlns="http://schemas.microsoft.com/sharepoint/v3/contenttype/forms">
-  <Display>DocumentLibraryForm</Display>
-  <Edit>DocumentLibraryForm</Edit>
-  <New>DocumentLibraryForm</New>
-</FormTemplates>
-</file>
-
 <file path=customXml/itemProps1.xml><?xml version="1.0" encoding="utf-8"?>
 <ds:datastoreItem xmlns:ds="http://schemas.openxmlformats.org/officeDocument/2006/customXml" ds:itemID="{D8D55360-DA4E-4EE6-A532-0D8BE99E30A4}">
   <ds:schemaRefs>
@@ -15859,6 +16040,14 @@
 </file>
 
 <file path=customXml/itemProps2.xml><?xml version="1.0" encoding="utf-8"?>
+<ds:datastoreItem xmlns:ds="http://schemas.openxmlformats.org/officeDocument/2006/customXml" ds:itemID="{7DBE8262-9C92-4A1B-85FF-A533173B85D6}">
+  <ds:schemaRefs>
+    <ds:schemaRef ds:uri="http://schemas.microsoft.com/sharepoint/v3/contenttype/forms"/>
+  </ds:schemaRefs>
+</ds:datastoreItem>
+</file>
+
+<file path=customXml/itemProps3.xml><?xml version="1.0" encoding="utf-8"?>
 <ds:datastoreItem xmlns:ds="http://schemas.openxmlformats.org/officeDocument/2006/customXml" ds:itemID="{CF9FB03D-8BF3-41F7-8309-0F510A005FE9}">
   <ds:schemaRefs>
     <ds:schemaRef ds:uri="http://schemas.microsoft.com/office/2006/metadata/contentType"/>
@@ -15875,12 +16064,4 @@
     <ds:schemaRef ds:uri="http://schemas.microsoft.com/internal/obd"/>
   </ds:schemaRefs>
 </ds:datastoreItem>
-</file>
-
-<file path=customXml/itemProps3.xml><?xml version="1.0" encoding="utf-8"?>
-<ds:datastoreItem xmlns:ds="http://schemas.openxmlformats.org/officeDocument/2006/customXml" ds:itemID="{7DBE8262-9C92-4A1B-85FF-A533173B85D6}">
-  <ds:schemaRefs>
-    <ds:schemaRef ds:uri="http://schemas.microsoft.com/sharepoint/v3/contenttype/forms"/>
-  </ds:schemaRefs>
-</ds:datastoreItem>
 </file>
</xml_diff>

<commit_message>
Correcciones ortografia observaciones lab 4
</commit_message>
<xml_diff>
--- a/Docs/Observaciones-Lab 4.docx
+++ b/Docs/Observaciones-Lab 4.docx
@@ -4,6 +4,7 @@
   <w:body>
     <w:p>
       <w:pPr>
+        <w:ind w:left="2160" w:hanging="2160"/>
         <w:jc w:val="center"/>
         <w:rPr>
           <w:rFonts w:ascii="Times New Roman" w:hAnsi="Times New Roman" w:cs="Times New Roman"/>
@@ -725,15 +726,49 @@
                 <w:lang w:val="es-419"/>
               </w:rPr>
             </w:pPr>
-            <w:r>
-              <w:rPr>
-                <w:rFonts w:ascii="Times New Roman" w:hAnsi="Times New Roman" w:cs="Times New Roman"/>
-                <w:noProof w:val="0"/>
-                <w:sz w:val="24"/>
-                <w:szCs w:val="24"/>
-                <w:lang w:val="es-419"/>
-              </w:rPr>
-              <w:t>Insertion Sort (ms)</w:t>
+            <w:proofErr w:type="spellStart"/>
+            <w:r>
+              <w:rPr>
+                <w:rFonts w:ascii="Times New Roman" w:hAnsi="Times New Roman" w:cs="Times New Roman"/>
+                <w:noProof w:val="0"/>
+                <w:sz w:val="24"/>
+                <w:szCs w:val="24"/>
+                <w:lang w:val="es-419"/>
+              </w:rPr>
+              <w:t>Insertion</w:t>
+            </w:r>
+            <w:proofErr w:type="spellEnd"/>
+            <w:r>
+              <w:rPr>
+                <w:rFonts w:ascii="Times New Roman" w:hAnsi="Times New Roman" w:cs="Times New Roman"/>
+                <w:noProof w:val="0"/>
+                <w:sz w:val="24"/>
+                <w:szCs w:val="24"/>
+                <w:lang w:val="es-419"/>
+              </w:rPr>
+              <w:t xml:space="preserve"> </w:t>
+            </w:r>
+            <w:proofErr w:type="spellStart"/>
+            <w:r>
+              <w:rPr>
+                <w:rFonts w:ascii="Times New Roman" w:hAnsi="Times New Roman" w:cs="Times New Roman"/>
+                <w:noProof w:val="0"/>
+                <w:sz w:val="24"/>
+                <w:szCs w:val="24"/>
+                <w:lang w:val="es-419"/>
+              </w:rPr>
+              <w:t>Sort</w:t>
+            </w:r>
+            <w:proofErr w:type="spellEnd"/>
+            <w:r>
+              <w:rPr>
+                <w:rFonts w:ascii="Times New Roman" w:hAnsi="Times New Roman" w:cs="Times New Roman"/>
+                <w:noProof w:val="0"/>
+                <w:sz w:val="24"/>
+                <w:szCs w:val="24"/>
+                <w:lang w:val="es-419"/>
+              </w:rPr>
+              <w:t xml:space="preserve"> (ms)</w:t>
             </w:r>
           </w:p>
         </w:tc>
@@ -756,15 +791,49 @@
                 <w:lang w:val="es-419"/>
               </w:rPr>
             </w:pPr>
-            <w:r>
-              <w:rPr>
-                <w:rFonts w:ascii="Times New Roman" w:hAnsi="Times New Roman" w:cs="Times New Roman"/>
-                <w:noProof w:val="0"/>
-                <w:sz w:val="24"/>
-                <w:szCs w:val="24"/>
-                <w:lang w:val="es-419"/>
-              </w:rPr>
-              <w:t>Selection Sort (ms)</w:t>
+            <w:proofErr w:type="spellStart"/>
+            <w:r>
+              <w:rPr>
+                <w:rFonts w:ascii="Times New Roman" w:hAnsi="Times New Roman" w:cs="Times New Roman"/>
+                <w:noProof w:val="0"/>
+                <w:sz w:val="24"/>
+                <w:szCs w:val="24"/>
+                <w:lang w:val="es-419"/>
+              </w:rPr>
+              <w:t>Selection</w:t>
+            </w:r>
+            <w:proofErr w:type="spellEnd"/>
+            <w:r>
+              <w:rPr>
+                <w:rFonts w:ascii="Times New Roman" w:hAnsi="Times New Roman" w:cs="Times New Roman"/>
+                <w:noProof w:val="0"/>
+                <w:sz w:val="24"/>
+                <w:szCs w:val="24"/>
+                <w:lang w:val="es-419"/>
+              </w:rPr>
+              <w:t xml:space="preserve"> </w:t>
+            </w:r>
+            <w:proofErr w:type="spellStart"/>
+            <w:r>
+              <w:rPr>
+                <w:rFonts w:ascii="Times New Roman" w:hAnsi="Times New Roman" w:cs="Times New Roman"/>
+                <w:noProof w:val="0"/>
+                <w:sz w:val="24"/>
+                <w:szCs w:val="24"/>
+                <w:lang w:val="es-419"/>
+              </w:rPr>
+              <w:t>Sort</w:t>
+            </w:r>
+            <w:proofErr w:type="spellEnd"/>
+            <w:r>
+              <w:rPr>
+                <w:rFonts w:ascii="Times New Roman" w:hAnsi="Times New Roman" w:cs="Times New Roman"/>
+                <w:noProof w:val="0"/>
+                <w:sz w:val="24"/>
+                <w:szCs w:val="24"/>
+                <w:lang w:val="es-419"/>
+              </w:rPr>
+              <w:t xml:space="preserve"> (ms)</w:t>
             </w:r>
           </w:p>
         </w:tc>
@@ -795,7 +864,29 @@
                 <w:szCs w:val="24"/>
                 <w:lang w:val="es-419"/>
               </w:rPr>
-              <w:t>Shell Sort (ms)</w:t>
+              <w:t xml:space="preserve">Shell </w:t>
+            </w:r>
+            <w:proofErr w:type="spellStart"/>
+            <w:r>
+              <w:rPr>
+                <w:rFonts w:ascii="Times New Roman" w:hAnsi="Times New Roman" w:cs="Times New Roman"/>
+                <w:noProof w:val="0"/>
+                <w:sz w:val="24"/>
+                <w:szCs w:val="24"/>
+                <w:lang w:val="es-419"/>
+              </w:rPr>
+              <w:t>Sort</w:t>
+            </w:r>
+            <w:proofErr w:type="spellEnd"/>
+            <w:r>
+              <w:rPr>
+                <w:rFonts w:ascii="Times New Roman" w:hAnsi="Times New Roman" w:cs="Times New Roman"/>
+                <w:noProof w:val="0"/>
+                <w:sz w:val="24"/>
+                <w:szCs w:val="24"/>
+                <w:lang w:val="es-419"/>
+              </w:rPr>
+              <w:t xml:space="preserve"> (ms)</w:t>
             </w:r>
           </w:p>
         </w:tc>
@@ -2022,15 +2113,49 @@
                 <w:lang w:val="es-419"/>
               </w:rPr>
             </w:pPr>
-            <w:r>
-              <w:rPr>
-                <w:rFonts w:ascii="Times New Roman" w:hAnsi="Times New Roman" w:cs="Times New Roman"/>
-                <w:noProof w:val="0"/>
-                <w:sz w:val="24"/>
-                <w:szCs w:val="24"/>
-                <w:lang w:val="es-419"/>
-              </w:rPr>
-              <w:t>Insertion Sort (ms)</w:t>
+            <w:proofErr w:type="spellStart"/>
+            <w:r>
+              <w:rPr>
+                <w:rFonts w:ascii="Times New Roman" w:hAnsi="Times New Roman" w:cs="Times New Roman"/>
+                <w:noProof w:val="0"/>
+                <w:sz w:val="24"/>
+                <w:szCs w:val="24"/>
+                <w:lang w:val="es-419"/>
+              </w:rPr>
+              <w:t>Insertion</w:t>
+            </w:r>
+            <w:proofErr w:type="spellEnd"/>
+            <w:r>
+              <w:rPr>
+                <w:rFonts w:ascii="Times New Roman" w:hAnsi="Times New Roman" w:cs="Times New Roman"/>
+                <w:noProof w:val="0"/>
+                <w:sz w:val="24"/>
+                <w:szCs w:val="24"/>
+                <w:lang w:val="es-419"/>
+              </w:rPr>
+              <w:t xml:space="preserve"> </w:t>
+            </w:r>
+            <w:proofErr w:type="spellStart"/>
+            <w:r>
+              <w:rPr>
+                <w:rFonts w:ascii="Times New Roman" w:hAnsi="Times New Roman" w:cs="Times New Roman"/>
+                <w:noProof w:val="0"/>
+                <w:sz w:val="24"/>
+                <w:szCs w:val="24"/>
+                <w:lang w:val="es-419"/>
+              </w:rPr>
+              <w:t>Sort</w:t>
+            </w:r>
+            <w:proofErr w:type="spellEnd"/>
+            <w:r>
+              <w:rPr>
+                <w:rFonts w:ascii="Times New Roman" w:hAnsi="Times New Roman" w:cs="Times New Roman"/>
+                <w:noProof w:val="0"/>
+                <w:sz w:val="24"/>
+                <w:szCs w:val="24"/>
+                <w:lang w:val="es-419"/>
+              </w:rPr>
+              <w:t xml:space="preserve"> (ms)</w:t>
             </w:r>
           </w:p>
         </w:tc>
@@ -2053,15 +2178,49 @@
                 <w:lang w:val="es-419"/>
               </w:rPr>
             </w:pPr>
-            <w:r>
-              <w:rPr>
-                <w:rFonts w:ascii="Times New Roman" w:hAnsi="Times New Roman" w:cs="Times New Roman"/>
-                <w:noProof w:val="0"/>
-                <w:sz w:val="24"/>
-                <w:szCs w:val="24"/>
-                <w:lang w:val="es-419"/>
-              </w:rPr>
-              <w:t>Selection Sort (ms)</w:t>
+            <w:proofErr w:type="spellStart"/>
+            <w:r>
+              <w:rPr>
+                <w:rFonts w:ascii="Times New Roman" w:hAnsi="Times New Roman" w:cs="Times New Roman"/>
+                <w:noProof w:val="0"/>
+                <w:sz w:val="24"/>
+                <w:szCs w:val="24"/>
+                <w:lang w:val="es-419"/>
+              </w:rPr>
+              <w:t>Selection</w:t>
+            </w:r>
+            <w:proofErr w:type="spellEnd"/>
+            <w:r>
+              <w:rPr>
+                <w:rFonts w:ascii="Times New Roman" w:hAnsi="Times New Roman" w:cs="Times New Roman"/>
+                <w:noProof w:val="0"/>
+                <w:sz w:val="24"/>
+                <w:szCs w:val="24"/>
+                <w:lang w:val="es-419"/>
+              </w:rPr>
+              <w:t xml:space="preserve"> </w:t>
+            </w:r>
+            <w:proofErr w:type="spellStart"/>
+            <w:r>
+              <w:rPr>
+                <w:rFonts w:ascii="Times New Roman" w:hAnsi="Times New Roman" w:cs="Times New Roman"/>
+                <w:noProof w:val="0"/>
+                <w:sz w:val="24"/>
+                <w:szCs w:val="24"/>
+                <w:lang w:val="es-419"/>
+              </w:rPr>
+              <w:t>Sort</w:t>
+            </w:r>
+            <w:proofErr w:type="spellEnd"/>
+            <w:r>
+              <w:rPr>
+                <w:rFonts w:ascii="Times New Roman" w:hAnsi="Times New Roman" w:cs="Times New Roman"/>
+                <w:noProof w:val="0"/>
+                <w:sz w:val="24"/>
+                <w:szCs w:val="24"/>
+                <w:lang w:val="es-419"/>
+              </w:rPr>
+              <w:t xml:space="preserve"> (ms)</w:t>
             </w:r>
           </w:p>
         </w:tc>
@@ -2092,7 +2251,29 @@
                 <w:szCs w:val="24"/>
                 <w:lang w:val="es-419"/>
               </w:rPr>
-              <w:t>Shell Sort (ms)</w:t>
+              <w:t xml:space="preserve">Shell </w:t>
+            </w:r>
+            <w:proofErr w:type="spellStart"/>
+            <w:r>
+              <w:rPr>
+                <w:rFonts w:ascii="Times New Roman" w:hAnsi="Times New Roman" w:cs="Times New Roman"/>
+                <w:noProof w:val="0"/>
+                <w:sz w:val="24"/>
+                <w:szCs w:val="24"/>
+                <w:lang w:val="es-419"/>
+              </w:rPr>
+              <w:t>Sort</w:t>
+            </w:r>
+            <w:proofErr w:type="spellEnd"/>
+            <w:r>
+              <w:rPr>
+                <w:rFonts w:ascii="Times New Roman" w:hAnsi="Times New Roman" w:cs="Times New Roman"/>
+                <w:noProof w:val="0"/>
+                <w:sz w:val="24"/>
+                <w:szCs w:val="24"/>
+                <w:lang w:val="es-419"/>
+              </w:rPr>
+              <w:t xml:space="preserve"> (ms)</w:t>
             </w:r>
           </w:p>
         </w:tc>
@@ -3537,16 +3718,40 @@
                 <w:lang w:val="es-419"/>
               </w:rPr>
             </w:pPr>
-            <w:r>
-              <w:rPr>
-                <w:rFonts w:ascii="Times New Roman" w:hAnsi="Times New Roman" w:cs="Times New Roman"/>
-                <w:noProof w:val="0"/>
-                <w:sz w:val="24"/>
-                <w:szCs w:val="24"/>
-                <w:lang w:val="es-419"/>
-              </w:rPr>
-              <w:t>Insertion sort</w:t>
-            </w:r>
+            <w:proofErr w:type="spellStart"/>
+            <w:r>
+              <w:rPr>
+                <w:rFonts w:ascii="Times New Roman" w:hAnsi="Times New Roman" w:cs="Times New Roman"/>
+                <w:noProof w:val="0"/>
+                <w:sz w:val="24"/>
+                <w:szCs w:val="24"/>
+                <w:lang w:val="es-419"/>
+              </w:rPr>
+              <w:t>Insertion</w:t>
+            </w:r>
+            <w:proofErr w:type="spellEnd"/>
+            <w:r>
+              <w:rPr>
+                <w:rFonts w:ascii="Times New Roman" w:hAnsi="Times New Roman" w:cs="Times New Roman"/>
+                <w:noProof w:val="0"/>
+                <w:sz w:val="24"/>
+                <w:szCs w:val="24"/>
+                <w:lang w:val="es-419"/>
+              </w:rPr>
+              <w:t xml:space="preserve"> </w:t>
+            </w:r>
+            <w:proofErr w:type="spellStart"/>
+            <w:r>
+              <w:rPr>
+                <w:rFonts w:ascii="Times New Roman" w:hAnsi="Times New Roman" w:cs="Times New Roman"/>
+                <w:noProof w:val="0"/>
+                <w:sz w:val="24"/>
+                <w:szCs w:val="24"/>
+                <w:lang w:val="es-419"/>
+              </w:rPr>
+              <w:t>sort</w:t>
+            </w:r>
+            <w:proofErr w:type="spellEnd"/>
           </w:p>
         </w:tc>
         <w:tc>
@@ -3629,16 +3834,40 @@
                 <w:lang w:val="es-419"/>
               </w:rPr>
             </w:pPr>
-            <w:r>
-              <w:rPr>
-                <w:rFonts w:ascii="Times New Roman" w:hAnsi="Times New Roman" w:cs="Times New Roman"/>
-                <w:noProof w:val="0"/>
-                <w:sz w:val="24"/>
-                <w:szCs w:val="24"/>
-                <w:lang w:val="es-419"/>
-              </w:rPr>
-              <w:t>Selection sort</w:t>
-            </w:r>
+            <w:proofErr w:type="spellStart"/>
+            <w:r>
+              <w:rPr>
+                <w:rFonts w:ascii="Times New Roman" w:hAnsi="Times New Roman" w:cs="Times New Roman"/>
+                <w:noProof w:val="0"/>
+                <w:sz w:val="24"/>
+                <w:szCs w:val="24"/>
+                <w:lang w:val="es-419"/>
+              </w:rPr>
+              <w:t>Selection</w:t>
+            </w:r>
+            <w:proofErr w:type="spellEnd"/>
+            <w:r>
+              <w:rPr>
+                <w:rFonts w:ascii="Times New Roman" w:hAnsi="Times New Roman" w:cs="Times New Roman"/>
+                <w:noProof w:val="0"/>
+                <w:sz w:val="24"/>
+                <w:szCs w:val="24"/>
+                <w:lang w:val="es-419"/>
+              </w:rPr>
+              <w:t xml:space="preserve"> </w:t>
+            </w:r>
+            <w:proofErr w:type="spellStart"/>
+            <w:r>
+              <w:rPr>
+                <w:rFonts w:ascii="Times New Roman" w:hAnsi="Times New Roman" w:cs="Times New Roman"/>
+                <w:noProof w:val="0"/>
+                <w:sz w:val="24"/>
+                <w:szCs w:val="24"/>
+                <w:lang w:val="es-419"/>
+              </w:rPr>
+              <w:t>sort</w:t>
+            </w:r>
+            <w:proofErr w:type="spellEnd"/>
             <w:r>
               <w:rPr>
                 <w:rFonts w:ascii="Times New Roman" w:hAnsi="Times New Roman" w:cs="Times New Roman"/>
@@ -3737,8 +3966,20 @@
                 <w:szCs w:val="24"/>
                 <w:lang w:val="es-419"/>
               </w:rPr>
-              <w:t>Shell sort</w:t>
-            </w:r>
+              <w:t xml:space="preserve">Shell </w:t>
+            </w:r>
+            <w:proofErr w:type="spellStart"/>
+            <w:r>
+              <w:rPr>
+                <w:rFonts w:ascii="Times New Roman" w:hAnsi="Times New Roman" w:cs="Times New Roman"/>
+                <w:noProof w:val="0"/>
+                <w:sz w:val="24"/>
+                <w:szCs w:val="24"/>
+                <w:lang w:val="es-419"/>
+              </w:rPr>
+              <w:t>sort</w:t>
+            </w:r>
+            <w:proofErr w:type="spellEnd"/>
           </w:p>
         </w:tc>
         <w:tc>
@@ -4066,7 +4307,7 @@
             <wp:cNvGraphicFramePr/>
             <a:graphic xmlns:a="http://schemas.openxmlformats.org/drawingml/2006/main">
               <a:graphicData uri="http://schemas.openxmlformats.org/drawingml/2006/chart">
-                <c:chart xmlns:c="http://schemas.openxmlformats.org/drawingml/2006/chart" xmlns:r="http://schemas.openxmlformats.org/officeDocument/2006/relationships" r:id="rId8"/>
+                <c:chart xmlns:c="http://schemas.openxmlformats.org/drawingml/2006/chart" xmlns:r="http://schemas.openxmlformats.org/officeDocument/2006/relationships" r:id="rId9"/>
               </a:graphicData>
             </a:graphic>
           </wp:inline>
@@ -4168,7 +4409,7 @@
             <wp:cNvGraphicFramePr/>
             <a:graphic xmlns:a="http://schemas.openxmlformats.org/drawingml/2006/main">
               <a:graphicData uri="http://schemas.openxmlformats.org/drawingml/2006/chart">
-                <c:chart xmlns:c="http://schemas.openxmlformats.org/drawingml/2006/chart" xmlns:r="http://schemas.openxmlformats.org/officeDocument/2006/relationships" r:id="rId9"/>
+                <c:chart xmlns:c="http://schemas.openxmlformats.org/drawingml/2006/chart" xmlns:r="http://schemas.openxmlformats.org/officeDocument/2006/relationships" r:id="rId10"/>
               </a:graphicData>
             </a:graphic>
           </wp:inline>
@@ -4235,7 +4476,7 @@
             <wp:cNvGraphicFramePr/>
             <a:graphic xmlns:a="http://schemas.openxmlformats.org/drawingml/2006/main">
               <a:graphicData uri="http://schemas.openxmlformats.org/drawingml/2006/chart">
-                <c:chart xmlns:c="http://schemas.openxmlformats.org/drawingml/2006/chart" xmlns:r="http://schemas.openxmlformats.org/officeDocument/2006/relationships" r:id="rId10"/>
+                <c:chart xmlns:c="http://schemas.openxmlformats.org/drawingml/2006/chart" xmlns:r="http://schemas.openxmlformats.org/officeDocument/2006/relationships" r:id="rId11"/>
               </a:graphicData>
             </a:graphic>
           </wp:inline>
@@ -4301,7 +4542,7 @@
             <wp:cNvGraphicFramePr/>
             <a:graphic xmlns:a="http://schemas.openxmlformats.org/drawingml/2006/main">
               <a:graphicData uri="http://schemas.openxmlformats.org/drawingml/2006/chart">
-                <c:chart xmlns:c="http://schemas.openxmlformats.org/drawingml/2006/chart" xmlns:r="http://schemas.openxmlformats.org/officeDocument/2006/relationships" r:id="rId11"/>
+                <c:chart xmlns:c="http://schemas.openxmlformats.org/drawingml/2006/chart" xmlns:r="http://schemas.openxmlformats.org/officeDocument/2006/relationships" r:id="rId12"/>
               </a:graphicData>
             </a:graphic>
           </wp:inline>
@@ -4392,7 +4633,7 @@
             <wp:cNvGraphicFramePr/>
             <a:graphic xmlns:a="http://schemas.openxmlformats.org/drawingml/2006/main">
               <a:graphicData uri="http://schemas.openxmlformats.org/drawingml/2006/chart">
-                <c:chart xmlns:c="http://schemas.openxmlformats.org/drawingml/2006/chart" xmlns:r="http://schemas.openxmlformats.org/officeDocument/2006/relationships" r:id="rId12"/>
+                <c:chart xmlns:c="http://schemas.openxmlformats.org/drawingml/2006/chart" xmlns:r="http://schemas.openxmlformats.org/officeDocument/2006/relationships" r:id="rId13"/>
               </a:graphicData>
             </a:graphic>
           </wp:inline>
@@ -4544,15 +4785,49 @@
                 <w:lang w:val="es-419"/>
               </w:rPr>
             </w:pPr>
-            <w:r>
-              <w:rPr>
-                <w:rFonts w:ascii="Times New Roman" w:hAnsi="Times New Roman" w:cs="Times New Roman"/>
-                <w:noProof w:val="0"/>
-                <w:sz w:val="24"/>
-                <w:szCs w:val="24"/>
-                <w:lang w:val="es-419"/>
-              </w:rPr>
-              <w:t>Insertion Sort (ms)</w:t>
+            <w:proofErr w:type="spellStart"/>
+            <w:r>
+              <w:rPr>
+                <w:rFonts w:ascii="Times New Roman" w:hAnsi="Times New Roman" w:cs="Times New Roman"/>
+                <w:noProof w:val="0"/>
+                <w:sz w:val="24"/>
+                <w:szCs w:val="24"/>
+                <w:lang w:val="es-419"/>
+              </w:rPr>
+              <w:t>Insertion</w:t>
+            </w:r>
+            <w:proofErr w:type="spellEnd"/>
+            <w:r>
+              <w:rPr>
+                <w:rFonts w:ascii="Times New Roman" w:hAnsi="Times New Roman" w:cs="Times New Roman"/>
+                <w:noProof w:val="0"/>
+                <w:sz w:val="24"/>
+                <w:szCs w:val="24"/>
+                <w:lang w:val="es-419"/>
+              </w:rPr>
+              <w:t xml:space="preserve"> </w:t>
+            </w:r>
+            <w:proofErr w:type="spellStart"/>
+            <w:r>
+              <w:rPr>
+                <w:rFonts w:ascii="Times New Roman" w:hAnsi="Times New Roman" w:cs="Times New Roman"/>
+                <w:noProof w:val="0"/>
+                <w:sz w:val="24"/>
+                <w:szCs w:val="24"/>
+                <w:lang w:val="es-419"/>
+              </w:rPr>
+              <w:t>Sort</w:t>
+            </w:r>
+            <w:proofErr w:type="spellEnd"/>
+            <w:r>
+              <w:rPr>
+                <w:rFonts w:ascii="Times New Roman" w:hAnsi="Times New Roman" w:cs="Times New Roman"/>
+                <w:noProof w:val="0"/>
+                <w:sz w:val="24"/>
+                <w:szCs w:val="24"/>
+                <w:lang w:val="es-419"/>
+              </w:rPr>
+              <w:t xml:space="preserve"> (ms)</w:t>
             </w:r>
           </w:p>
         </w:tc>
@@ -4575,15 +4850,49 @@
                 <w:lang w:val="es-419"/>
               </w:rPr>
             </w:pPr>
-            <w:r>
-              <w:rPr>
-                <w:rFonts w:ascii="Times New Roman" w:hAnsi="Times New Roman" w:cs="Times New Roman"/>
-                <w:noProof w:val="0"/>
-                <w:sz w:val="24"/>
-                <w:szCs w:val="24"/>
-                <w:lang w:val="es-419"/>
-              </w:rPr>
-              <w:t>Selection Sort (ms)</w:t>
+            <w:proofErr w:type="spellStart"/>
+            <w:r>
+              <w:rPr>
+                <w:rFonts w:ascii="Times New Roman" w:hAnsi="Times New Roman" w:cs="Times New Roman"/>
+                <w:noProof w:val="0"/>
+                <w:sz w:val="24"/>
+                <w:szCs w:val="24"/>
+                <w:lang w:val="es-419"/>
+              </w:rPr>
+              <w:t>Selection</w:t>
+            </w:r>
+            <w:proofErr w:type="spellEnd"/>
+            <w:r>
+              <w:rPr>
+                <w:rFonts w:ascii="Times New Roman" w:hAnsi="Times New Roman" w:cs="Times New Roman"/>
+                <w:noProof w:val="0"/>
+                <w:sz w:val="24"/>
+                <w:szCs w:val="24"/>
+                <w:lang w:val="es-419"/>
+              </w:rPr>
+              <w:t xml:space="preserve"> </w:t>
+            </w:r>
+            <w:proofErr w:type="spellStart"/>
+            <w:r>
+              <w:rPr>
+                <w:rFonts w:ascii="Times New Roman" w:hAnsi="Times New Roman" w:cs="Times New Roman"/>
+                <w:noProof w:val="0"/>
+                <w:sz w:val="24"/>
+                <w:szCs w:val="24"/>
+                <w:lang w:val="es-419"/>
+              </w:rPr>
+              <w:t>Sort</w:t>
+            </w:r>
+            <w:proofErr w:type="spellEnd"/>
+            <w:r>
+              <w:rPr>
+                <w:rFonts w:ascii="Times New Roman" w:hAnsi="Times New Roman" w:cs="Times New Roman"/>
+                <w:noProof w:val="0"/>
+                <w:sz w:val="24"/>
+                <w:szCs w:val="24"/>
+                <w:lang w:val="es-419"/>
+              </w:rPr>
+              <w:t xml:space="preserve"> (ms)</w:t>
             </w:r>
           </w:p>
         </w:tc>
@@ -4614,7 +4923,29 @@
                 <w:szCs w:val="24"/>
                 <w:lang w:val="es-419"/>
               </w:rPr>
-              <w:t>Shell Sort (ms)</w:t>
+              <w:t xml:space="preserve">Shell </w:t>
+            </w:r>
+            <w:proofErr w:type="spellStart"/>
+            <w:r>
+              <w:rPr>
+                <w:rFonts w:ascii="Times New Roman" w:hAnsi="Times New Roman" w:cs="Times New Roman"/>
+                <w:noProof w:val="0"/>
+                <w:sz w:val="24"/>
+                <w:szCs w:val="24"/>
+                <w:lang w:val="es-419"/>
+              </w:rPr>
+              <w:t>Sort</w:t>
+            </w:r>
+            <w:proofErr w:type="spellEnd"/>
+            <w:r>
+              <w:rPr>
+                <w:rFonts w:ascii="Times New Roman" w:hAnsi="Times New Roman" w:cs="Times New Roman"/>
+                <w:noProof w:val="0"/>
+                <w:sz w:val="24"/>
+                <w:szCs w:val="24"/>
+                <w:lang w:val="es-419"/>
+              </w:rPr>
+              <w:t xml:space="preserve"> (ms)</w:t>
             </w:r>
           </w:p>
         </w:tc>
@@ -5874,15 +6205,49 @@
                 <w:lang w:val="es-419"/>
               </w:rPr>
             </w:pPr>
-            <w:r>
-              <w:rPr>
-                <w:rFonts w:ascii="Times New Roman" w:hAnsi="Times New Roman" w:cs="Times New Roman"/>
-                <w:noProof w:val="0"/>
-                <w:sz w:val="24"/>
-                <w:szCs w:val="24"/>
-                <w:lang w:val="es-419"/>
-              </w:rPr>
-              <w:t>Insertion Sort (ms)</w:t>
+            <w:proofErr w:type="spellStart"/>
+            <w:r>
+              <w:rPr>
+                <w:rFonts w:ascii="Times New Roman" w:hAnsi="Times New Roman" w:cs="Times New Roman"/>
+                <w:noProof w:val="0"/>
+                <w:sz w:val="24"/>
+                <w:szCs w:val="24"/>
+                <w:lang w:val="es-419"/>
+              </w:rPr>
+              <w:t>Insertion</w:t>
+            </w:r>
+            <w:proofErr w:type="spellEnd"/>
+            <w:r>
+              <w:rPr>
+                <w:rFonts w:ascii="Times New Roman" w:hAnsi="Times New Roman" w:cs="Times New Roman"/>
+                <w:noProof w:val="0"/>
+                <w:sz w:val="24"/>
+                <w:szCs w:val="24"/>
+                <w:lang w:val="es-419"/>
+              </w:rPr>
+              <w:t xml:space="preserve"> </w:t>
+            </w:r>
+            <w:proofErr w:type="spellStart"/>
+            <w:r>
+              <w:rPr>
+                <w:rFonts w:ascii="Times New Roman" w:hAnsi="Times New Roman" w:cs="Times New Roman"/>
+                <w:noProof w:val="0"/>
+                <w:sz w:val="24"/>
+                <w:szCs w:val="24"/>
+                <w:lang w:val="es-419"/>
+              </w:rPr>
+              <w:t>Sort</w:t>
+            </w:r>
+            <w:proofErr w:type="spellEnd"/>
+            <w:r>
+              <w:rPr>
+                <w:rFonts w:ascii="Times New Roman" w:hAnsi="Times New Roman" w:cs="Times New Roman"/>
+                <w:noProof w:val="0"/>
+                <w:sz w:val="24"/>
+                <w:szCs w:val="24"/>
+                <w:lang w:val="es-419"/>
+              </w:rPr>
+              <w:t xml:space="preserve"> (ms)</w:t>
             </w:r>
           </w:p>
         </w:tc>
@@ -5905,15 +6270,49 @@
                 <w:lang w:val="es-419"/>
               </w:rPr>
             </w:pPr>
-            <w:r>
-              <w:rPr>
-                <w:rFonts w:ascii="Times New Roman" w:hAnsi="Times New Roman" w:cs="Times New Roman"/>
-                <w:noProof w:val="0"/>
-                <w:sz w:val="24"/>
-                <w:szCs w:val="24"/>
-                <w:lang w:val="es-419"/>
-              </w:rPr>
-              <w:t>Selection Sort (ms)</w:t>
+            <w:proofErr w:type="spellStart"/>
+            <w:r>
+              <w:rPr>
+                <w:rFonts w:ascii="Times New Roman" w:hAnsi="Times New Roman" w:cs="Times New Roman"/>
+                <w:noProof w:val="0"/>
+                <w:sz w:val="24"/>
+                <w:szCs w:val="24"/>
+                <w:lang w:val="es-419"/>
+              </w:rPr>
+              <w:t>Selection</w:t>
+            </w:r>
+            <w:proofErr w:type="spellEnd"/>
+            <w:r>
+              <w:rPr>
+                <w:rFonts w:ascii="Times New Roman" w:hAnsi="Times New Roman" w:cs="Times New Roman"/>
+                <w:noProof w:val="0"/>
+                <w:sz w:val="24"/>
+                <w:szCs w:val="24"/>
+                <w:lang w:val="es-419"/>
+              </w:rPr>
+              <w:t xml:space="preserve"> </w:t>
+            </w:r>
+            <w:proofErr w:type="spellStart"/>
+            <w:r>
+              <w:rPr>
+                <w:rFonts w:ascii="Times New Roman" w:hAnsi="Times New Roman" w:cs="Times New Roman"/>
+                <w:noProof w:val="0"/>
+                <w:sz w:val="24"/>
+                <w:szCs w:val="24"/>
+                <w:lang w:val="es-419"/>
+              </w:rPr>
+              <w:t>Sort</w:t>
+            </w:r>
+            <w:proofErr w:type="spellEnd"/>
+            <w:r>
+              <w:rPr>
+                <w:rFonts w:ascii="Times New Roman" w:hAnsi="Times New Roman" w:cs="Times New Roman"/>
+                <w:noProof w:val="0"/>
+                <w:sz w:val="24"/>
+                <w:szCs w:val="24"/>
+                <w:lang w:val="es-419"/>
+              </w:rPr>
+              <w:t xml:space="preserve"> (ms)</w:t>
             </w:r>
           </w:p>
         </w:tc>
@@ -5944,7 +6343,29 @@
                 <w:szCs w:val="24"/>
                 <w:lang w:val="es-419"/>
               </w:rPr>
-              <w:t>Shell Sort (ms)</w:t>
+              <w:t xml:space="preserve">Shell </w:t>
+            </w:r>
+            <w:proofErr w:type="spellStart"/>
+            <w:r>
+              <w:rPr>
+                <w:rFonts w:ascii="Times New Roman" w:hAnsi="Times New Roman" w:cs="Times New Roman"/>
+                <w:noProof w:val="0"/>
+                <w:sz w:val="24"/>
+                <w:szCs w:val="24"/>
+                <w:lang w:val="es-419"/>
+              </w:rPr>
+              <w:t>Sort</w:t>
+            </w:r>
+            <w:proofErr w:type="spellEnd"/>
+            <w:r>
+              <w:rPr>
+                <w:rFonts w:ascii="Times New Roman" w:hAnsi="Times New Roman" w:cs="Times New Roman"/>
+                <w:noProof w:val="0"/>
+                <w:sz w:val="24"/>
+                <w:szCs w:val="24"/>
+                <w:lang w:val="es-419"/>
+              </w:rPr>
+              <w:t xml:space="preserve"> (ms)</w:t>
             </w:r>
           </w:p>
         </w:tc>
@@ -7307,16 +7728,40 @@
                 <w:lang w:val="es-419"/>
               </w:rPr>
             </w:pPr>
-            <w:r>
-              <w:rPr>
-                <w:rFonts w:ascii="Times New Roman" w:hAnsi="Times New Roman" w:cs="Times New Roman"/>
-                <w:noProof w:val="0"/>
-                <w:sz w:val="24"/>
-                <w:szCs w:val="24"/>
-                <w:lang w:val="es-419"/>
-              </w:rPr>
-              <w:t>Insertion sort</w:t>
-            </w:r>
+            <w:proofErr w:type="spellStart"/>
+            <w:r>
+              <w:rPr>
+                <w:rFonts w:ascii="Times New Roman" w:hAnsi="Times New Roman" w:cs="Times New Roman"/>
+                <w:noProof w:val="0"/>
+                <w:sz w:val="24"/>
+                <w:szCs w:val="24"/>
+                <w:lang w:val="es-419"/>
+              </w:rPr>
+              <w:t>Insertion</w:t>
+            </w:r>
+            <w:proofErr w:type="spellEnd"/>
+            <w:r>
+              <w:rPr>
+                <w:rFonts w:ascii="Times New Roman" w:hAnsi="Times New Roman" w:cs="Times New Roman"/>
+                <w:noProof w:val="0"/>
+                <w:sz w:val="24"/>
+                <w:szCs w:val="24"/>
+                <w:lang w:val="es-419"/>
+              </w:rPr>
+              <w:t xml:space="preserve"> </w:t>
+            </w:r>
+            <w:proofErr w:type="spellStart"/>
+            <w:r>
+              <w:rPr>
+                <w:rFonts w:ascii="Times New Roman" w:hAnsi="Times New Roman" w:cs="Times New Roman"/>
+                <w:noProof w:val="0"/>
+                <w:sz w:val="24"/>
+                <w:szCs w:val="24"/>
+                <w:lang w:val="es-419"/>
+              </w:rPr>
+              <w:t>sort</w:t>
+            </w:r>
+            <w:proofErr w:type="spellEnd"/>
           </w:p>
         </w:tc>
         <w:tc>
@@ -7395,16 +7840,40 @@
                 <w:lang w:val="es-419"/>
               </w:rPr>
             </w:pPr>
-            <w:r>
-              <w:rPr>
-                <w:rFonts w:ascii="Times New Roman" w:hAnsi="Times New Roman" w:cs="Times New Roman"/>
-                <w:noProof w:val="0"/>
-                <w:sz w:val="24"/>
-                <w:szCs w:val="24"/>
-                <w:lang w:val="es-419"/>
-              </w:rPr>
-              <w:t>Selection sort</w:t>
-            </w:r>
+            <w:proofErr w:type="spellStart"/>
+            <w:r>
+              <w:rPr>
+                <w:rFonts w:ascii="Times New Roman" w:hAnsi="Times New Roman" w:cs="Times New Roman"/>
+                <w:noProof w:val="0"/>
+                <w:sz w:val="24"/>
+                <w:szCs w:val="24"/>
+                <w:lang w:val="es-419"/>
+              </w:rPr>
+              <w:t>Selection</w:t>
+            </w:r>
+            <w:proofErr w:type="spellEnd"/>
+            <w:r>
+              <w:rPr>
+                <w:rFonts w:ascii="Times New Roman" w:hAnsi="Times New Roman" w:cs="Times New Roman"/>
+                <w:noProof w:val="0"/>
+                <w:sz w:val="24"/>
+                <w:szCs w:val="24"/>
+                <w:lang w:val="es-419"/>
+              </w:rPr>
+              <w:t xml:space="preserve"> </w:t>
+            </w:r>
+            <w:proofErr w:type="spellStart"/>
+            <w:r>
+              <w:rPr>
+                <w:rFonts w:ascii="Times New Roman" w:hAnsi="Times New Roman" w:cs="Times New Roman"/>
+                <w:noProof w:val="0"/>
+                <w:sz w:val="24"/>
+                <w:szCs w:val="24"/>
+                <w:lang w:val="es-419"/>
+              </w:rPr>
+              <w:t>sort</w:t>
+            </w:r>
+            <w:proofErr w:type="spellEnd"/>
             <w:r>
               <w:rPr>
                 <w:rFonts w:ascii="Times New Roman" w:hAnsi="Times New Roman" w:cs="Times New Roman"/>
@@ -7499,8 +7968,20 @@
                 <w:szCs w:val="24"/>
                 <w:lang w:val="es-419"/>
               </w:rPr>
-              <w:t>Shell sort</w:t>
-            </w:r>
+              <w:t xml:space="preserve">Shell </w:t>
+            </w:r>
+            <w:proofErr w:type="spellStart"/>
+            <w:r>
+              <w:rPr>
+                <w:rFonts w:ascii="Times New Roman" w:hAnsi="Times New Roman" w:cs="Times New Roman"/>
+                <w:noProof w:val="0"/>
+                <w:sz w:val="24"/>
+                <w:szCs w:val="24"/>
+                <w:lang w:val="es-419"/>
+              </w:rPr>
+              <w:t>sort</w:t>
+            </w:r>
+            <w:proofErr w:type="spellEnd"/>
           </w:p>
         </w:tc>
         <w:tc>
@@ -7749,7 +8230,7 @@
             <wp:cNvGraphicFramePr/>
             <a:graphic xmlns:a="http://schemas.openxmlformats.org/drawingml/2006/main">
               <a:graphicData uri="http://schemas.openxmlformats.org/drawingml/2006/chart">
-                <c:chart xmlns:c="http://schemas.openxmlformats.org/drawingml/2006/chart" xmlns:r="http://schemas.openxmlformats.org/officeDocument/2006/relationships" r:id="rId13"/>
+                <c:chart xmlns:c="http://schemas.openxmlformats.org/drawingml/2006/chart" xmlns:r="http://schemas.openxmlformats.org/officeDocument/2006/relationships" r:id="rId14"/>
               </a:graphicData>
             </a:graphic>
           </wp:inline>
@@ -7808,66 +8289,6 @@
             <wp:cNvGraphicFramePr/>
             <a:graphic xmlns:a="http://schemas.openxmlformats.org/drawingml/2006/main">
               <a:graphicData uri="http://schemas.openxmlformats.org/drawingml/2006/chart">
-                <c:chart xmlns:c="http://schemas.openxmlformats.org/drawingml/2006/chart" xmlns:r="http://schemas.openxmlformats.org/officeDocument/2006/relationships" r:id="rId14"/>
-              </a:graphicData>
-            </a:graphic>
-          </wp:inline>
-        </w:drawing>
-      </w:r>
-    </w:p>
-    <w:p>
-      <w:pPr>
-        <w:pStyle w:val="Prrafodelista"/>
-        <w:numPr>
-          <w:ilvl w:val="1"/>
-          <w:numId w:val="5"/>
-        </w:numPr>
-        <w:spacing w:after="0"/>
-        <w:jc w:val="both"/>
-        <w:rPr>
-          <w:rFonts w:ascii="Times New Roman" w:hAnsi="Times New Roman" w:cs="Times New Roman"/>
-          <w:sz w:val="24"/>
-          <w:szCs w:val="24"/>
-          <w:lang w:val="es-419"/>
-        </w:rPr>
-      </w:pPr>
-      <w:r>
-        <w:rPr>
-          <w:rFonts w:ascii="Times New Roman" w:hAnsi="Times New Roman" w:cs="Times New Roman"/>
-          <w:sz w:val="24"/>
-          <w:szCs w:val="24"/>
-          <w:lang w:val="es-419"/>
-        </w:rPr>
-        <w:t>Comparación de rendimiento para Insertion Sort.</w:t>
-      </w:r>
-    </w:p>
-    <w:p>
-      <w:pPr>
-        <w:spacing w:after="0"/>
-        <w:jc w:val="both"/>
-        <w:rPr>
-          <w:rFonts w:ascii="Times New Roman" w:hAnsi="Times New Roman" w:cs="Times New Roman"/>
-          <w:sz w:val="24"/>
-          <w:szCs w:val="24"/>
-          <w:lang w:val="es-419"/>
-        </w:rPr>
-      </w:pPr>
-      <w:r>
-        <w:lastRenderedPageBreak/>
-        <w:drawing>
-          <wp:inline distT="0" distB="0" distL="0" distR="0" wp14:anchorId="385BD8F2" wp14:editId="369E8100">
-            <wp:extent cx="5580000" cy="3528000"/>
-            <wp:effectExtent l="0" t="0" r="1905" b="15875"/>
-            <wp:docPr id="8" name="Gráfico 8">
-              <a:extLst xmlns:a="http://schemas.openxmlformats.org/drawingml/2006/main">
-                <a:ext uri="{FF2B5EF4-FFF2-40B4-BE49-F238E27FC236}">
-                  <a16:creationId xmlns:a16="http://schemas.microsoft.com/office/drawing/2014/main" id="{7B47E9AE-0759-4C26-8239-8C95C1CA54A4}"/>
-                </a:ext>
-              </a:extLst>
-            </wp:docPr>
-            <wp:cNvGraphicFramePr/>
-            <a:graphic xmlns:a="http://schemas.openxmlformats.org/drawingml/2006/main">
-              <a:graphicData uri="http://schemas.openxmlformats.org/drawingml/2006/chart">
                 <c:chart xmlns:c="http://schemas.openxmlformats.org/drawingml/2006/chart" xmlns:r="http://schemas.openxmlformats.org/officeDocument/2006/relationships" r:id="rId15"/>
               </a:graphicData>
             </a:graphic>
@@ -7898,7 +8319,47 @@
           <w:szCs w:val="24"/>
           <w:lang w:val="es-419"/>
         </w:rPr>
-        <w:t>Comparación de rendimiento para Selection Sort.</w:t>
+        <w:t xml:space="preserve">Comparación de rendimiento para </w:t>
+      </w:r>
+      <w:proofErr w:type="spellStart"/>
+      <w:r>
+        <w:rPr>
+          <w:rFonts w:ascii="Times New Roman" w:hAnsi="Times New Roman" w:cs="Times New Roman"/>
+          <w:sz w:val="24"/>
+          <w:szCs w:val="24"/>
+          <w:lang w:val="es-419"/>
+        </w:rPr>
+        <w:t>Insertion</w:t>
+      </w:r>
+      <w:proofErr w:type="spellEnd"/>
+      <w:r>
+        <w:rPr>
+          <w:rFonts w:ascii="Times New Roman" w:hAnsi="Times New Roman" w:cs="Times New Roman"/>
+          <w:sz w:val="24"/>
+          <w:szCs w:val="24"/>
+          <w:lang w:val="es-419"/>
+        </w:rPr>
+        <w:t xml:space="preserve"> </w:t>
+      </w:r>
+      <w:proofErr w:type="spellStart"/>
+      <w:r>
+        <w:rPr>
+          <w:rFonts w:ascii="Times New Roman" w:hAnsi="Times New Roman" w:cs="Times New Roman"/>
+          <w:sz w:val="24"/>
+          <w:szCs w:val="24"/>
+          <w:lang w:val="es-419"/>
+        </w:rPr>
+        <w:t>Sort</w:t>
+      </w:r>
+      <w:proofErr w:type="spellEnd"/>
+      <w:r>
+        <w:rPr>
+          <w:rFonts w:ascii="Times New Roman" w:hAnsi="Times New Roman" w:cs="Times New Roman"/>
+          <w:sz w:val="24"/>
+          <w:szCs w:val="24"/>
+          <w:lang w:val="es-419"/>
+        </w:rPr>
+        <w:t>.</w:t>
       </w:r>
     </w:p>
     <w:p>
@@ -7913,14 +8374,15 @@
         </w:rPr>
       </w:pPr>
       <w:r>
+        <w:lastRenderedPageBreak/>
         <w:drawing>
-          <wp:inline distT="0" distB="0" distL="0" distR="0" wp14:anchorId="1B53EB4C" wp14:editId="7D767FAC">
+          <wp:inline distT="0" distB="0" distL="0" distR="0" wp14:anchorId="385BD8F2" wp14:editId="369E8100">
             <wp:extent cx="5580000" cy="3528000"/>
             <wp:effectExtent l="0" t="0" r="1905" b="15875"/>
-            <wp:docPr id="9" name="Gráfico 9">
+            <wp:docPr id="8" name="Gráfico 8">
               <a:extLst xmlns:a="http://schemas.openxmlformats.org/drawingml/2006/main">
                 <a:ext uri="{FF2B5EF4-FFF2-40B4-BE49-F238E27FC236}">
-                  <a16:creationId xmlns:a16="http://schemas.microsoft.com/office/drawing/2014/main" id="{FE10341F-A990-4804-A431-A51BC5B85CBD}"/>
+                  <a16:creationId xmlns:a16="http://schemas.microsoft.com/office/drawing/2014/main" id="{7B47E9AE-0759-4C26-8239-8C95C1CA54A4}"/>
                 </a:ext>
               </a:extLst>
             </wp:docPr>
@@ -7957,7 +8419,126 @@
           <w:szCs w:val="24"/>
           <w:lang w:val="es-419"/>
         </w:rPr>
-        <w:t>Comparación de rendimiento para Shell Sort.</w:t>
+        <w:t xml:space="preserve">Comparación de rendimiento para </w:t>
+      </w:r>
+      <w:proofErr w:type="spellStart"/>
+      <w:r>
+        <w:rPr>
+          <w:rFonts w:ascii="Times New Roman" w:hAnsi="Times New Roman" w:cs="Times New Roman"/>
+          <w:sz w:val="24"/>
+          <w:szCs w:val="24"/>
+          <w:lang w:val="es-419"/>
+        </w:rPr>
+        <w:t>Selection</w:t>
+      </w:r>
+      <w:proofErr w:type="spellEnd"/>
+      <w:r>
+        <w:rPr>
+          <w:rFonts w:ascii="Times New Roman" w:hAnsi="Times New Roman" w:cs="Times New Roman"/>
+          <w:sz w:val="24"/>
+          <w:szCs w:val="24"/>
+          <w:lang w:val="es-419"/>
+        </w:rPr>
+        <w:t xml:space="preserve"> </w:t>
+      </w:r>
+      <w:proofErr w:type="spellStart"/>
+      <w:r>
+        <w:rPr>
+          <w:rFonts w:ascii="Times New Roman" w:hAnsi="Times New Roman" w:cs="Times New Roman"/>
+          <w:sz w:val="24"/>
+          <w:szCs w:val="24"/>
+          <w:lang w:val="es-419"/>
+        </w:rPr>
+        <w:t>Sort</w:t>
+      </w:r>
+      <w:proofErr w:type="spellEnd"/>
+      <w:r>
+        <w:rPr>
+          <w:rFonts w:ascii="Times New Roman" w:hAnsi="Times New Roman" w:cs="Times New Roman"/>
+          <w:sz w:val="24"/>
+          <w:szCs w:val="24"/>
+          <w:lang w:val="es-419"/>
+        </w:rPr>
+        <w:t>.</w:t>
+      </w:r>
+    </w:p>
+    <w:p>
+      <w:pPr>
+        <w:spacing w:after="0"/>
+        <w:jc w:val="both"/>
+        <w:rPr>
+          <w:rFonts w:ascii="Times New Roman" w:hAnsi="Times New Roman" w:cs="Times New Roman"/>
+          <w:sz w:val="24"/>
+          <w:szCs w:val="24"/>
+          <w:lang w:val="es-419"/>
+        </w:rPr>
+      </w:pPr>
+      <w:r>
+        <w:drawing>
+          <wp:inline distT="0" distB="0" distL="0" distR="0" wp14:anchorId="1B53EB4C" wp14:editId="7D767FAC">
+            <wp:extent cx="5580000" cy="3528000"/>
+            <wp:effectExtent l="0" t="0" r="1905" b="15875"/>
+            <wp:docPr id="9" name="Gráfico 9">
+              <a:extLst xmlns:a="http://schemas.openxmlformats.org/drawingml/2006/main">
+                <a:ext uri="{FF2B5EF4-FFF2-40B4-BE49-F238E27FC236}">
+                  <a16:creationId xmlns:a16="http://schemas.microsoft.com/office/drawing/2014/main" id="{FE10341F-A990-4804-A431-A51BC5B85CBD}"/>
+                </a:ext>
+              </a:extLst>
+            </wp:docPr>
+            <wp:cNvGraphicFramePr/>
+            <a:graphic xmlns:a="http://schemas.openxmlformats.org/drawingml/2006/main">
+              <a:graphicData uri="http://schemas.openxmlformats.org/drawingml/2006/chart">
+                <c:chart xmlns:c="http://schemas.openxmlformats.org/drawingml/2006/chart" xmlns:r="http://schemas.openxmlformats.org/officeDocument/2006/relationships" r:id="rId17"/>
+              </a:graphicData>
+            </a:graphic>
+          </wp:inline>
+        </w:drawing>
+      </w:r>
+    </w:p>
+    <w:p>
+      <w:pPr>
+        <w:pStyle w:val="Prrafodelista"/>
+        <w:numPr>
+          <w:ilvl w:val="1"/>
+          <w:numId w:val="5"/>
+        </w:numPr>
+        <w:spacing w:after="0"/>
+        <w:jc w:val="both"/>
+        <w:rPr>
+          <w:rFonts w:ascii="Times New Roman" w:hAnsi="Times New Roman" w:cs="Times New Roman"/>
+          <w:sz w:val="24"/>
+          <w:szCs w:val="24"/>
+          <w:lang w:val="es-419"/>
+        </w:rPr>
+      </w:pPr>
+      <w:r>
+        <w:rPr>
+          <w:rFonts w:ascii="Times New Roman" w:hAnsi="Times New Roman" w:cs="Times New Roman"/>
+          <w:sz w:val="24"/>
+          <w:szCs w:val="24"/>
+          <w:lang w:val="es-419"/>
+        </w:rPr>
+        <w:t xml:space="preserve">Comparación de rendimiento para Shell </w:t>
+      </w:r>
+      <w:proofErr w:type="spellStart"/>
+      <w:r>
+        <w:rPr>
+          <w:rFonts w:ascii="Times New Roman" w:hAnsi="Times New Roman" w:cs="Times New Roman"/>
+          <w:sz w:val="24"/>
+          <w:szCs w:val="24"/>
+          <w:lang w:val="es-419"/>
+        </w:rPr>
+        <w:t>Sort</w:t>
+      </w:r>
+      <w:proofErr w:type="spellEnd"/>
+      <w:r>
+        <w:rPr>
+          <w:rFonts w:ascii="Times New Roman" w:hAnsi="Times New Roman" w:cs="Times New Roman"/>
+          <w:sz w:val="24"/>
+          <w:szCs w:val="24"/>
+          <w:lang w:val="es-419"/>
+        </w:rPr>
+        <w:t>.</w:t>
       </w:r>
     </w:p>
     <w:p>
@@ -7987,7 +8568,7 @@
             <wp:cNvGraphicFramePr/>
             <a:graphic xmlns:a="http://schemas.openxmlformats.org/drawingml/2006/main">
               <a:graphicData uri="http://schemas.openxmlformats.org/drawingml/2006/chart">
-                <c:chart xmlns:c="http://schemas.openxmlformats.org/drawingml/2006/chart" xmlns:r="http://schemas.openxmlformats.org/officeDocument/2006/relationships" r:id="rId17"/>
+                <c:chart xmlns:c="http://schemas.openxmlformats.org/drawingml/2006/chart" xmlns:r="http://schemas.openxmlformats.org/officeDocument/2006/relationships" r:id="rId18"/>
               </a:graphicData>
             </a:graphic>
           </wp:inline>
@@ -8230,7 +8811,87 @@
           <w:lang w:val="es-419"/>
         </w:rPr>
         <w:lastRenderedPageBreak/>
-        <w:t>Por parte de la maquina 2. El análisis de los datos para los algoritmos de insertion sort y selection sort se ven en parte limitados por la disponibilidad de datos. Adicionalmente, se ve limitado el análisis por el catálogo de líneas de tendencia de Excel. Sin embargo, se pueden establecer similitudes y diferencias con los datos teóricos.</w:t>
+        <w:t xml:space="preserve">Por parte de la maquina 2. El análisis de los datos para los algoritmos de </w:t>
+      </w:r>
+      <w:proofErr w:type="spellStart"/>
+      <w:r>
+        <w:rPr>
+          <w:rFonts w:ascii="Times New Roman" w:hAnsi="Times New Roman" w:cs="Times New Roman"/>
+          <w:sz w:val="24"/>
+          <w:szCs w:val="24"/>
+          <w:lang w:val="es-419"/>
+        </w:rPr>
+        <w:t>insertion</w:t>
+      </w:r>
+      <w:proofErr w:type="spellEnd"/>
+      <w:r>
+        <w:rPr>
+          <w:rFonts w:ascii="Times New Roman" w:hAnsi="Times New Roman" w:cs="Times New Roman"/>
+          <w:sz w:val="24"/>
+          <w:szCs w:val="24"/>
+          <w:lang w:val="es-419"/>
+        </w:rPr>
+        <w:t xml:space="preserve"> </w:t>
+      </w:r>
+      <w:proofErr w:type="spellStart"/>
+      <w:r>
+        <w:rPr>
+          <w:rFonts w:ascii="Times New Roman" w:hAnsi="Times New Roman" w:cs="Times New Roman"/>
+          <w:sz w:val="24"/>
+          <w:szCs w:val="24"/>
+          <w:lang w:val="es-419"/>
+        </w:rPr>
+        <w:t>sort</w:t>
+      </w:r>
+      <w:proofErr w:type="spellEnd"/>
+      <w:r>
+        <w:rPr>
+          <w:rFonts w:ascii="Times New Roman" w:hAnsi="Times New Roman" w:cs="Times New Roman"/>
+          <w:sz w:val="24"/>
+          <w:szCs w:val="24"/>
+          <w:lang w:val="es-419"/>
+        </w:rPr>
+        <w:t xml:space="preserve"> y </w:t>
+      </w:r>
+      <w:proofErr w:type="spellStart"/>
+      <w:r>
+        <w:rPr>
+          <w:rFonts w:ascii="Times New Roman" w:hAnsi="Times New Roman" w:cs="Times New Roman"/>
+          <w:sz w:val="24"/>
+          <w:szCs w:val="24"/>
+          <w:lang w:val="es-419"/>
+        </w:rPr>
+        <w:t>selection</w:t>
+      </w:r>
+      <w:proofErr w:type="spellEnd"/>
+      <w:r>
+        <w:rPr>
+          <w:rFonts w:ascii="Times New Roman" w:hAnsi="Times New Roman" w:cs="Times New Roman"/>
+          <w:sz w:val="24"/>
+          <w:szCs w:val="24"/>
+          <w:lang w:val="es-419"/>
+        </w:rPr>
+        <w:t xml:space="preserve"> </w:t>
+      </w:r>
+      <w:proofErr w:type="spellStart"/>
+      <w:r>
+        <w:rPr>
+          <w:rFonts w:ascii="Times New Roman" w:hAnsi="Times New Roman" w:cs="Times New Roman"/>
+          <w:sz w:val="24"/>
+          <w:szCs w:val="24"/>
+          <w:lang w:val="es-419"/>
+        </w:rPr>
+        <w:t>sort</w:t>
+      </w:r>
+      <w:proofErr w:type="spellEnd"/>
+      <w:r>
+        <w:rPr>
+          <w:rFonts w:ascii="Times New Roman" w:hAnsi="Times New Roman" w:cs="Times New Roman"/>
+          <w:sz w:val="24"/>
+          <w:szCs w:val="24"/>
+          <w:lang w:val="es-419"/>
+        </w:rPr>
+        <w:t xml:space="preserve"> se ven en parte limitados por la disponibilidad de datos. Adicionalmente, se ve limitado el análisis por el catálogo de líneas de tendencia de Excel. Sin embargo, se pueden establecer similitudes y diferencias con los datos teóricos.</w:t>
       </w:r>
     </w:p>
     <w:p>
@@ -8267,7 +8928,147 @@
           <w:szCs w:val="24"/>
           <w:lang w:val="es-419"/>
         </w:rPr>
-        <w:t>Por parte de los algoritmos de selección selection sort e incertion sort, se observa que sus crecimientos en tiempos de ejecución se ven limitados por funciones cuadráticas. Por lo que se establece que, para este caso, se comportan acorde al peor caso de cada función. Por el lado del algoritmo de Shell sort, se evidencia que es el que mejor rendimiento tiene para ambos tipos de estructuras de datos. Adicionalmente, el algoritmo Shell sort con la estructura de datos array list, es el único que logra organizar todos los elementos en tiempos aceptables.</w:t>
+        <w:t xml:space="preserve">Por parte de los algoritmos de selección </w:t>
+      </w:r>
+      <w:proofErr w:type="spellStart"/>
+      <w:r>
+        <w:rPr>
+          <w:rFonts w:ascii="Times New Roman" w:hAnsi="Times New Roman" w:cs="Times New Roman"/>
+          <w:sz w:val="24"/>
+          <w:szCs w:val="24"/>
+          <w:lang w:val="es-419"/>
+        </w:rPr>
+        <w:t>selection</w:t>
+      </w:r>
+      <w:proofErr w:type="spellEnd"/>
+      <w:r>
+        <w:rPr>
+          <w:rFonts w:ascii="Times New Roman" w:hAnsi="Times New Roman" w:cs="Times New Roman"/>
+          <w:sz w:val="24"/>
+          <w:szCs w:val="24"/>
+          <w:lang w:val="es-419"/>
+        </w:rPr>
+        <w:t xml:space="preserve"> </w:t>
+      </w:r>
+      <w:proofErr w:type="spellStart"/>
+      <w:r>
+        <w:rPr>
+          <w:rFonts w:ascii="Times New Roman" w:hAnsi="Times New Roman" w:cs="Times New Roman"/>
+          <w:sz w:val="24"/>
+          <w:szCs w:val="24"/>
+          <w:lang w:val="es-419"/>
+        </w:rPr>
+        <w:t>sort</w:t>
+      </w:r>
+      <w:proofErr w:type="spellEnd"/>
+      <w:r>
+        <w:rPr>
+          <w:rFonts w:ascii="Times New Roman" w:hAnsi="Times New Roman" w:cs="Times New Roman"/>
+          <w:sz w:val="24"/>
+          <w:szCs w:val="24"/>
+          <w:lang w:val="es-419"/>
+        </w:rPr>
+        <w:t xml:space="preserve"> e </w:t>
+      </w:r>
+      <w:proofErr w:type="spellStart"/>
+      <w:r>
+        <w:rPr>
+          <w:rFonts w:ascii="Times New Roman" w:hAnsi="Times New Roman" w:cs="Times New Roman"/>
+          <w:sz w:val="24"/>
+          <w:szCs w:val="24"/>
+          <w:lang w:val="es-419"/>
+        </w:rPr>
+        <w:t>incertion</w:t>
+      </w:r>
+      <w:proofErr w:type="spellEnd"/>
+      <w:r>
+        <w:rPr>
+          <w:rFonts w:ascii="Times New Roman" w:hAnsi="Times New Roman" w:cs="Times New Roman"/>
+          <w:sz w:val="24"/>
+          <w:szCs w:val="24"/>
+          <w:lang w:val="es-419"/>
+        </w:rPr>
+        <w:t xml:space="preserve"> </w:t>
+      </w:r>
+      <w:proofErr w:type="spellStart"/>
+      <w:r>
+        <w:rPr>
+          <w:rFonts w:ascii="Times New Roman" w:hAnsi="Times New Roman" w:cs="Times New Roman"/>
+          <w:sz w:val="24"/>
+          <w:szCs w:val="24"/>
+          <w:lang w:val="es-419"/>
+        </w:rPr>
+        <w:t>sort</w:t>
+      </w:r>
+      <w:proofErr w:type="spellEnd"/>
+      <w:r>
+        <w:rPr>
+          <w:rFonts w:ascii="Times New Roman" w:hAnsi="Times New Roman" w:cs="Times New Roman"/>
+          <w:sz w:val="24"/>
+          <w:szCs w:val="24"/>
+          <w:lang w:val="es-419"/>
+        </w:rPr>
+        <w:t xml:space="preserve">, se observa que sus crecimientos en tiempos de ejecución se ven limitados por funciones cuadráticas. Por lo que se establece que, para este caso, se comportan acorde al peor caso de cada función. Por el lado del algoritmo de Shell </w:t>
+      </w:r>
+      <w:proofErr w:type="spellStart"/>
+      <w:r>
+        <w:rPr>
+          <w:rFonts w:ascii="Times New Roman" w:hAnsi="Times New Roman" w:cs="Times New Roman"/>
+          <w:sz w:val="24"/>
+          <w:szCs w:val="24"/>
+          <w:lang w:val="es-419"/>
+        </w:rPr>
+        <w:t>sort</w:t>
+      </w:r>
+      <w:proofErr w:type="spellEnd"/>
+      <w:r>
+        <w:rPr>
+          <w:rFonts w:ascii="Times New Roman" w:hAnsi="Times New Roman" w:cs="Times New Roman"/>
+          <w:sz w:val="24"/>
+          <w:szCs w:val="24"/>
+          <w:lang w:val="es-419"/>
+        </w:rPr>
+        <w:t xml:space="preserve">, se evidencia que es el que mejor rendimiento tiene para ambos tipos de estructuras de datos. Adicionalmente, el algoritmo Shell </w:t>
+      </w:r>
+      <w:proofErr w:type="spellStart"/>
+      <w:r>
+        <w:rPr>
+          <w:rFonts w:ascii="Times New Roman" w:hAnsi="Times New Roman" w:cs="Times New Roman"/>
+          <w:sz w:val="24"/>
+          <w:szCs w:val="24"/>
+          <w:lang w:val="es-419"/>
+        </w:rPr>
+        <w:t>sort</w:t>
+      </w:r>
+      <w:proofErr w:type="spellEnd"/>
+      <w:r>
+        <w:rPr>
+          <w:rFonts w:ascii="Times New Roman" w:hAnsi="Times New Roman" w:cs="Times New Roman"/>
+          <w:sz w:val="24"/>
+          <w:szCs w:val="24"/>
+          <w:lang w:val="es-419"/>
+        </w:rPr>
+        <w:t xml:space="preserve"> con la estructura de datos array </w:t>
+      </w:r>
+      <w:proofErr w:type="spellStart"/>
+      <w:r>
+        <w:rPr>
+          <w:rFonts w:ascii="Times New Roman" w:hAnsi="Times New Roman" w:cs="Times New Roman"/>
+          <w:sz w:val="24"/>
+          <w:szCs w:val="24"/>
+          <w:lang w:val="es-419"/>
+        </w:rPr>
+        <w:t>list</w:t>
+      </w:r>
+      <w:proofErr w:type="spellEnd"/>
+      <w:r>
+        <w:rPr>
+          <w:rFonts w:ascii="Times New Roman" w:hAnsi="Times New Roman" w:cs="Times New Roman"/>
+          <w:sz w:val="24"/>
+          <w:szCs w:val="24"/>
+          <w:lang w:val="es-419"/>
+        </w:rPr>
+        <w:t>, es el único que logra organizar todos los elementos en tiempos aceptables.</w:t>
       </w:r>
     </w:p>
     <w:p>
@@ -8304,8 +9105,9 @@
           <w:szCs w:val="24"/>
           <w:lang w:val="es-419"/>
         </w:rPr>
-        <w:t xml:space="preserve">Por parte en </w:t>
+        <w:t>Por parte en cómo se comportan, se estima que se comportan como O(</w:t>
       </w:r>
+      <w:proofErr w:type="spellStart"/>
       <w:r>
         <w:rPr>
           <w:rFonts w:ascii="Times New Roman" w:hAnsi="Times New Roman" w:cs="Times New Roman"/>
@@ -8313,8 +9115,9 @@
           <w:szCs w:val="24"/>
           <w:lang w:val="es-419"/>
         </w:rPr>
-        <w:t>cómo</w:t>
+        <w:t>nlog</w:t>
       </w:r>
+      <w:proofErr w:type="spellEnd"/>
       <w:r>
         <w:rPr>
           <w:rFonts w:ascii="Times New Roman" w:hAnsi="Times New Roman" w:cs="Times New Roman"/>
@@ -8322,7 +9125,7 @@
           <w:szCs w:val="24"/>
           <w:lang w:val="es-419"/>
         </w:rPr>
-        <w:t xml:space="preserve"> se comportan, se estima que se comportan como O(nlog(n)</w:t>
+        <w:t>(n)</w:t>
       </w:r>
       <w:r>
         <w:rPr>
@@ -8458,7 +9261,25 @@
           <w:szCs w:val="24"/>
           <w:lang w:val="es-419"/>
         </w:rPr>
-        <w:t xml:space="preserve">Las diferencias entre los rendimientos de las maquinas se pueden deber a varios factores. Por un lado, se observa que entre las dos maquinas de cómputo, difiere el procesador de las maquinas. Una posible razón puede ser la diferencia de procesadores. Otra posible fuente de diferencia se puede deber a programas o servicios que corran en el fondo que no se hallan cerrado o tenido en cuenta. Por último, otra posible fuente de diferencia se puede deber a suspender el pc antes de las pruebas de cómputo. Si se pone en modo de suspensión durante mucho tiempo, la memoria podría no restablecerse correctamente. Como resultado, esto puede afectar el rendimiento del codigo </w:t>
+        <w:t>Las diferencias entre los rendimientos de las maquinas se pueden deber a varios factores. Por un lado, se observa que entre las dos maquinas de cómputo, difiere el procesador de las maquinas. Una posible razón puede ser la diferencia de procesadores. Otra posible fuente de diferencia se puede deber a programas o servicios que corran en el fondo que no se ha</w:t>
+      </w:r>
+      <w:r>
+        <w:rPr>
+          <w:rFonts w:ascii="Times New Roman" w:hAnsi="Times New Roman" w:cs="Times New Roman"/>
+          <w:sz w:val="24"/>
+          <w:szCs w:val="24"/>
+          <w:lang w:val="es-419"/>
+        </w:rPr>
+        <w:t>y</w:t>
+      </w:r>
+      <w:r>
+        <w:rPr>
+          <w:rFonts w:ascii="Times New Roman" w:hAnsi="Times New Roman" w:cs="Times New Roman"/>
+          <w:sz w:val="24"/>
+          <w:szCs w:val="24"/>
+          <w:lang w:val="es-419"/>
+        </w:rPr>
+        <w:t xml:space="preserve">an cerrado o tenido en cuenta. Por último, otra posible fuente de diferencia se puede deber a suspender el pc antes de las pruebas de cómputo. Si se pone en modo de suspensión durante mucho tiempo, la memoria podría no restablecerse correctamente. Como resultado, esto puede afectar el rendimiento del codigo </w:t>
       </w:r>
     </w:p>
     <w:p>
@@ -22889,6 +23710,15 @@
 </file>
 
 <file path=customXml/item1.xml><?xml version="1.0" encoding="utf-8"?>
+<?mso-contentType ?>
+<FormTemplates xmlns="http://schemas.microsoft.com/sharepoint/v3/contenttype/forms">
+  <Display>DocumentLibraryForm</Display>
+  <Edit>DocumentLibraryForm</Edit>
+  <New>DocumentLibraryForm</New>
+</FormTemplates>
+</file>
+
+<file path=customXml/item2.xml><?xml version="1.0" encoding="utf-8"?>
 <ct:contentTypeSchema xmlns:ct="http://schemas.microsoft.com/office/2006/metadata/contentType" xmlns:ma="http://schemas.microsoft.com/office/2006/metadata/properties/metaAttributes" ct:_="" ma:_="" ma:contentTypeName="Documento" ma:contentTypeID="0x01010023858CF01A2EF24688B692775F4C60A4" ma:contentTypeVersion="11" ma:contentTypeDescription="Crear nuevo documento." ma:contentTypeScope="" ma:versionID="04b510ef1bc187d79b842c792d256c41">
   <xsd:schema xmlns:xsd="http://www.w3.org/2001/XMLSchema" xmlns:xs="http://www.w3.org/2001/XMLSchema" xmlns:p="http://schemas.microsoft.com/office/2006/metadata/properties" xmlns:ns2="164883f8-7691-4ecf-b54a-664c0d0edefe" xmlns:ns3="85e30bcc-d76c-4413-8e4d-2dce22fb0743" targetNamespace="http://schemas.microsoft.com/office/2006/metadata/properties" ma:root="true" ma:fieldsID="9049981c3eb1ee76226ec9e2f8ecd7b4" ns2:_="" ns3:_="">
     <xsd:import namespace="164883f8-7691-4ecf-b54a-664c0d0edefe"/>
@@ -23099,22 +23929,25 @@
 </ct:contentTypeSchema>
 </file>
 
-<file path=customXml/item2.xml><?xml version="1.0" encoding="utf-8"?>
-<?mso-contentType ?>
-<FormTemplates xmlns="http://schemas.microsoft.com/sharepoint/v3/contenttype/forms">
-  <Display>DocumentLibraryForm</Display>
-  <Edit>DocumentLibraryForm</Edit>
-  <New>DocumentLibraryForm</New>
-</FormTemplates>
-</file>
-
 <file path=customXml/item3.xml><?xml version="1.0" encoding="utf-8"?>
 <p:properties xmlns:p="http://schemas.microsoft.com/office/2006/metadata/properties" xmlns:xsi="http://www.w3.org/2001/XMLSchema-instance" xmlns:pc="http://schemas.microsoft.com/office/infopath/2007/PartnerControls">
   <documentManagement/>
 </p:properties>
 </file>
 
+<file path=customXml/item4.xml><?xml version="1.0" encoding="utf-8"?>
+<b:Sources xmlns:b="http://schemas.openxmlformats.org/officeDocument/2006/bibliography" xmlns="http://schemas.openxmlformats.org/officeDocument/2006/bibliography" SelectedStyle="\APASixthEditionOfficeOnline.xsl" StyleName="APA" Version="6"/>
+</file>
+
 <file path=customXml/itemProps1.xml><?xml version="1.0" encoding="utf-8"?>
+<ds:datastoreItem xmlns:ds="http://schemas.openxmlformats.org/officeDocument/2006/customXml" ds:itemID="{7DBE8262-9C92-4A1B-85FF-A533173B85D6}">
+  <ds:schemaRefs>
+    <ds:schemaRef ds:uri="http://schemas.microsoft.com/sharepoint/v3/contenttype/forms"/>
+  </ds:schemaRefs>
+</ds:datastoreItem>
+</file>
+
+<file path=customXml/itemProps2.xml><?xml version="1.0" encoding="utf-8"?>
 <ds:datastoreItem xmlns:ds="http://schemas.openxmlformats.org/officeDocument/2006/customXml" ds:itemID="{CF9FB03D-8BF3-41F7-8309-0F510A005FE9}">
   <ds:schemaRefs>
     <ds:schemaRef ds:uri="http://schemas.microsoft.com/office/2006/metadata/contentType"/>
@@ -23133,14 +23966,6 @@
 </ds:datastoreItem>
 </file>
 
-<file path=customXml/itemProps2.xml><?xml version="1.0" encoding="utf-8"?>
-<ds:datastoreItem xmlns:ds="http://schemas.openxmlformats.org/officeDocument/2006/customXml" ds:itemID="{7DBE8262-9C92-4A1B-85FF-A533173B85D6}">
-  <ds:schemaRefs>
-    <ds:schemaRef ds:uri="http://schemas.microsoft.com/sharepoint/v3/contenttype/forms"/>
-  </ds:schemaRefs>
-</ds:datastoreItem>
-</file>
-
 <file path=customXml/itemProps3.xml><?xml version="1.0" encoding="utf-8"?>
 <ds:datastoreItem xmlns:ds="http://schemas.openxmlformats.org/officeDocument/2006/customXml" ds:itemID="{D8D55360-DA4E-4EE6-A532-0D8BE99E30A4}">
   <ds:schemaRefs>
@@ -23148,4 +23973,12 @@
     <ds:schemaRef ds:uri="http://schemas.microsoft.com/office/infopath/2007/PartnerControls"/>
   </ds:schemaRefs>
 </ds:datastoreItem>
+</file>
+
+<file path=customXml/itemProps4.xml><?xml version="1.0" encoding="utf-8"?>
+<ds:datastoreItem xmlns:ds="http://schemas.openxmlformats.org/officeDocument/2006/customXml" ds:itemID="{EDAAB0FC-DBC8-436D-BAEF-AA740F09D282}">
+  <ds:schemaRefs>
+    <ds:schemaRef ds:uri="http://schemas.openxmlformats.org/officeDocument/2006/bibliography"/>
+  </ds:schemaRefs>
+</ds:datastoreItem>
 </file>
</xml_diff>